<commit_message>
update readme and docs files
</commit_message>
<xml_diff>
--- a/doc/modele-2023_presentation_word.docx
+++ b/doc/modele-2023_presentation_word.docx
@@ -9,6 +9,8 @@
           <w:szCs w:val="2"/>
         </w:rPr>
       </w:pPr>
+      <w:bookmarkStart w:id="0" w:name="_Hlk133348041"/>
+      <w:bookmarkEnd w:id="0"/>
       <w:r>
         <w:rPr>
           <w:noProof/>
@@ -16,7 +18,7 @@
           <w:szCs w:val="2"/>
         </w:rPr>
         <w:drawing>
-          <wp:anchor distT="114300" distB="114300" distL="114300" distR="114300" simplePos="0" relativeHeight="251658240" behindDoc="0" locked="0" layoutInCell="1" hidden="0" allowOverlap="1" wp14:anchorId="32ECB297" wp14:editId="23B12CEF">
+          <wp:anchor distT="114300" distB="114300" distL="114300" distR="114300" simplePos="0" relativeHeight="251658240" behindDoc="0" locked="0" layoutInCell="1" hidden="0" allowOverlap="1" wp14:anchorId="32ECB297" wp14:editId="226942D9">
             <wp:simplePos x="0" y="0"/>
             <wp:positionH relativeFrom="page">
               <wp:posOffset>-47625</wp:posOffset>
@@ -44,7 +46,7 @@
                         </a:ext>
                       </a:extLst>
                     </a:blip>
-                    <a:srcRect t="3718" b="3718"/>
+                    <a:srcRect l="4477" r="4477"/>
                     <a:stretch>
                       <a:fillRect/>
                     </a:stretch>
@@ -72,7 +74,7 @@
           <w:szCs w:val="2"/>
         </w:rPr>
         <w:drawing>
-          <wp:anchor distT="114300" distB="114300" distL="114300" distR="114300" simplePos="0" relativeHeight="251659264" behindDoc="0" locked="0" layoutInCell="1" hidden="0" allowOverlap="1" wp14:anchorId="445A32FC" wp14:editId="5362B52D">
+          <wp:anchor distT="114300" distB="114300" distL="114300" distR="114300" simplePos="0" relativeHeight="251659264" behindDoc="0" locked="0" layoutInCell="1" hidden="0" allowOverlap="1" wp14:anchorId="445A32FC" wp14:editId="0C6D1489">
             <wp:simplePos x="0" y="0"/>
             <wp:positionH relativeFrom="page">
               <wp:posOffset>57150</wp:posOffset>
@@ -861,215 +863,146 @@
       <w:pPr>
         <w:rPr>
           <w:rFonts w:ascii="Roboto Slab" w:eastAsia="Roboto Slab" w:hAnsi="Roboto Slab" w:cs="Roboto Slab"/>
-          <w:i/>
-          <w:sz w:val="20"/>
-          <w:szCs w:val="20"/>
-        </w:rPr>
-      </w:pPr>
-      <w:r>
-        <w:rPr>
-          <w:rFonts w:ascii="Roboto Slab" w:eastAsia="Roboto Slab" w:hAnsi="Roboto Slab" w:cs="Roboto Slab"/>
-          <w:i/>
-          <w:sz w:val="20"/>
-          <w:szCs w:val="20"/>
-        </w:rPr>
-        <w:t>• Idée et objectifs</w:t>
-      </w:r>
-    </w:p>
-    <w:p>
-      <w:pPr>
-        <w:rPr>
-          <w:rFonts w:ascii="Roboto Slab" w:eastAsia="Roboto Slab" w:hAnsi="Roboto Slab" w:cs="Roboto Slab"/>
-          <w:i/>
-          <w:sz w:val="20"/>
-          <w:szCs w:val="20"/>
-        </w:rPr>
-      </w:pPr>
-      <w:r>
-        <w:rPr>
-          <w:rFonts w:ascii="Roboto Slab" w:eastAsia="Roboto Slab" w:hAnsi="Roboto Slab" w:cs="Roboto Slab"/>
-          <w:i/>
-          <w:sz w:val="20"/>
-          <w:szCs w:val="20"/>
-        </w:rPr>
-        <w:t>• Origines et intérêts du projet</w:t>
-      </w:r>
-    </w:p>
-    <w:p>
-      <w:pPr>
-        <w:rPr>
-          <w:rFonts w:ascii="Roboto Slab" w:eastAsia="Roboto Slab" w:hAnsi="Roboto Slab" w:cs="Roboto Slab"/>
-          <w:i/>
-          <w:sz w:val="20"/>
-          <w:szCs w:val="20"/>
-        </w:rPr>
-      </w:pPr>
-      <w:r>
-        <w:rPr>
-          <w:rFonts w:ascii="Roboto Slab" w:eastAsia="Roboto Slab" w:hAnsi="Roboto Slab" w:cs="Roboto Slab"/>
-          <w:i/>
-          <w:sz w:val="20"/>
-          <w:szCs w:val="20"/>
-        </w:rPr>
-        <w:t>• (...)</w:t>
-      </w:r>
-    </w:p>
-    <w:p>
-      <w:pPr>
-        <w:pBdr>
-          <w:top w:val="nil"/>
-          <w:left w:val="nil"/>
-          <w:bottom w:val="nil"/>
-          <w:right w:val="nil"/>
-          <w:between w:val="nil"/>
-        </w:pBdr>
-        <w:rPr>
-          <w:rFonts w:ascii="Roboto Slab" w:eastAsia="Roboto Slab" w:hAnsi="Roboto Slab" w:cs="Roboto Slab"/>
-        </w:rPr>
-      </w:pPr>
-    </w:p>
-    <w:p>
-      <w:pPr>
-        <w:pBdr>
-          <w:top w:val="nil"/>
-          <w:left w:val="nil"/>
-          <w:bottom w:val="nil"/>
-          <w:right w:val="nil"/>
-          <w:between w:val="nil"/>
-        </w:pBdr>
-        <w:rPr>
-          <w:rFonts w:ascii="Roboto Slab" w:eastAsia="Roboto Slab" w:hAnsi="Roboto Slab" w:cs="Roboto Slab"/>
-        </w:rPr>
-      </w:pPr>
-    </w:p>
-    <w:p>
-      <w:pPr>
-        <w:pBdr>
-          <w:top w:val="nil"/>
-          <w:left w:val="nil"/>
-          <w:bottom w:val="nil"/>
-          <w:right w:val="nil"/>
-          <w:between w:val="nil"/>
-        </w:pBdr>
-        <w:rPr>
-          <w:rFonts w:ascii="Roboto Slab" w:eastAsia="Roboto Slab" w:hAnsi="Roboto Slab" w:cs="Roboto Slab"/>
-        </w:rPr>
-      </w:pPr>
-    </w:p>
-    <w:p>
-      <w:pPr>
-        <w:pBdr>
-          <w:top w:val="nil"/>
-          <w:left w:val="nil"/>
-          <w:bottom w:val="nil"/>
-          <w:right w:val="nil"/>
-          <w:between w:val="nil"/>
-        </w:pBdr>
-        <w:rPr>
-          <w:rFonts w:ascii="Roboto Slab" w:eastAsia="Roboto Slab" w:hAnsi="Roboto Slab" w:cs="Roboto Slab"/>
-        </w:rPr>
-      </w:pPr>
-    </w:p>
-    <w:p>
-      <w:pPr>
-        <w:pBdr>
-          <w:top w:val="nil"/>
-          <w:left w:val="nil"/>
-          <w:bottom w:val="nil"/>
-          <w:right w:val="nil"/>
-          <w:between w:val="nil"/>
-        </w:pBdr>
-        <w:rPr>
-          <w:rFonts w:ascii="Roboto Slab" w:eastAsia="Roboto Slab" w:hAnsi="Roboto Slab" w:cs="Roboto Slab"/>
-        </w:rPr>
-      </w:pPr>
-    </w:p>
-    <w:p>
-      <w:pPr>
-        <w:pBdr>
-          <w:top w:val="nil"/>
-          <w:left w:val="nil"/>
-          <w:bottom w:val="nil"/>
-          <w:right w:val="nil"/>
-          <w:between w:val="nil"/>
-        </w:pBdr>
-        <w:rPr>
-          <w:rFonts w:ascii="Roboto Slab" w:eastAsia="Roboto Slab" w:hAnsi="Roboto Slab" w:cs="Roboto Slab"/>
-        </w:rPr>
-      </w:pPr>
-    </w:p>
-    <w:p>
-      <w:pPr>
-        <w:pBdr>
-          <w:top w:val="nil"/>
-          <w:left w:val="nil"/>
-          <w:bottom w:val="nil"/>
-          <w:right w:val="nil"/>
-          <w:between w:val="nil"/>
-        </w:pBdr>
-        <w:rPr>
-          <w:rFonts w:ascii="Roboto Slab" w:eastAsia="Roboto Slab" w:hAnsi="Roboto Slab" w:cs="Roboto Slab"/>
-        </w:rPr>
-      </w:pPr>
-    </w:p>
-    <w:p>
-      <w:pPr>
-        <w:pBdr>
-          <w:top w:val="nil"/>
-          <w:left w:val="nil"/>
-          <w:bottom w:val="nil"/>
-          <w:right w:val="nil"/>
-          <w:between w:val="nil"/>
-        </w:pBdr>
-        <w:rPr>
-          <w:rFonts w:ascii="Roboto Slab" w:eastAsia="Roboto Slab" w:hAnsi="Roboto Slab" w:cs="Roboto Slab"/>
-        </w:rPr>
-      </w:pPr>
-    </w:p>
-    <w:p>
-      <w:pPr>
-        <w:pBdr>
-          <w:top w:val="nil"/>
-          <w:left w:val="nil"/>
-          <w:bottom w:val="nil"/>
-          <w:right w:val="nil"/>
-          <w:between w:val="nil"/>
-        </w:pBdr>
-        <w:rPr>
-          <w:rFonts w:ascii="Roboto Slab" w:eastAsia="Roboto Slab" w:hAnsi="Roboto Slab" w:cs="Roboto Slab"/>
-        </w:rPr>
-      </w:pPr>
-    </w:p>
-    <w:p>
-      <w:pPr>
-        <w:pBdr>
-          <w:top w:val="nil"/>
-          <w:left w:val="nil"/>
-          <w:bottom w:val="nil"/>
-          <w:right w:val="nil"/>
-          <w:between w:val="nil"/>
-        </w:pBdr>
-        <w:rPr>
-          <w:rFonts w:ascii="Roboto Slab" w:eastAsia="Roboto Slab" w:hAnsi="Roboto Slab" w:cs="Roboto Slab"/>
-        </w:rPr>
-      </w:pPr>
-    </w:p>
-    <w:p>
-      <w:pPr>
-        <w:pBdr>
-          <w:top w:val="nil"/>
-          <w:left w:val="nil"/>
-          <w:bottom w:val="nil"/>
-          <w:right w:val="nil"/>
-          <w:between w:val="nil"/>
-        </w:pBdr>
-        <w:rPr>
-          <w:rFonts w:ascii="Roboto Slab" w:eastAsia="Roboto Slab" w:hAnsi="Roboto Slab" w:cs="Roboto Slab"/>
-        </w:rPr>
-      </w:pPr>
-    </w:p>
-    <w:p>
-      <w:pPr>
+          <w:b/>
+          <w:color w:val="003947"/>
+          <w:sz w:val="24"/>
+          <w:szCs w:val="24"/>
+        </w:rPr>
+      </w:pPr>
+    </w:p>
+    <w:p>
+      <w:pPr>
+        <w:jc w:val="both"/>
+        <w:rPr>
+          <w:rFonts w:ascii="Roboto Slab" w:eastAsia="Roboto Slab" w:hAnsi="Roboto Slab" w:cs="Roboto Slab"/>
+        </w:rPr>
+      </w:pPr>
+      <w:r>
+        <w:rPr>
+          <w:rFonts w:ascii="Roboto Slab" w:eastAsia="Roboto Slab" w:hAnsi="Roboto Slab" w:cs="Roboto Slab"/>
+        </w:rPr>
+        <w:t>L'origine de ce projet découle du constat que de nombreuses personnes ne savent pas comment trier leurs déchets correctement, ce qui a un impact négatif sur l'environnement. Nous avons donc voulu créer une solution qui permettrait à chacun de devenir un écocitoyen responsable et de contribuer à la protection de notre planète.</w:t>
+      </w:r>
+    </w:p>
+    <w:p>
+      <w:pPr>
+        <w:jc w:val="both"/>
+        <w:rPr>
+          <w:rFonts w:ascii="Roboto Slab" w:eastAsia="Roboto Slab" w:hAnsi="Roboto Slab" w:cs="Roboto Slab"/>
+        </w:rPr>
+      </w:pPr>
+    </w:p>
+    <w:p>
+      <w:pPr>
+        <w:jc w:val="both"/>
+        <w:rPr>
+          <w:rFonts w:ascii="Roboto Slab" w:eastAsia="Roboto Slab" w:hAnsi="Roboto Slab" w:cs="Roboto Slab"/>
+        </w:rPr>
+      </w:pPr>
+      <w:r>
+        <w:rPr>
+          <w:rFonts w:ascii="Roboto Slab" w:eastAsia="Roboto Slab" w:hAnsi="Roboto Slab" w:cs="Roboto Slab"/>
+        </w:rPr>
+        <w:t xml:space="preserve">Ekoroji est une application web conçue pour simplifier la recherche et la gestion des déchets. Elle est construite en utilisant le </w:t>
+      </w:r>
+      <w:proofErr w:type="spellStart"/>
+      <w:r>
+        <w:rPr>
+          <w:rFonts w:ascii="Roboto Slab" w:eastAsia="Roboto Slab" w:hAnsi="Roboto Slab" w:cs="Roboto Slab"/>
+        </w:rPr>
+        <w:t>framework</w:t>
+      </w:r>
+      <w:proofErr w:type="spellEnd"/>
+      <w:r>
+        <w:rPr>
+          <w:rFonts w:ascii="Roboto Slab" w:eastAsia="Roboto Slab" w:hAnsi="Roboto Slab" w:cs="Roboto Slab"/>
+        </w:rPr>
+        <w:t xml:space="preserve"> Flask et l'API </w:t>
+      </w:r>
+      <w:proofErr w:type="spellStart"/>
+      <w:r>
+        <w:rPr>
+          <w:rFonts w:ascii="Roboto Slab" w:eastAsia="Roboto Slab" w:hAnsi="Roboto Slab" w:cs="Roboto Slab"/>
+        </w:rPr>
+        <w:t>OpenAI</w:t>
+      </w:r>
+      <w:proofErr w:type="spellEnd"/>
+      <w:r>
+        <w:rPr>
+          <w:rFonts w:ascii="Roboto Slab" w:eastAsia="Roboto Slab" w:hAnsi="Roboto Slab" w:cs="Roboto Slab"/>
+        </w:rPr>
+        <w:t xml:space="preserve"> pour fournir des informations précises et fiables sur les différents types de déchets. Les utilisateurs peuvent rechercher des déchets spécifiques à l'aide d'un formulaire de recherche convivial et trouver des informations détaillées sur leur gestion, leur recyclage, leur réutilisation et leur élimination.</w:t>
+      </w:r>
+    </w:p>
+    <w:p>
+      <w:pPr>
+        <w:jc w:val="both"/>
+        <w:rPr>
+          <w:rFonts w:ascii="Roboto Slab" w:eastAsia="Roboto Slab" w:hAnsi="Roboto Slab" w:cs="Roboto Slab"/>
+        </w:rPr>
+      </w:pPr>
+    </w:p>
+    <w:p>
+      <w:pPr>
+        <w:jc w:val="both"/>
+        <w:rPr>
+          <w:rFonts w:ascii="Roboto Slab" w:eastAsia="Roboto Slab" w:hAnsi="Roboto Slab" w:cs="Roboto Slab"/>
+        </w:rPr>
+      </w:pPr>
+      <w:r>
+        <w:rPr>
+          <w:rFonts w:ascii="Roboto Slab" w:eastAsia="Roboto Slab" w:hAnsi="Roboto Slab" w:cs="Roboto Slab"/>
+        </w:rPr>
+        <w:t>Ekoroji offre également aux utilisateurs la possibilité de contribuer à la base de données en ajoutant des informations sur les déchets. Ils peuvent ajouter, modifier ou supprimer les déchets existants pour maintenir la base de données à jour et pertinente.</w:t>
+      </w:r>
+    </w:p>
+    <w:p>
+      <w:pPr>
+        <w:jc w:val="both"/>
+        <w:rPr>
+          <w:rFonts w:ascii="Roboto Slab" w:eastAsia="Roboto Slab" w:hAnsi="Roboto Slab" w:cs="Roboto Slab"/>
+        </w:rPr>
+      </w:pPr>
+    </w:p>
+    <w:p>
+      <w:pPr>
+        <w:jc w:val="both"/>
+        <w:rPr>
+          <w:rFonts w:ascii="Roboto Slab" w:eastAsia="Roboto Slab" w:hAnsi="Roboto Slab" w:cs="Roboto Slab"/>
+        </w:rPr>
+      </w:pPr>
+      <w:r>
+        <w:rPr>
+          <w:rFonts w:ascii="Roboto Slab" w:eastAsia="Roboto Slab" w:hAnsi="Roboto Slab" w:cs="Roboto Slab"/>
+        </w:rPr>
+        <w:t>En outre, Ekoroji propose des fonctionnalités de filtrage des résultats de recherche pour permettre aux utilisateurs de trouver des informations spécifiques en fonction du nom, de la description, etc. L'application fournit également des informations utiles sur les différentes options de gestion des déchets, telles que le tri et le recyclage.</w:t>
+      </w:r>
+    </w:p>
+    <w:p>
+      <w:pPr>
+        <w:jc w:val="both"/>
+        <w:rPr>
+          <w:rFonts w:ascii="Roboto Slab" w:eastAsia="Roboto Slab" w:hAnsi="Roboto Slab" w:cs="Roboto Slab"/>
+        </w:rPr>
+      </w:pPr>
+    </w:p>
+    <w:p>
+      <w:pPr>
+        <w:jc w:val="both"/>
+        <w:rPr>
+          <w:rFonts w:ascii="Roboto Slab" w:eastAsia="Roboto Slab" w:hAnsi="Roboto Slab" w:cs="Roboto Slab"/>
+        </w:rPr>
+      </w:pPr>
+      <w:r>
+        <w:rPr>
+          <w:rFonts w:ascii="Roboto Slab" w:eastAsia="Roboto Slab" w:hAnsi="Roboto Slab" w:cs="Roboto Slab"/>
+        </w:rPr>
+        <w:t>En somme, Ekoroji est une application web pratique et complète pour la recherche et la gestion des déchets. Elle fournit des informations fiables et précises sur les différents types de déchets, tout en permettant aux utilisateurs de contribuer à la base de données et de trouver des informations spécifiques selon leurs besoins. Ekoroji encourage les utilisateurs à adopter une approche responsable dans la gestion de leurs déchets et à contribuer à la protection de l'environnement.</w:t>
+      </w:r>
+    </w:p>
+    <w:p>
+      <w:pPr>
+        <w:jc w:val="both"/>
         <w:rPr>
           <w:rFonts w:ascii="Roboto Slab" w:eastAsia="Roboto Slab" w:hAnsi="Roboto Slab" w:cs="Roboto Slab"/>
           <w:b/>
@@ -1086,7 +1019,10 @@
       <w:pPr>
         <w:rPr>
           <w:rFonts w:ascii="Roboto Slab" w:eastAsia="Roboto Slab" w:hAnsi="Roboto Slab" w:cs="Roboto Slab"/>
-          <w:i/>
+          <w:b/>
+          <w:color w:val="003947"/>
+          <w:sz w:val="24"/>
+          <w:szCs w:val="24"/>
         </w:rPr>
       </w:pPr>
       <w:r>
@@ -1116,190 +1052,196 @@
         <w:rPr>
           <w:rFonts w:ascii="Roboto Slab" w:eastAsia="Roboto Slab" w:hAnsi="Roboto Slab" w:cs="Roboto Slab"/>
           <w:i/>
-          <w:sz w:val="20"/>
-          <w:szCs w:val="20"/>
-        </w:rPr>
-      </w:pPr>
-      <w:r>
-        <w:rPr>
-          <w:rFonts w:ascii="Roboto Slab" w:eastAsia="Roboto Slab" w:hAnsi="Roboto Slab" w:cs="Roboto Slab"/>
-          <w:i/>
-          <w:sz w:val="20"/>
-          <w:szCs w:val="20"/>
-        </w:rPr>
-        <w:t>• Présentation de l’équipe (prénom de chaque membre et rôle dans le projet)</w:t>
-      </w:r>
-    </w:p>
-    <w:p>
-      <w:pPr>
-        <w:rPr>
-          <w:rFonts w:ascii="Roboto Slab" w:eastAsia="Roboto Slab" w:hAnsi="Roboto Slab" w:cs="Roboto Slab"/>
-          <w:i/>
-          <w:sz w:val="20"/>
-          <w:szCs w:val="20"/>
-        </w:rPr>
-      </w:pPr>
-      <w:r>
-        <w:rPr>
-          <w:rFonts w:ascii="Roboto Slab" w:eastAsia="Roboto Slab" w:hAnsi="Roboto Slab" w:cs="Roboto Slab"/>
-          <w:i/>
-          <w:sz w:val="20"/>
-          <w:szCs w:val="20"/>
-        </w:rPr>
-        <w:t xml:space="preserve">• Répartition des tâches </w:t>
-      </w:r>
-    </w:p>
-    <w:p>
-      <w:pPr>
-        <w:rPr>
-          <w:rFonts w:ascii="Roboto Slab" w:eastAsia="Roboto Slab" w:hAnsi="Roboto Slab" w:cs="Roboto Slab"/>
-          <w:i/>
-          <w:sz w:val="20"/>
-          <w:szCs w:val="20"/>
-        </w:rPr>
-      </w:pPr>
-      <w:r>
-        <w:rPr>
-          <w:rFonts w:ascii="Roboto Slab" w:eastAsia="Roboto Slab" w:hAnsi="Roboto Slab" w:cs="Roboto Slab"/>
-          <w:i/>
-          <w:sz w:val="20"/>
-          <w:szCs w:val="20"/>
-        </w:rPr>
-        <w:t>• Organisation du travail (répartition par petits groupes, fréquence de réunions, travail en dehors de l’établissement scolaire, outils/logiciels utilisés pour la communication et le partage du code, etc.)</w:t>
-      </w:r>
-    </w:p>
-    <w:p>
-      <w:pPr>
-        <w:rPr>
-          <w:rFonts w:ascii="Roboto Slab" w:eastAsia="Roboto Slab" w:hAnsi="Roboto Slab" w:cs="Roboto Slab"/>
-        </w:rPr>
-      </w:pPr>
-    </w:p>
-    <w:p>
-      <w:pPr>
-        <w:rPr>
-          <w:rFonts w:ascii="Roboto Slab" w:eastAsia="Roboto Slab" w:hAnsi="Roboto Slab" w:cs="Roboto Slab"/>
-        </w:rPr>
-      </w:pPr>
-    </w:p>
-    <w:p>
-      <w:pPr>
-        <w:rPr>
-          <w:rFonts w:ascii="Roboto Slab" w:eastAsia="Roboto Slab" w:hAnsi="Roboto Slab" w:cs="Roboto Slab"/>
-        </w:rPr>
-      </w:pPr>
-    </w:p>
-    <w:p>
-      <w:pPr>
-        <w:rPr>
-          <w:rFonts w:ascii="Roboto Slab" w:eastAsia="Roboto Slab" w:hAnsi="Roboto Slab" w:cs="Roboto Slab"/>
-        </w:rPr>
-      </w:pPr>
-    </w:p>
-    <w:p>
-      <w:pPr>
-        <w:rPr>
-          <w:rFonts w:ascii="Roboto Slab" w:eastAsia="Roboto Slab" w:hAnsi="Roboto Slab" w:cs="Roboto Slab"/>
-        </w:rPr>
-      </w:pPr>
-    </w:p>
-    <w:p>
-      <w:pPr>
-        <w:rPr>
-          <w:rFonts w:ascii="Roboto Slab" w:eastAsia="Roboto Slab" w:hAnsi="Roboto Slab" w:cs="Roboto Slab"/>
-        </w:rPr>
-      </w:pPr>
-    </w:p>
-    <w:p>
-      <w:pPr>
-        <w:rPr>
-          <w:rFonts w:ascii="Roboto Slab" w:eastAsia="Roboto Slab" w:hAnsi="Roboto Slab" w:cs="Roboto Slab"/>
-        </w:rPr>
-      </w:pPr>
-    </w:p>
-    <w:p>
-      <w:pPr>
-        <w:rPr>
-          <w:rFonts w:ascii="Roboto Slab" w:eastAsia="Roboto Slab" w:hAnsi="Roboto Slab" w:cs="Roboto Slab"/>
-        </w:rPr>
-      </w:pPr>
-    </w:p>
-    <w:p>
-      <w:pPr>
-        <w:rPr>
-          <w:rFonts w:ascii="Roboto Slab" w:eastAsia="Roboto Slab" w:hAnsi="Roboto Slab" w:cs="Roboto Slab"/>
-        </w:rPr>
-      </w:pPr>
-    </w:p>
-    <w:p>
-      <w:pPr>
-        <w:rPr>
-          <w:rFonts w:ascii="Roboto Slab" w:eastAsia="Roboto Slab" w:hAnsi="Roboto Slab" w:cs="Roboto Slab"/>
-        </w:rPr>
-      </w:pPr>
-    </w:p>
-    <w:p>
-      <w:pPr>
-        <w:rPr>
-          <w:rFonts w:ascii="Roboto Slab" w:eastAsia="Roboto Slab" w:hAnsi="Roboto Slab" w:cs="Roboto Slab"/>
-        </w:rPr>
-      </w:pPr>
-    </w:p>
-    <w:p>
-      <w:pPr>
-        <w:rPr>
-          <w:rFonts w:ascii="Roboto Slab" w:eastAsia="Roboto Slab" w:hAnsi="Roboto Slab" w:cs="Roboto Slab"/>
-        </w:rPr>
-      </w:pPr>
-    </w:p>
-    <w:p>
-      <w:pPr>
-        <w:rPr>
-          <w:rFonts w:ascii="Roboto Slab" w:eastAsia="Roboto Slab" w:hAnsi="Roboto Slab" w:cs="Roboto Slab"/>
-        </w:rPr>
-      </w:pPr>
-    </w:p>
-    <w:p>
-      <w:pPr>
-        <w:rPr>
-          <w:rFonts w:ascii="Roboto Slab" w:eastAsia="Roboto Slab" w:hAnsi="Roboto Slab" w:cs="Roboto Slab"/>
-        </w:rPr>
-      </w:pPr>
-    </w:p>
-    <w:p>
-      <w:pPr>
-        <w:rPr>
-          <w:rFonts w:ascii="Roboto Slab" w:eastAsia="Roboto Slab" w:hAnsi="Roboto Slab" w:cs="Roboto Slab"/>
-        </w:rPr>
-      </w:pPr>
-    </w:p>
-    <w:p>
-      <w:pPr>
-        <w:rPr>
-          <w:rFonts w:ascii="Roboto Slab" w:eastAsia="Roboto Slab" w:hAnsi="Roboto Slab" w:cs="Roboto Slab"/>
-        </w:rPr>
-      </w:pPr>
-    </w:p>
-    <w:p>
-      <w:pPr>
-        <w:rPr>
-          <w:rFonts w:ascii="Roboto Slab" w:eastAsia="Roboto Slab" w:hAnsi="Roboto Slab" w:cs="Roboto Slab"/>
-        </w:rPr>
-      </w:pPr>
-    </w:p>
-    <w:p>
-      <w:pPr>
-        <w:rPr>
-          <w:rFonts w:ascii="Roboto Slab" w:eastAsia="Roboto Slab" w:hAnsi="Roboto Slab" w:cs="Roboto Slab"/>
-        </w:rPr>
-      </w:pPr>
-    </w:p>
-    <w:p>
-      <w:pPr>
-        <w:rPr>
-          <w:rFonts w:ascii="Roboto Slab" w:eastAsia="Roboto Slab" w:hAnsi="Roboto Slab" w:cs="Roboto Slab"/>
-        </w:rPr>
-      </w:pPr>
+        </w:rPr>
+      </w:pPr>
+    </w:p>
+    <w:p>
+      <w:pPr>
+        <w:jc w:val="both"/>
+        <w:rPr>
+          <w:rFonts w:ascii="Roboto Slab" w:eastAsia="Roboto Slab" w:hAnsi="Roboto Slab" w:cs="Roboto Slab"/>
+        </w:rPr>
+      </w:pPr>
+      <w:r>
+        <w:rPr>
+          <w:rFonts w:ascii="Roboto Slab" w:eastAsia="Roboto Slab" w:hAnsi="Roboto Slab" w:cs="Roboto Slab"/>
+        </w:rPr>
+        <w:t>Notre équipe est composée d'une fille et de trois garçons.</w:t>
+      </w:r>
+    </w:p>
+    <w:p>
+      <w:pPr>
+        <w:jc w:val="both"/>
+        <w:rPr>
+          <w:rFonts w:ascii="Roboto Slab" w:eastAsia="Roboto Slab" w:hAnsi="Roboto Slab" w:cs="Roboto Slab"/>
+        </w:rPr>
+      </w:pPr>
+    </w:p>
+    <w:p>
+      <w:pPr>
+        <w:jc w:val="both"/>
+        <w:rPr>
+          <w:rFonts w:ascii="Roboto Slab" w:eastAsia="Roboto Slab" w:hAnsi="Roboto Slab" w:cs="Roboto Slab"/>
+        </w:rPr>
+      </w:pPr>
+      <w:r>
+        <w:rPr>
+          <w:rFonts w:ascii="Roboto Slab" w:eastAsia="Roboto Slab" w:hAnsi="Roboto Slab" w:cs="Roboto Slab"/>
+          <w:b/>
+          <w:bCs/>
+        </w:rPr>
+        <w:t>Ethan Facca</w:t>
+      </w:r>
+      <w:r>
+        <w:rPr>
+          <w:rFonts w:ascii="Roboto Slab" w:eastAsia="Roboto Slab" w:hAnsi="Roboto Slab" w:cs="Roboto Slab"/>
+        </w:rPr>
+        <w:t xml:space="preserve"> a géré l'équipe et s'est occupé de l'automatisation en post-production. Il a également développé en Python et en HTML, tout en automatisant la base de données grâce à l'API </w:t>
+      </w:r>
+      <w:proofErr w:type="spellStart"/>
+      <w:r>
+        <w:rPr>
+          <w:rFonts w:ascii="Roboto Slab" w:eastAsia="Roboto Slab" w:hAnsi="Roboto Slab" w:cs="Roboto Slab"/>
+        </w:rPr>
+        <w:t>OpenAI</w:t>
+      </w:r>
+      <w:proofErr w:type="spellEnd"/>
+      <w:r>
+        <w:rPr>
+          <w:rFonts w:ascii="Roboto Slab" w:eastAsia="Roboto Slab" w:hAnsi="Roboto Slab" w:cs="Roboto Slab"/>
+        </w:rPr>
+        <w:t xml:space="preserve"> pour informer automatiquement les utilisateurs sur la manière de recycler les déchets.</w:t>
+      </w:r>
+    </w:p>
+    <w:p>
+      <w:pPr>
+        <w:jc w:val="both"/>
+        <w:rPr>
+          <w:rFonts w:ascii="Roboto Slab" w:eastAsia="Roboto Slab" w:hAnsi="Roboto Slab" w:cs="Roboto Slab"/>
+        </w:rPr>
+      </w:pPr>
+      <w:r>
+        <w:rPr>
+          <w:rFonts w:ascii="Roboto Slab" w:eastAsia="Roboto Slab" w:hAnsi="Roboto Slab" w:cs="Roboto Slab"/>
+          <w:b/>
+          <w:bCs/>
+        </w:rPr>
+        <w:t>Ambre Florette</w:t>
+      </w:r>
+      <w:r>
+        <w:rPr>
+          <w:rFonts w:ascii="Roboto Slab" w:eastAsia="Roboto Slab" w:hAnsi="Roboto Slab" w:cs="Roboto Slab"/>
+        </w:rPr>
+        <w:t xml:space="preserve"> a pris en charge l'aspect visuel du site ainsi que le développement en HTML et CSS.</w:t>
+      </w:r>
+    </w:p>
+    <w:p>
+      <w:pPr>
+        <w:jc w:val="both"/>
+        <w:rPr>
+          <w:rFonts w:ascii="Roboto Slab" w:eastAsia="Roboto Slab" w:hAnsi="Roboto Slab" w:cs="Roboto Slab"/>
+        </w:rPr>
+      </w:pPr>
+      <w:r>
+        <w:rPr>
+          <w:rFonts w:ascii="Roboto Slab" w:eastAsia="Roboto Slab" w:hAnsi="Roboto Slab" w:cs="Roboto Slab"/>
+          <w:b/>
+          <w:bCs/>
+        </w:rPr>
+        <w:t>Benoît Urlacher</w:t>
+      </w:r>
+      <w:r>
+        <w:rPr>
+          <w:rFonts w:ascii="Roboto Slab" w:eastAsia="Roboto Slab" w:hAnsi="Roboto Slab" w:cs="Roboto Slab"/>
+        </w:rPr>
+        <w:t xml:space="preserve"> </w:t>
+      </w:r>
+      <w:r>
+        <w:rPr>
+          <w:rFonts w:ascii="Roboto Slab" w:eastAsia="Roboto Slab" w:hAnsi="Roboto Slab" w:cs="Roboto Slab"/>
+        </w:rPr>
+        <w:t>a conçu la base de données et l'a intégrée dans le projet. De plus, il a apporté ses connaissances en développement durable en tant qu'éco-délégué.</w:t>
+      </w:r>
+    </w:p>
+    <w:p>
+      <w:pPr>
+        <w:jc w:val="both"/>
+        <w:rPr>
+          <w:rFonts w:ascii="Roboto Slab" w:eastAsia="Roboto Slab" w:hAnsi="Roboto Slab" w:cs="Roboto Slab"/>
+        </w:rPr>
+      </w:pPr>
+      <w:r>
+        <w:rPr>
+          <w:rFonts w:ascii="Roboto Slab" w:eastAsia="Roboto Slab" w:hAnsi="Roboto Slab" w:cs="Roboto Slab"/>
+          <w:b/>
+          <w:bCs/>
+        </w:rPr>
+        <w:t>Kylian Zhen-Claverie</w:t>
+      </w:r>
+      <w:r>
+        <w:rPr>
+          <w:rFonts w:ascii="Roboto Slab" w:eastAsia="Roboto Slab" w:hAnsi="Roboto Slab" w:cs="Roboto Slab"/>
+        </w:rPr>
+        <w:t xml:space="preserve"> a aidé au développement en Python, vérifié les erreurs potentielles dans le code et a également contribué à la partie HTML du projet.</w:t>
+      </w:r>
+    </w:p>
+    <w:p>
+      <w:pPr>
+        <w:jc w:val="both"/>
+        <w:rPr>
+          <w:rFonts w:ascii="Roboto Slab" w:eastAsia="Roboto Slab" w:hAnsi="Roboto Slab" w:cs="Roboto Slab"/>
+        </w:rPr>
+      </w:pPr>
+    </w:p>
+    <w:p>
+      <w:pPr>
+        <w:jc w:val="both"/>
+        <w:rPr>
+          <w:rFonts w:ascii="Roboto Slab" w:eastAsia="Roboto Slab" w:hAnsi="Roboto Slab" w:cs="Roboto Slab"/>
+        </w:rPr>
+      </w:pPr>
+      <w:r>
+        <w:rPr>
+          <w:rFonts w:ascii="Roboto Slab" w:eastAsia="Roboto Slab" w:hAnsi="Roboto Slab" w:cs="Roboto Slab"/>
+        </w:rPr>
+        <w:t>Nous avons pu gérer notre temps grâce à nos heures de NSI (6 heures par semaine), qui nous ont permis de répartir le travail en petits groupes voire de travailler individuellement sur certains sujets clés du projet.</w:t>
+      </w:r>
+    </w:p>
+    <w:p>
+      <w:pPr>
+        <w:jc w:val="both"/>
+        <w:rPr>
+          <w:rFonts w:ascii="Roboto Slab" w:eastAsia="Roboto Slab" w:hAnsi="Roboto Slab" w:cs="Roboto Slab"/>
+        </w:rPr>
+      </w:pPr>
+    </w:p>
+    <w:p>
+      <w:pPr>
+        <w:jc w:val="both"/>
+        <w:rPr>
+          <w:rFonts w:ascii="Roboto Slab" w:eastAsia="Roboto Slab" w:hAnsi="Roboto Slab" w:cs="Roboto Slab"/>
+        </w:rPr>
+      </w:pPr>
+      <w:r>
+        <w:rPr>
+          <w:rFonts w:ascii="Roboto Slab" w:eastAsia="Roboto Slab" w:hAnsi="Roboto Slab" w:cs="Roboto Slab"/>
+        </w:rPr>
+        <w:t xml:space="preserve">Nous avons utilisé plusieurs outils pour mener à bien le projet. GitHub a été utilisé pour gérer le code, Chat GPT et DALL-E pour l'utilisation des API, </w:t>
+      </w:r>
+      <w:proofErr w:type="spellStart"/>
+      <w:r>
+        <w:rPr>
+          <w:rFonts w:ascii="Roboto Slab" w:eastAsia="Roboto Slab" w:hAnsi="Roboto Slab" w:cs="Roboto Slab"/>
+        </w:rPr>
+        <w:t>Figma</w:t>
+      </w:r>
+      <w:proofErr w:type="spellEnd"/>
+      <w:r>
+        <w:rPr>
+          <w:rFonts w:ascii="Roboto Slab" w:eastAsia="Roboto Slab" w:hAnsi="Roboto Slab" w:cs="Roboto Slab"/>
+        </w:rPr>
+        <w:t xml:space="preserve"> pour le design de l'application et VS code comme éditeur de code. En ce qui concerne la communication, nous avons utilisé Notion et Instagram.</w:t>
+      </w:r>
     </w:p>
     <w:p>
       <w:pPr>
@@ -1311,9 +1253,7 @@
           <w:szCs w:val="24"/>
         </w:rPr>
       </w:pPr>
-    </w:p>
-    <w:p>
-      <w:pPr>
+      <w:r>
         <w:rPr>
           <w:rFonts w:ascii="Roboto Slab" w:eastAsia="Roboto Slab" w:hAnsi="Roboto Slab" w:cs="Roboto Slab"/>
           <w:b/>
@@ -1321,8 +1261,11 @@
           <w:sz w:val="24"/>
           <w:szCs w:val="24"/>
         </w:rPr>
-      </w:pPr>
-      <w:r>
+        <w:br w:type="page"/>
+      </w:r>
+    </w:p>
+    <w:p>
+      <w:pPr>
         <w:rPr>
           <w:rFonts w:ascii="Roboto Slab" w:eastAsia="Roboto Slab" w:hAnsi="Roboto Slab" w:cs="Roboto Slab"/>
           <w:b/>
@@ -1330,125 +1273,8 @@
           <w:sz w:val="24"/>
           <w:szCs w:val="24"/>
         </w:rPr>
-        <w:t>LES ÉTAPES DU PROJET :</w:t>
-      </w:r>
-    </w:p>
-    <w:p>
-      <w:pPr>
-        <w:rPr>
-          <w:rFonts w:ascii="Roboto Slab" w:eastAsia="Roboto Slab" w:hAnsi="Roboto Slab" w:cs="Roboto Slab"/>
-          <w:sz w:val="20"/>
-          <w:szCs w:val="20"/>
-        </w:rPr>
-      </w:pPr>
-      <w:r>
-        <w:rPr>
-          <w:rFonts w:ascii="Roboto Slab" w:eastAsia="Roboto Slab" w:hAnsi="Roboto Slab" w:cs="Roboto Slab"/>
-          <w:i/>
-          <w:sz w:val="20"/>
-          <w:szCs w:val="20"/>
-        </w:rPr>
-        <w:t>• Présenter les différentes étapes du projet (de l’idée jusqu’à la finalisation du projet)</w:t>
-      </w:r>
-    </w:p>
-    <w:p>
-      <w:pPr>
-        <w:rPr>
-          <w:rFonts w:ascii="Roboto Slab" w:eastAsia="Roboto Slab" w:hAnsi="Roboto Slab" w:cs="Roboto Slab"/>
-        </w:rPr>
-      </w:pPr>
-    </w:p>
-    <w:p>
-      <w:pPr>
-        <w:rPr>
-          <w:rFonts w:ascii="Roboto Slab" w:eastAsia="Roboto Slab" w:hAnsi="Roboto Slab" w:cs="Roboto Slab"/>
-        </w:rPr>
-      </w:pPr>
-    </w:p>
-    <w:p>
-      <w:pPr>
-        <w:rPr>
-          <w:rFonts w:ascii="Roboto Slab" w:eastAsia="Roboto Slab" w:hAnsi="Roboto Slab" w:cs="Roboto Slab"/>
-        </w:rPr>
-      </w:pPr>
-    </w:p>
-    <w:p>
-      <w:pPr>
-        <w:rPr>
-          <w:rFonts w:ascii="Roboto Slab" w:eastAsia="Roboto Slab" w:hAnsi="Roboto Slab" w:cs="Roboto Slab"/>
-        </w:rPr>
-      </w:pPr>
-    </w:p>
-    <w:p>
-      <w:pPr>
-        <w:rPr>
-          <w:rFonts w:ascii="Roboto Slab" w:eastAsia="Roboto Slab" w:hAnsi="Roboto Slab" w:cs="Roboto Slab"/>
-        </w:rPr>
-      </w:pPr>
-    </w:p>
-    <w:p>
-      <w:pPr>
-        <w:rPr>
-          <w:rFonts w:ascii="Roboto Slab" w:eastAsia="Roboto Slab" w:hAnsi="Roboto Slab" w:cs="Roboto Slab"/>
-          <w:i/>
-        </w:rPr>
-      </w:pPr>
-    </w:p>
-    <w:p>
-      <w:pPr>
-        <w:widowControl w:val="0"/>
-        <w:spacing w:line="360" w:lineRule="auto"/>
-        <w:jc w:val="both"/>
-        <w:rPr>
-          <w:rFonts w:ascii="Roboto Slab" w:eastAsia="Roboto Slab" w:hAnsi="Roboto Slab" w:cs="Roboto Slab"/>
-          <w:i/>
-        </w:rPr>
-      </w:pPr>
-    </w:p>
-    <w:p>
-      <w:pPr>
-        <w:rPr>
-          <w:rFonts w:ascii="Roboto Slab" w:eastAsia="Roboto Slab" w:hAnsi="Roboto Slab" w:cs="Roboto Slab"/>
-        </w:rPr>
-      </w:pPr>
-    </w:p>
-    <w:p>
-      <w:pPr>
-        <w:rPr>
-          <w:rFonts w:ascii="Roboto Slab" w:eastAsia="Roboto Slab" w:hAnsi="Roboto Slab" w:cs="Roboto Slab"/>
-        </w:rPr>
-      </w:pPr>
-    </w:p>
-    <w:p>
-      <w:pPr>
-        <w:rPr>
-          <w:rFonts w:ascii="Roboto Slab" w:eastAsia="Roboto Slab" w:hAnsi="Roboto Slab" w:cs="Roboto Slab"/>
-        </w:rPr>
-      </w:pPr>
-    </w:p>
-    <w:p>
-      <w:pPr>
-        <w:rPr>
-          <w:rFonts w:ascii="Roboto Slab" w:eastAsia="Roboto Slab" w:hAnsi="Roboto Slab" w:cs="Roboto Slab"/>
-        </w:rPr>
-      </w:pPr>
-    </w:p>
-    <w:p>
-      <w:pPr>
-        <w:rPr>
-          <w:rFonts w:ascii="Roboto Slab" w:eastAsia="Roboto Slab" w:hAnsi="Roboto Slab" w:cs="Roboto Slab"/>
-        </w:rPr>
-      </w:pPr>
-    </w:p>
-    <w:p>
-      <w:pPr>
-        <w:rPr>
-          <w:rFonts w:ascii="Roboto Slab" w:eastAsia="Roboto Slab" w:hAnsi="Roboto Slab" w:cs="Roboto Slab"/>
-        </w:rPr>
-      </w:pPr>
-    </w:p>
-    <w:p>
-      <w:pPr>
+      </w:pPr>
+      <w:r>
         <w:rPr>
           <w:rFonts w:ascii="Roboto Slab" w:eastAsia="Roboto Slab" w:hAnsi="Roboto Slab" w:cs="Roboto Slab"/>
           <w:b/>
@@ -1456,7 +1282,198 @@
           <w:sz w:val="38"/>
           <w:szCs w:val="38"/>
         </w:rPr>
-      </w:pPr>
+        <w:lastRenderedPageBreak/>
+        <w:t>&gt;</w:t>
+      </w:r>
+      <w:r>
+        <w:rPr>
+          <w:rFonts w:ascii="Roboto Slab" w:eastAsia="Roboto Slab" w:hAnsi="Roboto Slab" w:cs="Roboto Slab"/>
+          <w:b/>
+          <w:color w:val="003947"/>
+          <w:sz w:val="24"/>
+          <w:szCs w:val="24"/>
+        </w:rPr>
+        <w:t xml:space="preserve"> </w:t>
+      </w:r>
+      <w:r>
+        <w:rPr>
+          <w:rFonts w:ascii="Roboto Slab" w:eastAsia="Roboto Slab" w:hAnsi="Roboto Slab" w:cs="Roboto Slab"/>
+          <w:b/>
+          <w:color w:val="003947"/>
+          <w:sz w:val="24"/>
+          <w:szCs w:val="24"/>
+        </w:rPr>
+        <w:t>LES ÉTAPES DU PROJET :</w:t>
+      </w:r>
+    </w:p>
+    <w:p>
+      <w:pPr>
+        <w:rPr>
+          <w:rFonts w:ascii="Roboto Slab" w:eastAsia="Roboto Slab" w:hAnsi="Roboto Slab" w:cs="Roboto Slab"/>
+        </w:rPr>
+      </w:pPr>
+    </w:p>
+    <w:p>
+      <w:pPr>
+        <w:jc w:val="both"/>
+        <w:rPr>
+          <w:rFonts w:ascii="Roboto Slab" w:eastAsia="Roboto Slab" w:hAnsi="Roboto Slab" w:cs="Roboto Slab"/>
+          <w:lang w:val="fr-FR"/>
+        </w:rPr>
+      </w:pPr>
+      <w:r>
+        <w:rPr>
+          <w:rFonts w:ascii="Roboto Slab" w:eastAsia="Roboto Slab" w:hAnsi="Roboto Slab" w:cs="Roboto Slab"/>
+          <w:lang w:val="fr-FR"/>
+        </w:rPr>
+        <w:t xml:space="preserve">Tout d'abord, nous avons réfléchi à un concept unique et créatif axé sur l'environnement en étudiant les besoins et les demandes des utilisateurs. Pour leur offrir la meilleure expérience possible, nous avons recherché une charte graphique et un design élégant en adéquation avec le thème du concept. Nous avons ensuite créé une maquette de l'application en utilisant des outils tels que </w:t>
+      </w:r>
+      <w:proofErr w:type="spellStart"/>
+      <w:r>
+        <w:rPr>
+          <w:rFonts w:ascii="Roboto Slab" w:eastAsia="Roboto Slab" w:hAnsi="Roboto Slab" w:cs="Roboto Slab"/>
+          <w:lang w:val="fr-FR"/>
+        </w:rPr>
+        <w:t>Figma</w:t>
+      </w:r>
+      <w:proofErr w:type="spellEnd"/>
+      <w:r>
+        <w:rPr>
+          <w:rFonts w:ascii="Roboto Slab" w:eastAsia="Roboto Slab" w:hAnsi="Roboto Slab" w:cs="Roboto Slab"/>
+          <w:lang w:val="fr-FR"/>
+        </w:rPr>
+        <w:t xml:space="preserve"> et Adobe </w:t>
+      </w:r>
+      <w:proofErr w:type="spellStart"/>
+      <w:r>
+        <w:rPr>
+          <w:rFonts w:ascii="Roboto Slab" w:eastAsia="Roboto Slab" w:hAnsi="Roboto Slab" w:cs="Roboto Slab"/>
+          <w:lang w:val="fr-FR"/>
+        </w:rPr>
+        <w:t>Color</w:t>
+      </w:r>
+      <w:proofErr w:type="spellEnd"/>
+      <w:r>
+        <w:rPr>
+          <w:rFonts w:ascii="Roboto Slab" w:eastAsia="Roboto Slab" w:hAnsi="Roboto Slab" w:cs="Roboto Slab"/>
+          <w:lang w:val="fr-FR"/>
+        </w:rPr>
+        <w:t>.</w:t>
+      </w:r>
+    </w:p>
+    <w:p>
+      <w:pPr>
+        <w:jc w:val="both"/>
+        <w:rPr>
+          <w:rFonts w:ascii="Roboto Slab" w:eastAsia="Roboto Slab" w:hAnsi="Roboto Slab" w:cs="Roboto Slab"/>
+          <w:lang w:val="fr-FR"/>
+        </w:rPr>
+      </w:pPr>
+    </w:p>
+    <w:p>
+      <w:pPr>
+        <w:jc w:val="both"/>
+        <w:rPr>
+          <w:rFonts w:ascii="Roboto Slab" w:eastAsia="Roboto Slab" w:hAnsi="Roboto Slab" w:cs="Roboto Slab"/>
+          <w:lang w:val="fr-FR"/>
+        </w:rPr>
+      </w:pPr>
+      <w:r>
+        <w:rPr>
+          <w:rFonts w:ascii="Roboto Slab" w:eastAsia="Roboto Slab" w:hAnsi="Roboto Slab" w:cs="Roboto Slab"/>
+          <w:lang w:val="fr-FR"/>
+        </w:rPr>
+        <w:t xml:space="preserve">Après avoir conçu la maquette, nous avons examiné les différents outils qui nous étaient proposés et choisi le langage Python, HTML et SQL pour la mise en œuvre. Cependant, nous avons rencontré des difficultés lors de la conception et avons finalement opté pour un site web plutôt qu'une application car Python n'est pas un langage compilé. Pour faciliter l'utilisation de l'application, nous voulions inclure un système de scan de code-barres, mais cela s'est avéré trop complexe compte tenu du temps imparti. Nous avons donc opté pour une simple recherche textuelle. Pour automatiser la base de données, nous avons envisagé d'utiliser des API et des IA telles que </w:t>
+      </w:r>
+      <w:proofErr w:type="spellStart"/>
+      <w:r>
+        <w:rPr>
+          <w:rFonts w:ascii="Roboto Slab" w:eastAsia="Roboto Slab" w:hAnsi="Roboto Slab" w:cs="Roboto Slab"/>
+          <w:lang w:val="fr-FR"/>
+        </w:rPr>
+        <w:t>ChatGPT</w:t>
+      </w:r>
+      <w:proofErr w:type="spellEnd"/>
+      <w:r>
+        <w:rPr>
+          <w:rFonts w:ascii="Roboto Slab" w:eastAsia="Roboto Slab" w:hAnsi="Roboto Slab" w:cs="Roboto Slab"/>
+          <w:lang w:val="fr-FR"/>
+        </w:rPr>
+        <w:t xml:space="preserve">, cela signifiait que l'utilisateur n'avait qu'à saisir le nom du déchet. Cependant, nous avons dû faire confiance aux informations de </w:t>
+      </w:r>
+      <w:proofErr w:type="spellStart"/>
+      <w:r>
+        <w:rPr>
+          <w:rFonts w:ascii="Roboto Slab" w:eastAsia="Roboto Slab" w:hAnsi="Roboto Slab" w:cs="Roboto Slab"/>
+          <w:lang w:val="fr-FR"/>
+        </w:rPr>
+        <w:t>ChatGPT</w:t>
+      </w:r>
+      <w:proofErr w:type="spellEnd"/>
+      <w:r>
+        <w:rPr>
+          <w:rFonts w:ascii="Roboto Slab" w:eastAsia="Roboto Slab" w:hAnsi="Roboto Slab" w:cs="Roboto Slab"/>
+          <w:lang w:val="fr-FR"/>
+        </w:rPr>
+        <w:t xml:space="preserve"> même si certaines d'entre elles peuvent être fausses. En outre, certaines réponses peuvent être erronées en raison de l'éthique de l'IA.</w:t>
+      </w:r>
+    </w:p>
+    <w:p>
+      <w:pPr>
+        <w:jc w:val="both"/>
+        <w:rPr>
+          <w:rFonts w:ascii="Roboto Slab" w:eastAsia="Roboto Slab" w:hAnsi="Roboto Slab" w:cs="Roboto Slab"/>
+          <w:lang w:val="fr-FR"/>
+        </w:rPr>
+      </w:pPr>
+    </w:p>
+    <w:p>
+      <w:pPr>
+        <w:jc w:val="both"/>
+        <w:rPr>
+          <w:rFonts w:ascii="Roboto Slab" w:eastAsia="Roboto Slab" w:hAnsi="Roboto Slab" w:cs="Roboto Slab"/>
+          <w:lang w:val="fr-FR"/>
+        </w:rPr>
+      </w:pPr>
+      <w:r>
+        <w:rPr>
+          <w:rFonts w:ascii="Roboto Slab" w:eastAsia="Roboto Slab" w:hAnsi="Roboto Slab" w:cs="Roboto Slab"/>
+          <w:lang w:val="fr-FR"/>
+        </w:rPr>
+        <w:t xml:space="preserve">Nous avons réparti les tâches en fonction des capacités de chacun. L'équipe de développement a travaillé dur pour coder le </w:t>
+      </w:r>
+      <w:proofErr w:type="spellStart"/>
+      <w:r>
+        <w:rPr>
+          <w:rFonts w:ascii="Roboto Slab" w:eastAsia="Roboto Slab" w:hAnsi="Roboto Slab" w:cs="Roboto Slab"/>
+          <w:lang w:val="fr-FR"/>
+        </w:rPr>
+        <w:t>back-end</w:t>
+      </w:r>
+      <w:proofErr w:type="spellEnd"/>
+      <w:r>
+        <w:rPr>
+          <w:rFonts w:ascii="Roboto Slab" w:eastAsia="Roboto Slab" w:hAnsi="Roboto Slab" w:cs="Roboto Slab"/>
+          <w:lang w:val="fr-FR"/>
+        </w:rPr>
+        <w:t xml:space="preserve"> et le </w:t>
+      </w:r>
+      <w:proofErr w:type="spellStart"/>
+      <w:r>
+        <w:rPr>
+          <w:rFonts w:ascii="Roboto Slab" w:eastAsia="Roboto Slab" w:hAnsi="Roboto Slab" w:cs="Roboto Slab"/>
+          <w:lang w:val="fr-FR"/>
+        </w:rPr>
+        <w:t>front-end</w:t>
+      </w:r>
+      <w:proofErr w:type="spellEnd"/>
+      <w:r>
+        <w:rPr>
+          <w:rFonts w:ascii="Roboto Slab" w:eastAsia="Roboto Slab" w:hAnsi="Roboto Slab" w:cs="Roboto Slab"/>
+          <w:lang w:val="fr-FR"/>
+        </w:rPr>
+        <w:t xml:space="preserve"> le plus rapidement possible. Au fil du temps, nous avons créé plusieurs maquettes distinctes pour parvenir à la meilleure version possible. Une fois l'application terminée, nous avons réalisé de nombreux tests pour détecter le moindre problème. Ensuite, nous avons réalisé une vidéo de présentation et d'explication du projet avec les différents membres de l'équipe. Enfin, nous avons présenté le site à de nombreux camarades pour qu'ils puissent donner leur avis, qui s'est avéré être globalement positif.</w:t>
+      </w:r>
     </w:p>
     <w:p>
       <w:pPr>
@@ -1468,9 +1485,7 @@
           <w:szCs w:val="38"/>
         </w:rPr>
       </w:pPr>
-    </w:p>
-    <w:p>
-      <w:pPr>
+      <w:r>
         <w:rPr>
           <w:rFonts w:ascii="Roboto Slab" w:eastAsia="Roboto Slab" w:hAnsi="Roboto Slab" w:cs="Roboto Slab"/>
           <w:b/>
@@ -1478,10 +1493,16 @@
           <w:sz w:val="38"/>
           <w:szCs w:val="38"/>
         </w:rPr>
-      </w:pPr>
-    </w:p>
-    <w:p>
-      <w:pPr>
+        <w:br w:type="page"/>
+      </w:r>
+    </w:p>
+    <w:p>
+      <w:pPr>
+        <w:rPr>
+          <w:rFonts w:ascii="Roboto Slab" w:eastAsia="Roboto Slab" w:hAnsi="Roboto Slab" w:cs="Roboto Slab"/>
+        </w:rPr>
+      </w:pPr>
+      <w:r>
         <w:rPr>
           <w:rFonts w:ascii="Roboto Slab" w:eastAsia="Roboto Slab" w:hAnsi="Roboto Slab" w:cs="Roboto Slab"/>
           <w:b/>
@@ -1489,7 +1510,68 @@
           <w:sz w:val="38"/>
           <w:szCs w:val="38"/>
         </w:rPr>
-      </w:pPr>
+        <w:lastRenderedPageBreak/>
+        <w:t>&gt;</w:t>
+      </w:r>
+      <w:r>
+        <w:rPr>
+          <w:rFonts w:ascii="Roboto Slab" w:eastAsia="Roboto Slab" w:hAnsi="Roboto Slab" w:cs="Roboto Slab"/>
+          <w:b/>
+          <w:color w:val="003947"/>
+          <w:sz w:val="24"/>
+          <w:szCs w:val="24"/>
+        </w:rPr>
+        <w:t xml:space="preserve"> FONCTIONNEMENT ET OPÉRATIONNALITÉ :</w:t>
+      </w:r>
+    </w:p>
+    <w:p>
+      <w:pPr>
+        <w:rPr>
+          <w:rFonts w:ascii="Roboto Slab" w:eastAsia="Roboto Slab" w:hAnsi="Roboto Slab" w:cs="Roboto Slab"/>
+        </w:rPr>
+      </w:pPr>
+    </w:p>
+    <w:p>
+      <w:pPr>
+        <w:jc w:val="both"/>
+      </w:pPr>
+      <w:r>
+        <w:t>En ce qui concerne l'avancement du projet, nous avons terminé l'interface utilisateur et nous avons actuellement deux points sur lesquels nous travaillons : la sécurité du site et la mise en place d'une gestion administrative et utilisateur. Nous sommes conscients de l'importance de ces aspects pour garantir la fiabilité et la sécurité de notre application.</w:t>
+      </w:r>
+    </w:p>
+    <w:p>
+      <w:pPr>
+        <w:jc w:val="both"/>
+      </w:pPr>
+    </w:p>
+    <w:p>
+      <w:pPr>
+        <w:jc w:val="both"/>
+      </w:pPr>
+      <w:r>
+        <w:t>Pour ce qui est des tests de vérification de l'absence de bugs et de la facilité d'utilisation, nous avons mené des tests en interne avec l'aide de nos camarades de classe, de notre professeur et d'autres personnes extérieures à l'établissement. Nous avons ainsi pu identifier et corriger plusieurs problèmes potentiels.</w:t>
+      </w:r>
+    </w:p>
+    <w:p>
+      <w:pPr>
+        <w:jc w:val="both"/>
+      </w:pPr>
+    </w:p>
+    <w:p>
+      <w:pPr>
+        <w:jc w:val="both"/>
+      </w:pPr>
+      <w:r>
+        <w:t xml:space="preserve">Cependant, nous avons également rencontré certaines difficultés techniques au cours du développement du projet. Par exemple, nous avons initialement envisagé de développer une application mobile, mais avons finalement opté pour un site web avec Flask en raison de contraintes techniques. Nous avons également dû réfléchir à la manière de renseigner les informations nécessaires à chaque requête, ce qui nous a amenés à utiliser </w:t>
+      </w:r>
+      <w:proofErr w:type="spellStart"/>
+      <w:r>
+        <w:t>ChatGPT</w:t>
+      </w:r>
+      <w:proofErr w:type="spellEnd"/>
+      <w:r>
+        <w:t>. Enfin, l'insertion de données dans la base de données a été un défi que nous avons surmonté grâce à des recherches et des tests approfondis.</w:t>
+      </w:r>
     </w:p>
     <w:p>
       <w:pPr>
@@ -1501,6 +1583,9 @@
           <w:szCs w:val="38"/>
         </w:rPr>
       </w:pPr>
+      <w:r>
+        <w:br w:type="page"/>
+      </w:r>
     </w:p>
     <w:p>
       <w:pPr>
@@ -1527,7 +1612,7 @@
           <w:sz w:val="24"/>
           <w:szCs w:val="24"/>
         </w:rPr>
-        <w:t xml:space="preserve"> FONCTIONNEMENT ET OPÉRATIONNALITÉ :</w:t>
+        <w:t xml:space="preserve"> OUVERTURE :</w:t>
       </w:r>
     </w:p>
     <w:p>
@@ -1539,267 +1624,117 @@
           <w:szCs w:val="20"/>
         </w:rPr>
       </w:pPr>
-      <w:r>
-        <w:rPr>
-          <w:rFonts w:ascii="Roboto Slab" w:eastAsia="Roboto Slab" w:hAnsi="Roboto Slab" w:cs="Roboto Slab"/>
-          <w:i/>
-          <w:sz w:val="20"/>
-          <w:szCs w:val="20"/>
-        </w:rPr>
-        <w:t xml:space="preserve">• Avancement du projet (ce qui est terminé, en cours de </w:t>
-      </w:r>
-      <w:r>
-        <w:rPr>
-          <w:rFonts w:ascii="Roboto Slab" w:eastAsia="Roboto Slab" w:hAnsi="Roboto Slab" w:cs="Roboto Slab"/>
-          <w:i/>
-          <w:sz w:val="20"/>
-          <w:szCs w:val="20"/>
-        </w:rPr>
-        <w:t>réalisation, reste</w:t>
-      </w:r>
-      <w:r>
-        <w:rPr>
-          <w:rFonts w:ascii="Roboto Slab" w:eastAsia="Roboto Slab" w:hAnsi="Roboto Slab" w:cs="Roboto Slab"/>
-          <w:i/>
-          <w:sz w:val="20"/>
-          <w:szCs w:val="20"/>
-        </w:rPr>
-        <w:t xml:space="preserve"> à faire)</w:t>
-      </w:r>
-    </w:p>
-    <w:p>
-      <w:pPr>
-        <w:pStyle w:val="Paragraphedeliste"/>
-        <w:numPr>
-          <w:ilvl w:val="0"/>
-          <w:numId w:val="1"/>
-        </w:numPr>
-        <w:rPr>
-          <w:rFonts w:ascii="Roboto Slab" w:eastAsia="Roboto Slab" w:hAnsi="Roboto Slab" w:cs="Roboto Slab"/>
-          <w:i/>
-          <w:sz w:val="20"/>
-          <w:szCs w:val="20"/>
-        </w:rPr>
-      </w:pPr>
-      <w:r>
-        <w:rPr>
-          <w:rFonts w:ascii="Roboto Slab" w:eastAsia="Roboto Slab" w:hAnsi="Roboto Slab" w:cs="Roboto Slab"/>
-          <w:i/>
-          <w:sz w:val="20"/>
-          <w:szCs w:val="20"/>
-        </w:rPr>
-        <w:t>Sécurité</w:t>
-      </w:r>
-    </w:p>
-    <w:p>
-      <w:pPr>
-        <w:pStyle w:val="Paragraphedeliste"/>
-        <w:numPr>
-          <w:ilvl w:val="0"/>
-          <w:numId w:val="1"/>
-        </w:numPr>
-        <w:rPr>
-          <w:rFonts w:ascii="Roboto Slab" w:eastAsia="Roboto Slab" w:hAnsi="Roboto Slab" w:cs="Roboto Slab"/>
-          <w:i/>
-          <w:sz w:val="20"/>
-          <w:szCs w:val="20"/>
-        </w:rPr>
-      </w:pPr>
-      <w:r>
-        <w:rPr>
-          <w:rFonts w:ascii="Roboto Slab" w:eastAsia="Roboto Slab" w:hAnsi="Roboto Slab" w:cs="Roboto Slab"/>
-          <w:i/>
-          <w:sz w:val="20"/>
-          <w:szCs w:val="20"/>
-        </w:rPr>
-        <w:t>Gestion admin et user</w:t>
-      </w:r>
-    </w:p>
-    <w:p>
-      <w:pPr>
-        <w:rPr>
-          <w:rFonts w:ascii="Roboto Slab" w:eastAsia="Roboto Slab" w:hAnsi="Roboto Slab" w:cs="Roboto Slab"/>
-          <w:i/>
-          <w:sz w:val="20"/>
-          <w:szCs w:val="20"/>
-        </w:rPr>
-      </w:pPr>
-      <w:r>
-        <w:rPr>
-          <w:rFonts w:ascii="Roboto Slab" w:eastAsia="Roboto Slab" w:hAnsi="Roboto Slab" w:cs="Roboto Slab"/>
-          <w:i/>
-          <w:sz w:val="20"/>
-          <w:szCs w:val="20"/>
-        </w:rPr>
-        <w:t xml:space="preserve">• Approches mises en </w:t>
-      </w:r>
-      <w:r>
-        <w:rPr>
-          <w:rFonts w:ascii="Roboto Slab" w:eastAsia="Roboto Slab" w:hAnsi="Roboto Slab" w:cs="Roboto Slab"/>
-          <w:i/>
-          <w:sz w:val="20"/>
-          <w:szCs w:val="20"/>
-        </w:rPr>
-        <w:t>œuvre</w:t>
-      </w:r>
-      <w:r>
-        <w:rPr>
-          <w:rFonts w:ascii="Roboto Slab" w:eastAsia="Roboto Slab" w:hAnsi="Roboto Slab" w:cs="Roboto Slab"/>
-          <w:i/>
-          <w:sz w:val="20"/>
-          <w:szCs w:val="20"/>
-        </w:rPr>
-        <w:t xml:space="preserve"> pour vérifier l’absence de bugs et s’assurer de la facilité d’utilisation du projet</w:t>
-      </w:r>
-    </w:p>
-    <w:p>
-      <w:pPr>
-        <w:pStyle w:val="Paragraphedeliste"/>
-        <w:numPr>
-          <w:ilvl w:val="0"/>
-          <w:numId w:val="1"/>
-        </w:numPr>
-        <w:rPr>
-          <w:rFonts w:ascii="Roboto Slab" w:eastAsia="Roboto Slab" w:hAnsi="Roboto Slab" w:cs="Roboto Slab"/>
-          <w:i/>
-          <w:sz w:val="20"/>
-          <w:szCs w:val="20"/>
-        </w:rPr>
-      </w:pPr>
-      <w:r>
-        <w:rPr>
-          <w:rFonts w:ascii="Roboto Slab" w:eastAsia="Roboto Slab" w:hAnsi="Roboto Slab" w:cs="Roboto Slab"/>
-          <w:i/>
-          <w:sz w:val="20"/>
-          <w:szCs w:val="20"/>
-        </w:rPr>
-        <w:t>Test camarades, profs, élèves première, personne lambdas</w:t>
-      </w:r>
-    </w:p>
-    <w:p>
-      <w:pPr>
-        <w:rPr>
-          <w:rFonts w:ascii="Roboto Slab" w:eastAsia="Roboto Slab" w:hAnsi="Roboto Slab" w:cs="Roboto Slab"/>
-          <w:sz w:val="20"/>
-          <w:szCs w:val="20"/>
-        </w:rPr>
-      </w:pPr>
-      <w:r>
-        <w:rPr>
-          <w:rFonts w:ascii="Roboto Slab" w:eastAsia="Roboto Slab" w:hAnsi="Roboto Slab" w:cs="Roboto Slab"/>
-          <w:i/>
-          <w:sz w:val="20"/>
-          <w:szCs w:val="20"/>
-        </w:rPr>
-        <w:t>• Difficultés rencontrées et solutions apportées</w:t>
-      </w:r>
-    </w:p>
-    <w:p>
-      <w:pPr>
-        <w:pStyle w:val="Paragraphedeliste"/>
-        <w:numPr>
-          <w:ilvl w:val="0"/>
-          <w:numId w:val="1"/>
-        </w:numPr>
-        <w:rPr>
-          <w:rFonts w:ascii="Roboto Slab" w:eastAsia="Roboto Slab" w:hAnsi="Roboto Slab" w:cs="Roboto Slab"/>
-        </w:rPr>
-      </w:pPr>
-      <w:r>
-        <w:rPr>
-          <w:rFonts w:ascii="Roboto Slab" w:eastAsia="Roboto Slab" w:hAnsi="Roboto Slab" w:cs="Roboto Slab"/>
-        </w:rPr>
-        <w:t xml:space="preserve">Pas d’app possible -&gt; site web avec </w:t>
+    </w:p>
+    <w:p>
+      <w:pPr>
+        <w:jc w:val="both"/>
+        <w:rPr>
+          <w:rFonts w:ascii="Roboto Slab" w:eastAsia="Roboto Slab" w:hAnsi="Roboto Slab" w:cs="Roboto Slab"/>
+        </w:rPr>
+      </w:pPr>
+      <w:r>
+        <w:rPr>
+          <w:rFonts w:ascii="Roboto Slab" w:eastAsia="Roboto Slab" w:hAnsi="Roboto Slab" w:cs="Roboto Slab"/>
+        </w:rPr>
+        <w:t>Le développement d’Ekoroji n'étant pas optimal, nous avons réfléchi à certaines améliorations. Tout d'abord, nous aimerions le rendre accessible sur un serveur tel que Raspberry Pi pour qu'il soit disponible de n'importe où. Nous pourrions rendre cela natif en développant une application hors de Python. Cependant, le gain de rapidité peut être freiné par la présence de l'API. Nous devons également résoudre le problème de la gestion des comptes administrateurs et modérateurs, car actuellement, ils ne sont pas distincts, ce qui pose problème puisque tout le monde peut modifier le site à sa guise.</w:t>
+      </w:r>
+    </w:p>
+    <w:p>
+      <w:pPr>
+        <w:jc w:val="both"/>
+        <w:rPr>
+          <w:rFonts w:ascii="Roboto Slab" w:eastAsia="Roboto Slab" w:hAnsi="Roboto Slab" w:cs="Roboto Slab"/>
+        </w:rPr>
+      </w:pPr>
+    </w:p>
+    <w:p>
+      <w:pPr>
+        <w:jc w:val="both"/>
+        <w:rPr>
+          <w:rFonts w:ascii="Roboto Slab" w:eastAsia="Roboto Slab" w:hAnsi="Roboto Slab" w:cs="Roboto Slab"/>
+        </w:rPr>
+      </w:pPr>
+      <w:r>
+        <w:rPr>
+          <w:rFonts w:ascii="Roboto Slab" w:eastAsia="Roboto Slab" w:hAnsi="Roboto Slab" w:cs="Roboto Slab"/>
+        </w:rPr>
+        <w:t xml:space="preserve">En prenant exemple sur la stratégie de modération de </w:t>
+      </w:r>
+      <w:r>
+        <w:rPr>
+          <w:rFonts w:ascii="Roboto Slab" w:eastAsia="Roboto Slab" w:hAnsi="Roboto Slab" w:cs="Roboto Slab"/>
+        </w:rPr>
+        <w:t>Wikipédia</w:t>
+      </w:r>
+      <w:r>
+        <w:rPr>
+          <w:rFonts w:ascii="Roboto Slab" w:eastAsia="Roboto Slab" w:hAnsi="Roboto Slab" w:cs="Roboto Slab"/>
+        </w:rPr>
+        <w:t xml:space="preserve">, nous avons pensé à améliorer la fiabilité des textes générés par </w:t>
       </w:r>
       <w:proofErr w:type="spellStart"/>
       <w:r>
         <w:rPr>
           <w:rFonts w:ascii="Roboto Slab" w:eastAsia="Roboto Slab" w:hAnsi="Roboto Slab" w:cs="Roboto Slab"/>
         </w:rPr>
-        <w:t>flask</w:t>
+        <w:t>ChatGPT</w:t>
       </w:r>
       <w:proofErr w:type="spellEnd"/>
-    </w:p>
-    <w:p>
-      <w:pPr>
-        <w:pStyle w:val="Paragraphedeliste"/>
-        <w:numPr>
-          <w:ilvl w:val="0"/>
-          <w:numId w:val="1"/>
-        </w:numPr>
-        <w:rPr>
-          <w:rFonts w:ascii="Roboto Slab" w:eastAsia="Roboto Slab" w:hAnsi="Roboto Slab" w:cs="Roboto Slab"/>
-        </w:rPr>
-      </w:pPr>
-      <w:r>
-        <w:rPr>
-          <w:rFonts w:ascii="Roboto Slab" w:eastAsia="Roboto Slab" w:hAnsi="Roboto Slab" w:cs="Roboto Slab"/>
-        </w:rPr>
-        <w:t xml:space="preserve">Comment renseigner info a chaque fois -&gt; chat </w:t>
-      </w:r>
-      <w:proofErr w:type="spellStart"/>
-      <w:r>
-        <w:rPr>
-          <w:rFonts w:ascii="Roboto Slab" w:eastAsia="Roboto Slab" w:hAnsi="Roboto Slab" w:cs="Roboto Slab"/>
-        </w:rPr>
-        <w:t>gpt</w:t>
-      </w:r>
-      <w:proofErr w:type="spellEnd"/>
-    </w:p>
-    <w:p>
-      <w:pPr>
-        <w:pStyle w:val="Paragraphedeliste"/>
-        <w:numPr>
-          <w:ilvl w:val="0"/>
-          <w:numId w:val="1"/>
-        </w:numPr>
-        <w:rPr>
-          <w:rFonts w:ascii="Roboto Slab" w:eastAsia="Roboto Slab" w:hAnsi="Roboto Slab" w:cs="Roboto Slab"/>
-        </w:rPr>
-      </w:pPr>
-      <w:r>
-        <w:rPr>
-          <w:rFonts w:ascii="Roboto Slab" w:eastAsia="Roboto Slab" w:hAnsi="Roboto Slab" w:cs="Roboto Slab"/>
-        </w:rPr>
-        <w:t>Insertion base de données</w:t>
-      </w:r>
-    </w:p>
-    <w:p>
-      <w:pPr>
-        <w:rPr>
-          <w:rFonts w:ascii="Roboto Slab" w:eastAsia="Roboto Slab" w:hAnsi="Roboto Slab" w:cs="Roboto Slab"/>
-        </w:rPr>
-      </w:pPr>
-    </w:p>
-    <w:p>
-      <w:pPr>
-        <w:rPr>
-          <w:rFonts w:ascii="Roboto Slab" w:eastAsia="Roboto Slab" w:hAnsi="Roboto Slab" w:cs="Roboto Slab"/>
-        </w:rPr>
-      </w:pPr>
-    </w:p>
-    <w:p>
-      <w:pPr>
-        <w:rPr>
-          <w:rFonts w:ascii="Roboto Slab" w:eastAsia="Roboto Slab" w:hAnsi="Roboto Slab" w:cs="Roboto Slab"/>
-        </w:rPr>
-      </w:pPr>
-    </w:p>
-    <w:p>
-      <w:pPr>
-        <w:rPr>
-          <w:rFonts w:ascii="Roboto Slab" w:eastAsia="Roboto Slab" w:hAnsi="Roboto Slab" w:cs="Roboto Slab"/>
-        </w:rPr>
-      </w:pPr>
-    </w:p>
-    <w:p>
-      <w:pPr>
-        <w:rPr>
-          <w:rFonts w:ascii="Roboto Slab" w:eastAsia="Roboto Slab" w:hAnsi="Roboto Slab" w:cs="Roboto Slab"/>
-          <w:b/>
-          <w:color w:val="003947"/>
-          <w:sz w:val="38"/>
-          <w:szCs w:val="38"/>
+      <w:r>
+        <w:rPr>
+          <w:rFonts w:ascii="Roboto Slab" w:eastAsia="Roboto Slab" w:hAnsi="Roboto Slab" w:cs="Roboto Slab"/>
+        </w:rPr>
+        <w:t xml:space="preserve"> car nous avons remarqué, lors de nos tests, certaines incohérences dans les explications. Pour cela, nous mettrions en place un système de modération humaine pour empêcher les utilisateurs malveillants de faire des recherches malsaines, telles que celle de "cadavre", mais aussi des erreurs de l'IA dues à une incompréhension de la demande.</w:t>
+      </w:r>
+    </w:p>
+    <w:p>
+      <w:pPr>
+        <w:jc w:val="both"/>
+        <w:rPr>
+          <w:rFonts w:ascii="Roboto Slab" w:eastAsia="Roboto Slab" w:hAnsi="Roboto Slab" w:cs="Roboto Slab"/>
+        </w:rPr>
+      </w:pPr>
+    </w:p>
+    <w:p>
+      <w:pPr>
+        <w:jc w:val="both"/>
+        <w:rPr>
+          <w:rFonts w:ascii="Roboto Slab" w:eastAsia="Roboto Slab" w:hAnsi="Roboto Slab" w:cs="Roboto Slab"/>
+        </w:rPr>
+      </w:pPr>
+      <w:r>
+        <w:rPr>
+          <w:rFonts w:ascii="Roboto Slab" w:eastAsia="Roboto Slab" w:hAnsi="Roboto Slab" w:cs="Roboto Slab"/>
+        </w:rPr>
+        <w:t>Malgré notre réflexion sur le scan, nous n'abandonnons pas cette idée, car elle est pertinente et permettrait une collaboration avec des marques. De plus, c'est également un moyen plus rapide d'accéder à l'information.</w:t>
+      </w:r>
+    </w:p>
+    <w:p>
+      <w:pPr>
+        <w:jc w:val="both"/>
+        <w:rPr>
+          <w:rFonts w:ascii="Roboto Slab" w:eastAsia="Roboto Slab" w:hAnsi="Roboto Slab" w:cs="Roboto Slab"/>
+        </w:rPr>
+      </w:pPr>
+    </w:p>
+    <w:p>
+      <w:pPr>
+        <w:jc w:val="both"/>
+        <w:rPr>
+          <w:rFonts w:ascii="Roboto Slab" w:eastAsia="Roboto Slab" w:hAnsi="Roboto Slab" w:cs="Roboto Slab"/>
+        </w:rPr>
+      </w:pPr>
+      <w:r>
+        <w:rPr>
+          <w:rFonts w:ascii="Roboto Slab" w:eastAsia="Roboto Slab" w:hAnsi="Roboto Slab" w:cs="Roboto Slab"/>
+        </w:rPr>
+        <w:t>Notre stratégie marketing pour attirer un large public est de créer un site web intuitif, minimaliste et ergonomique avec un design attrayant et réfléchi. De plus, cela est éducatif, car les utilisateurs participent à la création du site en ajoutant des éléments à la base de données.</w:t>
+      </w:r>
+    </w:p>
+    <w:p>
+      <w:pPr>
+        <w:rPr>
+          <w:rFonts w:ascii="Roboto Slab" w:eastAsia="Roboto Slab" w:hAnsi="Roboto Slab" w:cs="Roboto Slab"/>
         </w:rPr>
       </w:pPr>
       <w:r>
@@ -1808,310 +1743,6 @@
     </w:p>
     <w:p>
       <w:pPr>
-        <w:rPr>
-          <w:rFonts w:ascii="Roboto Slab" w:eastAsia="Roboto Slab" w:hAnsi="Roboto Slab" w:cs="Roboto Slab"/>
-        </w:rPr>
-      </w:pPr>
-      <w:r>
-        <w:rPr>
-          <w:rFonts w:ascii="Roboto Slab" w:eastAsia="Roboto Slab" w:hAnsi="Roboto Slab" w:cs="Roboto Slab"/>
-          <w:b/>
-          <w:color w:val="003947"/>
-          <w:sz w:val="38"/>
-          <w:szCs w:val="38"/>
-        </w:rPr>
-        <w:lastRenderedPageBreak/>
-        <w:t>&gt;</w:t>
-      </w:r>
-      <w:r>
-        <w:rPr>
-          <w:rFonts w:ascii="Roboto Slab" w:eastAsia="Roboto Slab" w:hAnsi="Roboto Slab" w:cs="Roboto Slab"/>
-          <w:b/>
-          <w:color w:val="003947"/>
-          <w:sz w:val="24"/>
-          <w:szCs w:val="24"/>
-        </w:rPr>
-        <w:t xml:space="preserve"> OUVERTURE :</w:t>
-      </w:r>
-    </w:p>
-    <w:p>
-      <w:pPr>
-        <w:rPr>
-          <w:rFonts w:ascii="Roboto Slab" w:eastAsia="Roboto Slab" w:hAnsi="Roboto Slab" w:cs="Roboto Slab"/>
-          <w:i/>
-          <w:sz w:val="20"/>
-          <w:szCs w:val="20"/>
-        </w:rPr>
-      </w:pPr>
-      <w:r>
-        <w:rPr>
-          <w:rFonts w:ascii="Roboto Slab" w:eastAsia="Roboto Slab" w:hAnsi="Roboto Slab" w:cs="Roboto Slab"/>
-          <w:i/>
-          <w:sz w:val="20"/>
-          <w:szCs w:val="20"/>
-        </w:rPr>
-        <w:t>• Idées d’améliorations (nouvelles fonctionnalités)</w:t>
-      </w:r>
-    </w:p>
-    <w:p>
-      <w:pPr>
-        <w:pStyle w:val="Paragraphedeliste"/>
-        <w:numPr>
-          <w:ilvl w:val="0"/>
-          <w:numId w:val="1"/>
-        </w:numPr>
-        <w:rPr>
-          <w:rFonts w:ascii="Roboto Slab" w:eastAsia="Roboto Slab" w:hAnsi="Roboto Slab" w:cs="Roboto Slab"/>
-          <w:i/>
-          <w:sz w:val="20"/>
-          <w:szCs w:val="20"/>
-        </w:rPr>
-      </w:pPr>
-      <w:r>
-        <w:rPr>
-          <w:rFonts w:ascii="Roboto Slab" w:eastAsia="Roboto Slab" w:hAnsi="Roboto Slab" w:cs="Roboto Slab"/>
-          <w:i/>
-          <w:sz w:val="20"/>
-          <w:szCs w:val="20"/>
-        </w:rPr>
-        <w:t>Rendre dispo le site sur tel avec un serveur</w:t>
-      </w:r>
-    </w:p>
-    <w:p>
-      <w:pPr>
-        <w:pStyle w:val="Paragraphedeliste"/>
-        <w:numPr>
-          <w:ilvl w:val="0"/>
-          <w:numId w:val="1"/>
-        </w:numPr>
-        <w:rPr>
-          <w:rFonts w:ascii="Roboto Slab" w:eastAsia="Roboto Slab" w:hAnsi="Roboto Slab" w:cs="Roboto Slab"/>
-          <w:i/>
-          <w:sz w:val="20"/>
-          <w:szCs w:val="20"/>
-        </w:rPr>
-      </w:pPr>
-      <w:r>
-        <w:rPr>
-          <w:rFonts w:ascii="Roboto Slab" w:eastAsia="Roboto Slab" w:hAnsi="Roboto Slab" w:cs="Roboto Slab"/>
-          <w:i/>
-          <w:sz w:val="20"/>
-          <w:szCs w:val="20"/>
-        </w:rPr>
-        <w:t>Gestion admin user et modérateur</w:t>
-      </w:r>
-    </w:p>
-    <w:p>
-      <w:pPr>
-        <w:pStyle w:val="Paragraphedeliste"/>
-        <w:numPr>
-          <w:ilvl w:val="0"/>
-          <w:numId w:val="1"/>
-        </w:numPr>
-        <w:rPr>
-          <w:rFonts w:ascii="Roboto Slab" w:eastAsia="Roboto Slab" w:hAnsi="Roboto Slab" w:cs="Roboto Slab"/>
-          <w:i/>
-          <w:sz w:val="20"/>
-          <w:szCs w:val="20"/>
-        </w:rPr>
-      </w:pPr>
-      <w:r>
-        <w:rPr>
-          <w:rFonts w:ascii="Roboto Slab" w:eastAsia="Roboto Slab" w:hAnsi="Roboto Slab" w:cs="Roboto Slab"/>
-          <w:i/>
-          <w:sz w:val="20"/>
-          <w:szCs w:val="20"/>
-        </w:rPr>
-        <w:t>Gestion des informations fournis pas l’IA</w:t>
-      </w:r>
-    </w:p>
-    <w:p>
-      <w:pPr>
-        <w:pStyle w:val="Paragraphedeliste"/>
-        <w:numPr>
-          <w:ilvl w:val="0"/>
-          <w:numId w:val="1"/>
-        </w:numPr>
-        <w:rPr>
-          <w:rFonts w:ascii="Roboto Slab" w:eastAsia="Roboto Slab" w:hAnsi="Roboto Slab" w:cs="Roboto Slab"/>
-          <w:i/>
-          <w:sz w:val="20"/>
-          <w:szCs w:val="20"/>
-        </w:rPr>
-      </w:pPr>
-      <w:r>
-        <w:rPr>
-          <w:rFonts w:ascii="Roboto Slab" w:eastAsia="Roboto Slab" w:hAnsi="Roboto Slab" w:cs="Roboto Slab"/>
-          <w:i/>
-          <w:sz w:val="20"/>
-          <w:szCs w:val="20"/>
-        </w:rPr>
-        <w:t>Possibilité de scan de déchet à l’aide de code barre</w:t>
-      </w:r>
-    </w:p>
-    <w:p>
-      <w:pPr>
-        <w:rPr>
-          <w:rFonts w:ascii="Roboto Slab" w:eastAsia="Roboto Slab" w:hAnsi="Roboto Slab" w:cs="Roboto Slab"/>
-          <w:i/>
-          <w:sz w:val="20"/>
-          <w:szCs w:val="20"/>
-        </w:rPr>
-      </w:pPr>
-      <w:r>
-        <w:rPr>
-          <w:rFonts w:ascii="Roboto Slab" w:eastAsia="Roboto Slab" w:hAnsi="Roboto Slab" w:cs="Roboto Slab"/>
-          <w:i/>
-          <w:sz w:val="20"/>
-          <w:szCs w:val="20"/>
-        </w:rPr>
-        <w:t>• Stratégie de diffusion pour toucher un large public (faites preuve d'originalité !)</w:t>
-      </w:r>
-    </w:p>
-    <w:p>
-      <w:pPr>
-        <w:pStyle w:val="Paragraphedeliste"/>
-        <w:numPr>
-          <w:ilvl w:val="0"/>
-          <w:numId w:val="1"/>
-        </w:numPr>
-        <w:rPr>
-          <w:rFonts w:ascii="Roboto Slab" w:eastAsia="Roboto Slab" w:hAnsi="Roboto Slab" w:cs="Roboto Slab"/>
-          <w:i/>
-          <w:sz w:val="20"/>
-          <w:szCs w:val="20"/>
-        </w:rPr>
-      </w:pPr>
-      <w:r>
-        <w:rPr>
-          <w:rFonts w:ascii="Roboto Slab" w:eastAsia="Roboto Slab" w:hAnsi="Roboto Slab" w:cs="Roboto Slab"/>
-          <w:i/>
-          <w:sz w:val="20"/>
-          <w:szCs w:val="20"/>
-        </w:rPr>
-        <w:t>Intuitif et minimaliste</w:t>
-      </w:r>
-    </w:p>
-    <w:p>
-      <w:pPr>
-        <w:pStyle w:val="Paragraphedeliste"/>
-        <w:numPr>
-          <w:ilvl w:val="0"/>
-          <w:numId w:val="1"/>
-        </w:numPr>
-        <w:rPr>
-          <w:rFonts w:ascii="Roboto Slab" w:eastAsia="Roboto Slab" w:hAnsi="Roboto Slab" w:cs="Roboto Slab"/>
-          <w:i/>
-          <w:sz w:val="20"/>
-          <w:szCs w:val="20"/>
-        </w:rPr>
-      </w:pPr>
-      <w:r>
-        <w:rPr>
-          <w:rFonts w:ascii="Roboto Slab" w:eastAsia="Roboto Slab" w:hAnsi="Roboto Slab" w:cs="Roboto Slab"/>
-          <w:i/>
-          <w:sz w:val="20"/>
-          <w:szCs w:val="20"/>
-        </w:rPr>
-        <w:t>Dispo en version web</w:t>
-      </w:r>
-    </w:p>
-    <w:p>
-      <w:pPr>
-        <w:rPr>
-          <w:rFonts w:ascii="Roboto Slab" w:eastAsia="Roboto Slab" w:hAnsi="Roboto Slab" w:cs="Roboto Slab"/>
-          <w:i/>
-          <w:sz w:val="20"/>
-          <w:szCs w:val="20"/>
-        </w:rPr>
-      </w:pPr>
-      <w:r>
-        <w:rPr>
-          <w:rFonts w:ascii="Roboto Slab" w:eastAsia="Roboto Slab" w:hAnsi="Roboto Slab" w:cs="Roboto Slab"/>
-          <w:i/>
-          <w:sz w:val="20"/>
-          <w:szCs w:val="20"/>
-        </w:rPr>
-        <w:t>• Analyse critique du résultat (si c’était à refaire, que changeriez-vous dans votre organisation, les fonctionnalités du projet et les choix techniques ?)</w:t>
-      </w:r>
-    </w:p>
-    <w:p>
-      <w:pPr>
-        <w:rPr>
-          <w:rFonts w:ascii="Roboto Slab" w:eastAsia="Roboto Slab" w:hAnsi="Roboto Slab" w:cs="Roboto Slab"/>
-          <w:i/>
-        </w:rPr>
-      </w:pPr>
-    </w:p>
-    <w:p>
-      <w:pPr>
-        <w:rPr>
-          <w:rFonts w:ascii="Roboto Slab" w:eastAsia="Roboto Slab" w:hAnsi="Roboto Slab" w:cs="Roboto Slab"/>
-        </w:rPr>
-      </w:pPr>
-    </w:p>
-    <w:p>
-      <w:pPr>
-        <w:rPr>
-          <w:rFonts w:ascii="Roboto Slab" w:eastAsia="Roboto Slab" w:hAnsi="Roboto Slab" w:cs="Roboto Slab"/>
-        </w:rPr>
-      </w:pPr>
-    </w:p>
-    <w:p>
-      <w:pPr>
-        <w:rPr>
-          <w:rFonts w:ascii="Roboto Slab" w:eastAsia="Roboto Slab" w:hAnsi="Roboto Slab" w:cs="Roboto Slab"/>
-        </w:rPr>
-      </w:pPr>
-    </w:p>
-    <w:p>
-      <w:pPr>
-        <w:rPr>
-          <w:rFonts w:ascii="Roboto Slab" w:eastAsia="Roboto Slab" w:hAnsi="Roboto Slab" w:cs="Roboto Slab"/>
-        </w:rPr>
-      </w:pPr>
-    </w:p>
-    <w:p>
-      <w:pPr>
-        <w:rPr>
-          <w:rFonts w:ascii="Roboto Slab" w:eastAsia="Roboto Slab" w:hAnsi="Roboto Slab" w:cs="Roboto Slab"/>
-        </w:rPr>
-      </w:pPr>
-    </w:p>
-    <w:p>
-      <w:pPr>
-        <w:rPr>
-          <w:rFonts w:ascii="Roboto Slab" w:eastAsia="Roboto Slab" w:hAnsi="Roboto Slab" w:cs="Roboto Slab"/>
-        </w:rPr>
-      </w:pPr>
-    </w:p>
-    <w:p>
-      <w:pPr>
-        <w:rPr>
-          <w:rFonts w:ascii="Roboto Slab" w:eastAsia="Roboto Slab" w:hAnsi="Roboto Slab" w:cs="Roboto Slab"/>
-        </w:rPr>
-      </w:pPr>
-    </w:p>
-    <w:p>
-      <w:pPr>
-        <w:rPr>
-          <w:rFonts w:ascii="Roboto Slab" w:eastAsia="Roboto Slab" w:hAnsi="Roboto Slab" w:cs="Roboto Slab"/>
-        </w:rPr>
-      </w:pPr>
-      <w:r>
-        <w:br w:type="page"/>
-      </w:r>
-    </w:p>
-    <w:p>
-      <w:pPr>
-        <w:rPr>
-          <w:rFonts w:ascii="Roboto Slab" w:eastAsia="Roboto Slab" w:hAnsi="Roboto Slab" w:cs="Roboto Slab"/>
-          <w:color w:val="E94E1B"/>
-          <w:sz w:val="34"/>
-          <w:szCs w:val="34"/>
-        </w:rPr>
-      </w:pPr>
-      <w:r>
         <w:rPr>
           <w:rFonts w:ascii="Roboto Slab" w:eastAsia="Roboto Slab" w:hAnsi="Roboto Slab" w:cs="Roboto Slab"/>
           <w:b/>
@@ -2119,6 +1750,15 @@
           <w:sz w:val="34"/>
           <w:szCs w:val="34"/>
         </w:rPr>
+      </w:pPr>
+      <w:r>
+        <w:rPr>
+          <w:rFonts w:ascii="Roboto Slab" w:eastAsia="Roboto Slab" w:hAnsi="Roboto Slab" w:cs="Roboto Slab"/>
+          <w:b/>
+          <w:color w:val="E94E1B"/>
+          <w:sz w:val="34"/>
+          <w:szCs w:val="34"/>
+        </w:rPr>
         <w:lastRenderedPageBreak/>
         <w:t>DOCUMENTATION</w:t>
       </w:r>
@@ -2132,146 +1772,2242 @@
     </w:p>
     <w:p>
       <w:pPr>
+        <w:jc w:val="both"/>
+        <w:rPr>
+          <w:rFonts w:ascii="Roboto Slab" w:eastAsia="Roboto Slab" w:hAnsi="Roboto Slab" w:cs="Roboto Slab"/>
+        </w:rPr>
+      </w:pPr>
+      <w:r>
+        <w:rPr>
+          <w:rFonts w:ascii="Roboto Slab" w:eastAsia="Roboto Slab" w:hAnsi="Roboto Slab" w:cs="Roboto Slab"/>
+        </w:rPr>
+        <w:t xml:space="preserve">Si vous préférez consulter la documentation sur un support autre que GitHub, vous pouvez poursuivre la lecture de ce document. Toutefois, si vous souhaitez avoir accès à l'ensemble de la documentation et aux dernières mises à jour, nous vous recommandons de vous rendre sur </w:t>
+      </w:r>
+      <w:r>
+        <w:rPr>
+          <w:rFonts w:ascii="Roboto Slab" w:eastAsia="Roboto Slab" w:hAnsi="Roboto Slab" w:cs="Roboto Slab"/>
+        </w:rPr>
+        <w:t xml:space="preserve">notre </w:t>
+      </w:r>
+      <w:hyperlink r:id="rId14" w:history="1">
+        <w:r>
+          <w:rPr>
+            <w:rStyle w:val="Lienhypertexte"/>
+            <w:rFonts w:ascii="Roboto Slab" w:eastAsia="Roboto Slab" w:hAnsi="Roboto Slab" w:cs="Roboto Slab"/>
+            <w:u w:val="none"/>
+          </w:rPr>
+          <w:t>dépôt GitHub</w:t>
+        </w:r>
+      </w:hyperlink>
+      <w:r>
+        <w:rPr>
+          <w:rFonts w:ascii="Roboto Slab" w:eastAsia="Roboto Slab" w:hAnsi="Roboto Slab" w:cs="Roboto Slab"/>
+        </w:rPr>
+        <w:t>.</w:t>
+      </w:r>
+    </w:p>
+    <w:p>
+      <w:pPr>
+        <w:jc w:val="both"/>
+        <w:rPr>
+          <w:rFonts w:ascii="Roboto Slab" w:eastAsia="Roboto Slab" w:hAnsi="Roboto Slab" w:cs="Roboto Slab"/>
+        </w:rPr>
+      </w:pPr>
+    </w:p>
+    <w:p>
+      <w:pPr>
+        <w:jc w:val="both"/>
+        <w:rPr>
+          <w:rFonts w:ascii="Roboto Slab" w:eastAsia="Roboto Slab" w:hAnsi="Roboto Slab" w:cs="Roboto Slab"/>
+        </w:rPr>
+      </w:pPr>
+      <w:r>
+        <w:rPr>
+          <w:rFonts w:ascii="Roboto Slab" w:eastAsia="Roboto Slab" w:hAnsi="Roboto Slab" w:cs="Roboto Slab"/>
+        </w:rPr>
+        <w:t>Maintenant, vous pouvez continuer à lire la suite de la documentation si vous le souhaitez.</w:t>
+      </w:r>
+    </w:p>
+    <w:p>
+      <w:pPr>
+        <w:jc w:val="both"/>
+        <w:rPr>
+          <w:rFonts w:ascii="Roboto Slab" w:eastAsia="Roboto Slab" w:hAnsi="Roboto Slab" w:cs="Roboto Slab"/>
+        </w:rPr>
+      </w:pPr>
+    </w:p>
+    <w:p>
+      <w:pPr>
+        <w:jc w:val="both"/>
+        <w:rPr>
+          <w:rFonts w:ascii="Roboto Slab" w:eastAsia="Roboto Slab" w:hAnsi="Roboto Slab" w:cs="Roboto Slab"/>
+        </w:rPr>
+      </w:pPr>
+    </w:p>
+    <w:p>
+      <w:pPr>
+        <w:rPr>
+          <w:rFonts w:ascii="Roboto Slab" w:eastAsia="Roboto Slab" w:hAnsi="Roboto Slab" w:cs="Roboto Slab"/>
+          <w:color w:val="E94E1B"/>
+          <w:sz w:val="28"/>
+          <w:szCs w:val="28"/>
+        </w:rPr>
+      </w:pPr>
+      <w:r>
+        <w:rPr>
+          <w:rFonts w:ascii="Roboto Slab" w:eastAsia="Roboto Slab" w:hAnsi="Roboto Slab" w:cs="Roboto Slab"/>
+          <w:b/>
+          <w:color w:val="E94E1B"/>
+          <w:sz w:val="28"/>
+          <w:szCs w:val="28"/>
+        </w:rPr>
+        <w:t>Prérequis</w:t>
+      </w:r>
+    </w:p>
+    <w:p>
+      <w:pPr>
+        <w:jc w:val="both"/>
+        <w:rPr>
+          <w:rFonts w:ascii="Roboto Slab" w:eastAsia="Roboto Slab" w:hAnsi="Roboto Slab" w:cs="Roboto Slab"/>
+        </w:rPr>
+      </w:pPr>
+    </w:p>
+    <w:p>
+      <w:pPr>
+        <w:jc w:val="both"/>
+        <w:rPr>
+          <w:rFonts w:ascii="Roboto Slab" w:eastAsia="Roboto Slab" w:hAnsi="Roboto Slab" w:cs="Roboto Slab"/>
+          <w:lang w:val="fr-FR"/>
+        </w:rPr>
+      </w:pPr>
+      <w:r>
         <w:rPr>
           <w:rFonts w:ascii="Roboto Slab" w:eastAsia="Roboto Slab" w:hAnsi="Roboto Slab" w:cs="Roboto Slab"/>
           <w:i/>
-          <w:sz w:val="20"/>
-          <w:szCs w:val="20"/>
-        </w:rPr>
-      </w:pPr>
-      <w:r>
+          <w:iCs/>
+          <w:lang w:val="fr-FR"/>
+        </w:rPr>
+        <w:t>Les instructions suivantes ont été testées sur un système d'exploitation Windows. Cependant elles devraient fonctionner sur n'importe quel système d'exploitation tel que Linux ou Mac OS.</w:t>
+      </w:r>
+    </w:p>
+    <w:p>
+      <w:pPr>
+        <w:jc w:val="both"/>
+        <w:rPr>
+          <w:rFonts w:ascii="Roboto Slab" w:eastAsia="Roboto Slab" w:hAnsi="Roboto Slab" w:cs="Roboto Slab"/>
+          <w:lang w:val="fr-FR"/>
+        </w:rPr>
+      </w:pPr>
+    </w:p>
+    <w:p>
+      <w:pPr>
+        <w:pStyle w:val="Paragraphedeliste"/>
+        <w:numPr>
+          <w:ilvl w:val="0"/>
+          <w:numId w:val="2"/>
+        </w:numPr>
+        <w:jc w:val="both"/>
+        <w:rPr>
+          <w:rFonts w:ascii="Roboto Slab" w:eastAsia="Roboto Slab" w:hAnsi="Roboto Slab" w:cs="Roboto Slab"/>
+          <w:lang w:val="fr-FR"/>
+        </w:rPr>
+      </w:pPr>
+      <w:r>
+        <w:rPr>
+          <w:rFonts w:ascii="Roboto Slab" w:eastAsia="Roboto Slab" w:hAnsi="Roboto Slab" w:cs="Roboto Slab"/>
+          <w:lang w:val="fr-FR"/>
+        </w:rPr>
+        <w:t xml:space="preserve">Assurez-vous d'avoir Python 3.11 installé sur votre système avant de commencer. Si ce n'est pas le cas, téléchargez-le depuis le site officiel de </w:t>
+      </w:r>
+      <w:hyperlink r:id="rId15" w:history="1">
+        <w:r>
+          <w:rPr>
+            <w:rStyle w:val="Lienhypertexte"/>
+            <w:rFonts w:ascii="Roboto Slab" w:eastAsia="Roboto Slab" w:hAnsi="Roboto Slab" w:cs="Roboto Slab"/>
+            <w:u w:val="none"/>
+            <w:lang w:val="fr-FR"/>
+          </w:rPr>
+          <w:t>Python</w:t>
+        </w:r>
+      </w:hyperlink>
+      <w:r>
+        <w:rPr>
+          <w:rFonts w:ascii="Roboto Slab" w:eastAsia="Roboto Slab" w:hAnsi="Roboto Slab" w:cs="Roboto Slab"/>
+          <w:lang w:val="fr-FR"/>
+        </w:rPr>
+        <w:t xml:space="preserve"> et installez-le.</w:t>
+      </w:r>
+    </w:p>
+    <w:p>
+      <w:pPr>
+        <w:pStyle w:val="Paragraphedeliste"/>
+        <w:jc w:val="both"/>
+        <w:rPr>
+          <w:rFonts w:ascii="Roboto Slab" w:eastAsia="Roboto Slab" w:hAnsi="Roboto Slab" w:cs="Roboto Slab"/>
+          <w:lang w:val="fr-FR"/>
+        </w:rPr>
+      </w:pPr>
+    </w:p>
+    <w:p>
+      <w:pPr>
+        <w:pStyle w:val="Paragraphedeliste"/>
+        <w:numPr>
+          <w:ilvl w:val="0"/>
+          <w:numId w:val="2"/>
+        </w:numPr>
+        <w:jc w:val="both"/>
+        <w:rPr>
+          <w:rFonts w:ascii="Roboto Slab" w:eastAsia="Roboto Slab" w:hAnsi="Roboto Slab" w:cs="Roboto Slab"/>
+          <w:lang w:val="fr-FR"/>
+        </w:rPr>
+      </w:pPr>
+      <w:r>
+        <w:rPr>
+          <w:rFonts w:ascii="Roboto Slab" w:eastAsia="Roboto Slab" w:hAnsi="Roboto Slab" w:cs="Roboto Slab"/>
+          <w:lang w:val="fr-FR"/>
+        </w:rPr>
+        <w:t>Cloner le projet Ekoroji depuis GitHub en utilisant la commande suivante :</w:t>
+      </w:r>
+    </w:p>
+    <w:p>
+      <w:pPr>
+        <w:ind w:left="1080"/>
+        <w:jc w:val="both"/>
+        <w:rPr>
+          <w:rFonts w:ascii="Roboto Slab" w:eastAsia="Roboto Slab" w:hAnsi="Roboto Slab" w:cs="Roboto Slab"/>
+          <w:lang w:val="fr-FR"/>
+        </w:rPr>
+      </w:pPr>
+      <w:proofErr w:type="gramStart"/>
+      <w:r>
+        <w:rPr>
+          <w:rFonts w:ascii="Roboto Slab" w:eastAsia="Roboto Slab" w:hAnsi="Roboto Slab" w:cs="Roboto Slab"/>
+          <w:highlight w:val="lightGray"/>
+          <w:lang w:val="fr-FR"/>
+        </w:rPr>
+        <w:t>git</w:t>
+      </w:r>
+      <w:proofErr w:type="gramEnd"/>
+      <w:r>
+        <w:rPr>
+          <w:rFonts w:ascii="Roboto Slab" w:eastAsia="Roboto Slab" w:hAnsi="Roboto Slab" w:cs="Roboto Slab"/>
+          <w:highlight w:val="lightGray"/>
+          <w:lang w:val="fr-FR"/>
+        </w:rPr>
+        <w:t xml:space="preserve"> clone </w:t>
+      </w:r>
+      <w:hyperlink r:id="rId16" w:history="1">
+        <w:r>
+          <w:rPr>
+            <w:rStyle w:val="Lienhypertexte"/>
+            <w:rFonts w:ascii="Roboto Slab" w:eastAsia="Roboto Slab" w:hAnsi="Roboto Slab" w:cs="Roboto Slab"/>
+            <w:highlight w:val="lightGray"/>
+            <w:lang w:val="fr-FR"/>
+          </w:rPr>
+          <w:t>https://github.com/Les-4-fantastiques/ekoroji.git</w:t>
+        </w:r>
+      </w:hyperlink>
+    </w:p>
+    <w:p>
+      <w:pPr>
+        <w:jc w:val="both"/>
+        <w:rPr>
+          <w:rFonts w:ascii="Roboto Slab" w:eastAsia="Roboto Slab" w:hAnsi="Roboto Slab" w:cs="Roboto Slab"/>
+          <w:lang w:val="fr-FR"/>
+        </w:rPr>
+      </w:pPr>
+    </w:p>
+    <w:p>
+      <w:pPr>
+        <w:pStyle w:val="Paragraphedeliste"/>
+        <w:numPr>
+          <w:ilvl w:val="0"/>
+          <w:numId w:val="2"/>
+        </w:numPr>
+        <w:jc w:val="both"/>
+        <w:rPr>
+          <w:rFonts w:ascii="Roboto Slab" w:eastAsia="Roboto Slab" w:hAnsi="Roboto Slab" w:cs="Roboto Slab"/>
+          <w:lang w:val="fr-FR"/>
+        </w:rPr>
+      </w:pPr>
+      <w:r>
+        <w:rPr>
+          <w:rFonts w:ascii="Roboto Slab" w:eastAsia="Roboto Slab" w:hAnsi="Roboto Slab" w:cs="Roboto Slab"/>
+          <w:lang w:val="fr-FR"/>
+        </w:rPr>
+        <w:t>Naviguez vers le répertoire du projet avec la commande :</w:t>
+      </w:r>
+    </w:p>
+    <w:p>
+      <w:pPr>
+        <w:ind w:left="1080"/>
+        <w:jc w:val="both"/>
+        <w:rPr>
+          <w:rFonts w:ascii="Roboto Slab" w:eastAsia="Roboto Slab" w:hAnsi="Roboto Slab" w:cs="Roboto Slab"/>
+          <w:lang w:val="fr-FR"/>
+        </w:rPr>
+      </w:pPr>
+      <w:proofErr w:type="gramStart"/>
+      <w:r>
+        <w:rPr>
+          <w:rFonts w:ascii="Roboto Slab" w:eastAsia="Roboto Slab" w:hAnsi="Roboto Slab" w:cs="Roboto Slab"/>
+          <w:highlight w:val="lightGray"/>
+          <w:lang w:val="fr-FR"/>
+        </w:rPr>
+        <w:t>cd</w:t>
+      </w:r>
+      <w:proofErr w:type="gramEnd"/>
+      <w:r>
+        <w:rPr>
+          <w:rFonts w:ascii="Roboto Slab" w:eastAsia="Roboto Slab" w:hAnsi="Roboto Slab" w:cs="Roboto Slab"/>
+          <w:highlight w:val="lightGray"/>
+          <w:lang w:val="fr-FR"/>
+        </w:rPr>
+        <w:t xml:space="preserve"> </w:t>
+      </w:r>
+      <w:proofErr w:type="spellStart"/>
+      <w:r>
+        <w:rPr>
+          <w:rFonts w:ascii="Roboto Slab" w:eastAsia="Roboto Slab" w:hAnsi="Roboto Slab" w:cs="Roboto Slab"/>
+          <w:highlight w:val="lightGray"/>
+          <w:lang w:val="fr-FR"/>
+        </w:rPr>
+        <w:t>ekoroji</w:t>
+      </w:r>
+      <w:proofErr w:type="spellEnd"/>
+    </w:p>
+    <w:p>
+      <w:pPr>
+        <w:jc w:val="both"/>
+        <w:rPr>
+          <w:rFonts w:ascii="Roboto Slab" w:eastAsia="Roboto Slab" w:hAnsi="Roboto Slab" w:cs="Roboto Slab"/>
+          <w:lang w:val="fr-FR"/>
+        </w:rPr>
+      </w:pPr>
+    </w:p>
+    <w:p>
+      <w:pPr>
+        <w:pStyle w:val="Paragraphedeliste"/>
+        <w:numPr>
+          <w:ilvl w:val="0"/>
+          <w:numId w:val="2"/>
+        </w:numPr>
+        <w:jc w:val="both"/>
+        <w:rPr>
+          <w:rFonts w:ascii="Roboto Slab" w:eastAsia="Roboto Slab" w:hAnsi="Roboto Slab" w:cs="Roboto Slab"/>
+          <w:lang w:val="fr-FR"/>
+        </w:rPr>
+      </w:pPr>
+      <w:r>
+        <w:rPr>
+          <w:rFonts w:ascii="Roboto Slab" w:eastAsia="Roboto Slab" w:hAnsi="Roboto Slab" w:cs="Roboto Slab"/>
+          <w:lang w:val="fr-FR"/>
+        </w:rPr>
+        <w:t>Installez les bibliothèques requises avec la commande suivante :</w:t>
+      </w:r>
+    </w:p>
+    <w:p>
+      <w:pPr>
+        <w:ind w:left="1080"/>
+        <w:jc w:val="both"/>
+        <w:rPr>
+          <w:rFonts w:ascii="Roboto Slab" w:eastAsia="Roboto Slab" w:hAnsi="Roboto Slab" w:cs="Roboto Slab"/>
+          <w:lang w:val="en-US"/>
+        </w:rPr>
+      </w:pPr>
+      <w:r>
+        <w:rPr>
+          <w:rFonts w:ascii="Roboto Slab" w:eastAsia="Roboto Slab" w:hAnsi="Roboto Slab" w:cs="Roboto Slab"/>
+          <w:highlight w:val="lightGray"/>
+          <w:lang w:val="en-US"/>
+        </w:rPr>
+        <w:t>pip install -r requirements.txt</w:t>
+      </w:r>
+    </w:p>
+    <w:p>
+      <w:pPr>
+        <w:jc w:val="both"/>
+        <w:rPr>
+          <w:rFonts w:ascii="Roboto Slab" w:eastAsia="Roboto Slab" w:hAnsi="Roboto Slab" w:cs="Roboto Slab"/>
+          <w:lang w:val="fr-FR"/>
+        </w:rPr>
+      </w:pPr>
+    </w:p>
+    <w:p>
+      <w:pPr>
+        <w:jc w:val="both"/>
+        <w:rPr>
+          <w:rFonts w:ascii="Roboto Slab" w:eastAsia="Roboto Slab" w:hAnsi="Roboto Slab" w:cs="Roboto Slab"/>
+          <w:lang w:val="fr-FR"/>
+        </w:rPr>
+      </w:pPr>
+    </w:p>
+    <w:p>
+      <w:pPr>
+        <w:rPr>
+          <w:rFonts w:ascii="Roboto Slab" w:eastAsia="Roboto Slab" w:hAnsi="Roboto Slab" w:cs="Roboto Slab"/>
+          <w:color w:val="E94E1B"/>
+          <w:sz w:val="28"/>
+          <w:szCs w:val="28"/>
+        </w:rPr>
+      </w:pPr>
+      <w:r>
+        <w:rPr>
+          <w:rFonts w:ascii="Roboto Slab" w:eastAsia="Roboto Slab" w:hAnsi="Roboto Slab" w:cs="Roboto Slab"/>
+          <w:b/>
+          <w:color w:val="E94E1B"/>
+          <w:sz w:val="28"/>
+          <w:szCs w:val="28"/>
+        </w:rPr>
+        <w:t xml:space="preserve">Configuration de la clé d'API </w:t>
+      </w:r>
+      <w:proofErr w:type="spellStart"/>
+      <w:r>
+        <w:rPr>
+          <w:rFonts w:ascii="Roboto Slab" w:eastAsia="Roboto Slab" w:hAnsi="Roboto Slab" w:cs="Roboto Slab"/>
+          <w:b/>
+          <w:color w:val="E94E1B"/>
+          <w:sz w:val="28"/>
+          <w:szCs w:val="28"/>
+        </w:rPr>
+        <w:t>OpenAI</w:t>
+      </w:r>
+      <w:proofErr w:type="spellEnd"/>
+    </w:p>
+    <w:p>
+      <w:pPr>
+        <w:jc w:val="both"/>
+        <w:rPr>
+          <w:rFonts w:ascii="Roboto Slab" w:eastAsia="Roboto Slab" w:hAnsi="Roboto Slab" w:cs="Roboto Slab"/>
+          <w:lang w:val="fr-FR"/>
+        </w:rPr>
+      </w:pPr>
+    </w:p>
+    <w:p>
+      <w:pPr>
+        <w:jc w:val="both"/>
+        <w:rPr>
+          <w:rFonts w:ascii="Roboto Slab" w:eastAsia="Roboto Slab" w:hAnsi="Roboto Slab" w:cs="Roboto Slab"/>
+          <w:lang w:val="fr-FR"/>
+        </w:rPr>
+      </w:pPr>
+      <w:r>
+        <w:rPr>
+          <w:rFonts w:ascii="Roboto Slab" w:eastAsia="Roboto Slab" w:hAnsi="Roboto Slab" w:cs="Roboto Slab"/>
+          <w:lang w:val="fr-FR"/>
+        </w:rPr>
+        <w:t xml:space="preserve">Avant de pouvoir exécuter Ekoroji, il est important de noter que nous utilisons l'API </w:t>
+      </w:r>
+      <w:proofErr w:type="spellStart"/>
+      <w:r>
+        <w:rPr>
+          <w:rFonts w:ascii="Roboto Slab" w:eastAsia="Roboto Slab" w:hAnsi="Roboto Slab" w:cs="Roboto Slab"/>
+          <w:lang w:val="fr-FR"/>
+        </w:rPr>
+        <w:t>OpenAI</w:t>
+      </w:r>
+      <w:proofErr w:type="spellEnd"/>
+      <w:r>
+        <w:rPr>
+          <w:rFonts w:ascii="Roboto Slab" w:eastAsia="Roboto Slab" w:hAnsi="Roboto Slab" w:cs="Roboto Slab"/>
+          <w:lang w:val="fr-FR"/>
+        </w:rPr>
+        <w:t xml:space="preserve">. Pour cela vous devez configurer votre clé d'API </w:t>
+      </w:r>
+      <w:proofErr w:type="spellStart"/>
+      <w:r>
+        <w:rPr>
+          <w:rFonts w:ascii="Roboto Slab" w:eastAsia="Roboto Slab" w:hAnsi="Roboto Slab" w:cs="Roboto Slab"/>
+          <w:lang w:val="fr-FR"/>
+        </w:rPr>
+        <w:t>OpenAI</w:t>
+      </w:r>
+      <w:proofErr w:type="spellEnd"/>
+      <w:r>
+        <w:rPr>
+          <w:rFonts w:ascii="Roboto Slab" w:eastAsia="Roboto Slab" w:hAnsi="Roboto Slab" w:cs="Roboto Slab"/>
+          <w:lang w:val="fr-FR"/>
+        </w:rPr>
+        <w:t>. Voici les étapes à suivre :</w:t>
+      </w:r>
+    </w:p>
+    <w:p>
+      <w:pPr>
+        <w:jc w:val="both"/>
+        <w:rPr>
+          <w:rFonts w:ascii="Roboto Slab" w:eastAsia="Roboto Slab" w:hAnsi="Roboto Slab" w:cs="Roboto Slab"/>
+          <w:lang w:val="fr-FR"/>
+        </w:rPr>
+      </w:pPr>
+    </w:p>
+    <w:p>
+      <w:pPr>
+        <w:jc w:val="both"/>
         <w:rPr>
           <w:rFonts w:ascii="Roboto Slab" w:eastAsia="Roboto Slab" w:hAnsi="Roboto Slab" w:cs="Roboto Slab"/>
           <w:i/>
-          <w:sz w:val="20"/>
-          <w:szCs w:val="20"/>
-        </w:rPr>
-        <w:t>• Spécifications fonctionnelles (guide d’utilisation, déroulé des étapes d’exécution, description des fonctionnalités et des paramètres)</w:t>
-      </w:r>
-    </w:p>
-    <w:p>
-      <w:pPr>
+          <w:iCs/>
+          <w:lang w:val="fr-FR"/>
+        </w:rPr>
+      </w:pPr>
+      <w:r>
         <w:rPr>
           <w:rFonts w:ascii="Roboto Slab" w:eastAsia="Roboto Slab" w:hAnsi="Roboto Slab" w:cs="Roboto Slab"/>
           <w:i/>
-          <w:sz w:val="20"/>
-          <w:szCs w:val="20"/>
-        </w:rPr>
-      </w:pPr>
+          <w:iCs/>
+          <w:lang w:val="fr-FR"/>
+        </w:rPr>
+        <w:t xml:space="preserve">L'utilisation de l'API </w:t>
+      </w:r>
+      <w:proofErr w:type="spellStart"/>
       <w:r>
         <w:rPr>
           <w:rFonts w:ascii="Roboto Slab" w:eastAsia="Roboto Slab" w:hAnsi="Roboto Slab" w:cs="Roboto Slab"/>
           <w:i/>
-          <w:sz w:val="20"/>
-          <w:szCs w:val="20"/>
-        </w:rPr>
-        <w:t xml:space="preserve">• Spécifications techniques (architecture, langages et bibliothèques utilisés, matériel, choix techniques, format de stockage des données, </w:t>
+          <w:iCs/>
+          <w:lang w:val="fr-FR"/>
+        </w:rPr>
+        <w:t>OpenAI</w:t>
+      </w:r>
+      <w:proofErr w:type="spellEnd"/>
+      <w:r>
+        <w:rPr>
+          <w:rFonts w:ascii="Roboto Slab" w:eastAsia="Roboto Slab" w:hAnsi="Roboto Slab" w:cs="Roboto Slab"/>
+          <w:i/>
+          <w:iCs/>
+          <w:lang w:val="fr-FR"/>
+        </w:rPr>
+        <w:t xml:space="preserve"> n'est pas obligatoire pour ce projet, cependant elle est nécessaire pour utiliser les fonctionnalités de génération de texte et d'image. Si vous ne souhaitez pas utiliser l'API </w:t>
       </w:r>
       <w:proofErr w:type="spellStart"/>
       <w:r>
         <w:rPr>
           <w:rFonts w:ascii="Roboto Slab" w:eastAsia="Roboto Slab" w:hAnsi="Roboto Slab" w:cs="Roboto Slab"/>
           <w:i/>
-          <w:sz w:val="20"/>
-          <w:szCs w:val="20"/>
-        </w:rPr>
-        <w:t>etc</w:t>
+          <w:iCs/>
+          <w:lang w:val="fr-FR"/>
+        </w:rPr>
+        <w:t>OpenAI</w:t>
       </w:r>
       <w:proofErr w:type="spellEnd"/>
       <w:r>
         <w:rPr>
           <w:rFonts w:ascii="Roboto Slab" w:eastAsia="Roboto Slab" w:hAnsi="Roboto Slab" w:cs="Roboto Slab"/>
           <w:i/>
-          <w:sz w:val="20"/>
-          <w:szCs w:val="20"/>
-        </w:rPr>
-        <w:t>)</w:t>
-      </w:r>
-    </w:p>
-    <w:p>
-      <w:pPr>
-        <w:rPr>
-          <w:rFonts w:ascii="Roboto Slab" w:eastAsia="Roboto Slab" w:hAnsi="Roboto Slab" w:cs="Roboto Slab"/>
-          <w:sz w:val="20"/>
-          <w:szCs w:val="20"/>
+          <w:iCs/>
+          <w:lang w:val="fr-FR"/>
+        </w:rPr>
+        <w:t>, vous pouvez passer à l'étape suivante.</w:t>
+      </w:r>
+    </w:p>
+    <w:p>
+      <w:pPr>
+        <w:jc w:val="both"/>
+        <w:rPr>
+          <w:rFonts w:ascii="Roboto Slab" w:eastAsia="Roboto Slab" w:hAnsi="Roboto Slab" w:cs="Roboto Slab"/>
+          <w:lang w:val="fr-FR"/>
+        </w:rPr>
+      </w:pPr>
+    </w:p>
+    <w:p>
+      <w:pPr>
+        <w:jc w:val="both"/>
+        <w:rPr>
+          <w:rFonts w:ascii="Roboto Slab" w:eastAsia="Roboto Slab" w:hAnsi="Roboto Slab" w:cs="Roboto Slab"/>
+          <w:lang w:val="fr-FR"/>
         </w:rPr>
       </w:pPr>
       <w:r>
         <w:rPr>
           <w:rFonts w:ascii="Roboto Slab" w:eastAsia="Roboto Slab" w:hAnsi="Roboto Slab" w:cs="Roboto Slab"/>
           <w:i/>
-          <w:sz w:val="20"/>
-          <w:szCs w:val="20"/>
-        </w:rPr>
-        <w:t xml:space="preserve">• Illustrations, captures d’écran, </w:t>
+          <w:iCs/>
+          <w:lang w:val="fr-FR"/>
+        </w:rPr>
+        <w:t xml:space="preserve">Si vous ne possédez pas de clé d'API </w:t>
       </w:r>
       <w:proofErr w:type="spellStart"/>
       <w:r>
         <w:rPr>
           <w:rFonts w:ascii="Roboto Slab" w:eastAsia="Roboto Slab" w:hAnsi="Roboto Slab" w:cs="Roboto Slab"/>
           <w:i/>
-          <w:sz w:val="20"/>
-          <w:szCs w:val="20"/>
-        </w:rPr>
-        <w:t>etc</w:t>
+          <w:iCs/>
+          <w:lang w:val="fr-FR"/>
+        </w:rPr>
+        <w:t>OpenAI</w:t>
       </w:r>
       <w:proofErr w:type="spellEnd"/>
-    </w:p>
-    <w:p>
-      <w:pPr>
-        <w:rPr>
-          <w:rFonts w:ascii="Roboto Slab" w:eastAsia="Roboto Slab" w:hAnsi="Roboto Slab" w:cs="Roboto Slab"/>
-        </w:rPr>
-      </w:pPr>
-    </w:p>
-    <w:p>
-      <w:pPr>
-        <w:rPr>
-          <w:rFonts w:ascii="Roboto Slab" w:eastAsia="Roboto Slab" w:hAnsi="Roboto Slab" w:cs="Roboto Slab"/>
-        </w:rPr>
-      </w:pPr>
-    </w:p>
-    <w:p>
-      <w:pPr>
-        <w:rPr>
-          <w:rFonts w:ascii="Roboto Slab" w:eastAsia="Roboto Slab" w:hAnsi="Roboto Slab" w:cs="Roboto Slab"/>
-        </w:rPr>
-      </w:pPr>
-    </w:p>
-    <w:p>
-      <w:pPr>
-        <w:rPr>
-          <w:rFonts w:ascii="Roboto Slab" w:eastAsia="Roboto Slab" w:hAnsi="Roboto Slab" w:cs="Roboto Slab"/>
-        </w:rPr>
-      </w:pPr>
-    </w:p>
-    <w:p>
-      <w:pPr>
-        <w:rPr>
-          <w:rFonts w:ascii="Roboto Slab" w:eastAsia="Roboto Slab" w:hAnsi="Roboto Slab" w:cs="Roboto Slab"/>
-        </w:rPr>
-      </w:pPr>
-    </w:p>
-    <w:p>
-      <w:pPr>
+      <w:r>
         <w:rPr>
           <w:rFonts w:ascii="Roboto Slab" w:eastAsia="Roboto Slab" w:hAnsi="Roboto Slab" w:cs="Roboto Slab"/>
           <w:i/>
-        </w:rPr>
-      </w:pPr>
-    </w:p>
-    <w:p>
-      <w:pPr>
+          <w:iCs/>
+          <w:lang w:val="fr-FR"/>
+        </w:rPr>
+        <w:t>, vous pouvez en obtenir une gratuitement en suivant les instructions ci-dessous.</w:t>
+      </w:r>
+    </w:p>
+    <w:p>
+      <w:pPr>
+        <w:jc w:val="both"/>
+        <w:rPr>
+          <w:rFonts w:ascii="Roboto Slab" w:eastAsia="Roboto Slab" w:hAnsi="Roboto Slab" w:cs="Roboto Slab"/>
+          <w:lang w:val="fr-FR"/>
+        </w:rPr>
+      </w:pPr>
+    </w:p>
+    <w:p>
+      <w:pPr>
+        <w:pStyle w:val="Paragraphedeliste"/>
+        <w:numPr>
+          <w:ilvl w:val="0"/>
+          <w:numId w:val="3"/>
+        </w:numPr>
+        <w:jc w:val="both"/>
+        <w:rPr>
+          <w:rFonts w:ascii="Roboto Slab" w:eastAsia="Roboto Slab" w:hAnsi="Roboto Slab" w:cs="Roboto Slab"/>
+          <w:lang w:val="fr-FR"/>
+        </w:rPr>
+      </w:pPr>
+      <w:r>
+        <w:rPr>
+          <w:rFonts w:ascii="Roboto Slab" w:eastAsia="Roboto Slab" w:hAnsi="Roboto Slab" w:cs="Roboto Slab"/>
+          <w:lang w:val="fr-FR"/>
+        </w:rPr>
+        <w:t xml:space="preserve">Créez un compte sur la plateforme </w:t>
+      </w:r>
+      <w:hyperlink r:id="rId17" w:history="1">
+        <w:proofErr w:type="spellStart"/>
+        <w:r>
+          <w:rPr>
+            <w:rStyle w:val="Lienhypertexte"/>
+            <w:rFonts w:ascii="Roboto Slab" w:eastAsia="Roboto Slab" w:hAnsi="Roboto Slab" w:cs="Roboto Slab"/>
+            <w:u w:val="none"/>
+            <w:lang w:val="fr-FR"/>
+          </w:rPr>
+          <w:t>RapidAPI</w:t>
+        </w:r>
+        <w:proofErr w:type="spellEnd"/>
+      </w:hyperlink>
+      <w:r>
+        <w:rPr>
+          <w:rFonts w:ascii="Roboto Slab" w:eastAsia="Roboto Slab" w:hAnsi="Roboto Slab" w:cs="Roboto Slab"/>
+          <w:lang w:val="fr-FR"/>
+        </w:rPr>
+        <w:t>.</w:t>
+      </w:r>
+    </w:p>
+    <w:p>
+      <w:pPr>
+        <w:pStyle w:val="Paragraphedeliste"/>
+        <w:jc w:val="both"/>
+        <w:rPr>
+          <w:rFonts w:ascii="Roboto Slab" w:eastAsia="Roboto Slab" w:hAnsi="Roboto Slab" w:cs="Roboto Slab"/>
+          <w:lang w:val="fr-FR"/>
+        </w:rPr>
+      </w:pPr>
+    </w:p>
+    <w:p>
+      <w:pPr>
+        <w:pStyle w:val="Paragraphedeliste"/>
+        <w:numPr>
+          <w:ilvl w:val="0"/>
+          <w:numId w:val="3"/>
+        </w:numPr>
+        <w:jc w:val="both"/>
+        <w:rPr>
+          <w:rFonts w:ascii="Roboto Slab" w:eastAsia="Roboto Slab" w:hAnsi="Roboto Slab" w:cs="Roboto Slab"/>
+          <w:lang w:val="fr-FR"/>
+        </w:rPr>
+      </w:pPr>
+      <w:r>
+        <w:rPr>
+          <w:rFonts w:ascii="Roboto Slab" w:eastAsia="Roboto Slab" w:hAnsi="Roboto Slab" w:cs="Roboto Slab"/>
+          <w:lang w:val="fr-FR"/>
+        </w:rPr>
+        <w:t xml:space="preserve">Accédez à la page de </w:t>
+      </w:r>
+      <w:r>
+        <w:rPr>
+          <w:rFonts w:ascii="Roboto Slab" w:eastAsia="Roboto Slab" w:hAnsi="Roboto Slab" w:cs="Roboto Slab"/>
+          <w:lang w:val="fr-FR"/>
+        </w:rPr>
+        <w:t>l’</w:t>
+      </w:r>
+      <w:hyperlink r:id="rId18" w:history="1">
+        <w:r>
+          <w:rPr>
+            <w:rStyle w:val="Lienhypertexte"/>
+            <w:rFonts w:ascii="Roboto Slab" w:eastAsia="Roboto Slab" w:hAnsi="Roboto Slab" w:cs="Roboto Slab"/>
+            <w:u w:val="none"/>
+            <w:lang w:val="fr-FR"/>
+          </w:rPr>
+          <w:t xml:space="preserve">API </w:t>
+        </w:r>
+        <w:proofErr w:type="spellStart"/>
+        <w:r>
+          <w:rPr>
+            <w:rStyle w:val="Lienhypertexte"/>
+            <w:rFonts w:ascii="Roboto Slab" w:eastAsia="Roboto Slab" w:hAnsi="Roboto Slab" w:cs="Roboto Slab"/>
+            <w:u w:val="none"/>
+            <w:lang w:val="fr-FR"/>
+          </w:rPr>
+          <w:t>OpenAI</w:t>
+        </w:r>
+        <w:proofErr w:type="spellEnd"/>
+      </w:hyperlink>
+      <w:r>
+        <w:rPr>
+          <w:rFonts w:ascii="Roboto Slab" w:eastAsia="Roboto Slab" w:hAnsi="Roboto Slab" w:cs="Roboto Slab"/>
+          <w:lang w:val="fr-FR"/>
+        </w:rPr>
+        <w:t xml:space="preserve"> </w:t>
+      </w:r>
+      <w:r>
+        <w:rPr>
+          <w:rFonts w:ascii="Roboto Slab" w:eastAsia="Roboto Slab" w:hAnsi="Roboto Slab" w:cs="Roboto Slab"/>
+          <w:lang w:val="fr-FR"/>
+        </w:rPr>
+        <w:t xml:space="preserve">sur </w:t>
+      </w:r>
+      <w:proofErr w:type="spellStart"/>
+      <w:r>
+        <w:rPr>
+          <w:rFonts w:ascii="Roboto Slab" w:eastAsia="Roboto Slab" w:hAnsi="Roboto Slab" w:cs="Roboto Slab"/>
+          <w:lang w:val="fr-FR"/>
+        </w:rPr>
+        <w:t>RapidAPI</w:t>
+      </w:r>
+      <w:proofErr w:type="spellEnd"/>
+      <w:r>
+        <w:rPr>
+          <w:rFonts w:ascii="Roboto Slab" w:eastAsia="Roboto Slab" w:hAnsi="Roboto Slab" w:cs="Roboto Slab"/>
+          <w:lang w:val="fr-FR"/>
+        </w:rPr>
+        <w:t>.</w:t>
+      </w:r>
+    </w:p>
+    <w:p>
+      <w:pPr>
+        <w:jc w:val="both"/>
+        <w:rPr>
+          <w:rFonts w:ascii="Roboto Slab" w:eastAsia="Roboto Slab" w:hAnsi="Roboto Slab" w:cs="Roboto Slab"/>
+          <w:lang w:val="fr-FR"/>
+        </w:rPr>
+      </w:pPr>
+    </w:p>
+    <w:p>
+      <w:pPr>
+        <w:pStyle w:val="Paragraphedeliste"/>
+        <w:numPr>
+          <w:ilvl w:val="0"/>
+          <w:numId w:val="3"/>
+        </w:numPr>
+        <w:jc w:val="both"/>
+        <w:rPr>
+          <w:rFonts w:ascii="Roboto Slab" w:eastAsia="Roboto Slab" w:hAnsi="Roboto Slab" w:cs="Roboto Slab"/>
+          <w:lang w:val="fr-FR"/>
+        </w:rPr>
+      </w:pPr>
+      <w:r>
+        <w:rPr>
+          <w:rFonts w:ascii="Roboto Slab" w:eastAsia="Roboto Slab" w:hAnsi="Roboto Slab" w:cs="Roboto Slab"/>
+          <w:lang w:val="fr-FR"/>
+        </w:rPr>
+        <w:t>Abonnez-vous à l'API pour obtenir votre clé d'API.</w:t>
+      </w:r>
+    </w:p>
+    <w:p>
+      <w:pPr>
+        <w:ind w:firstLine="720"/>
+        <w:jc w:val="both"/>
+        <w:rPr>
+          <w:rFonts w:ascii="Roboto Slab" w:eastAsia="Roboto Slab" w:hAnsi="Roboto Slab" w:cs="Roboto Slab"/>
+          <w:lang w:val="fr-FR"/>
+        </w:rPr>
+      </w:pPr>
+      <w:r>
+        <w:rPr>
+          <w:rFonts w:ascii="Roboto Slab" w:eastAsia="Roboto Slab" w:hAnsi="Roboto Slab" w:cs="Roboto Slab"/>
+          <w:noProof/>
+          <w:lang w:val="en-US"/>
+        </w:rPr>
+        <w:lastRenderedPageBreak/>
+        <w:drawing>
+          <wp:inline distT="0" distB="0" distL="0" distR="0" wp14:anchorId="02CA4BC6" wp14:editId="0C683F6A">
+            <wp:extent cx="2276475" cy="1503761"/>
+            <wp:effectExtent l="0" t="0" r="0" b="1270"/>
+            <wp:docPr id="2" name="Image 2"/>
+            <wp:cNvGraphicFramePr>
+              <a:graphicFrameLocks xmlns:a="http://schemas.openxmlformats.org/drawingml/2006/main" noChangeAspect="1"/>
+            </wp:cNvGraphicFramePr>
+            <a:graphic xmlns:a="http://schemas.openxmlformats.org/drawingml/2006/main">
+              <a:graphicData uri="http://schemas.openxmlformats.org/drawingml/2006/picture">
+                <pic:pic xmlns:pic="http://schemas.openxmlformats.org/drawingml/2006/picture">
+                  <pic:nvPicPr>
+                    <pic:cNvPr id="0" name="Picture 3"/>
+                    <pic:cNvPicPr>
+                      <a:picLocks noChangeAspect="1" noChangeArrowheads="1"/>
+                    </pic:cNvPicPr>
+                  </pic:nvPicPr>
+                  <pic:blipFill>
+                    <a:blip r:embed="rId19" cstate="print">
+                      <a:extLst>
+                        <a:ext uri="{28A0092B-C50C-407E-A947-70E740481C1C}">
+                          <a14:useLocalDpi xmlns:a14="http://schemas.microsoft.com/office/drawing/2010/main" val="0"/>
+                        </a:ext>
+                      </a:extLst>
+                    </a:blip>
+                    <a:srcRect/>
+                    <a:stretch>
+                      <a:fillRect/>
+                    </a:stretch>
+                  </pic:blipFill>
+                  <pic:spPr bwMode="auto">
+                    <a:xfrm>
+                      <a:off x="0" y="0"/>
+                      <a:ext cx="2290191" cy="1512821"/>
+                    </a:xfrm>
+                    <a:prstGeom prst="rect">
+                      <a:avLst/>
+                    </a:prstGeom>
+                    <a:noFill/>
+                    <a:ln>
+                      <a:noFill/>
+                    </a:ln>
+                  </pic:spPr>
+                </pic:pic>
+              </a:graphicData>
+            </a:graphic>
+          </wp:inline>
+        </w:drawing>
+      </w:r>
+    </w:p>
+    <w:p>
+      <w:pPr>
+        <w:pStyle w:val="Paragraphedeliste"/>
+        <w:numPr>
+          <w:ilvl w:val="0"/>
+          <w:numId w:val="3"/>
+        </w:numPr>
+        <w:jc w:val="both"/>
+        <w:rPr>
+          <w:rFonts w:ascii="Roboto Slab" w:eastAsia="Roboto Slab" w:hAnsi="Roboto Slab" w:cs="Roboto Slab"/>
+          <w:lang w:val="fr-FR"/>
+        </w:rPr>
+      </w:pPr>
+      <w:r>
+        <w:rPr>
+          <w:rFonts w:ascii="Roboto Slab" w:eastAsia="Roboto Slab" w:hAnsi="Roboto Slab" w:cs="Roboto Slab"/>
+          <w:lang w:val="fr-FR"/>
+        </w:rPr>
+        <w:t xml:space="preserve">Ouvrez le fichier </w:t>
+      </w:r>
+      <w:r>
+        <w:rPr>
+          <w:rFonts w:ascii="Roboto Slab" w:eastAsia="Roboto Slab" w:hAnsi="Roboto Slab" w:cs="Roboto Slab"/>
+          <w:highlight w:val="lightGray"/>
+          <w:lang w:val="fr-FR"/>
+        </w:rPr>
+        <w:t>sources/app/</w:t>
+      </w:r>
+      <w:proofErr w:type="spellStart"/>
+      <w:r>
+        <w:rPr>
+          <w:rFonts w:ascii="Roboto Slab" w:eastAsia="Roboto Slab" w:hAnsi="Roboto Slab" w:cs="Roboto Slab"/>
+          <w:highlight w:val="lightGray"/>
+          <w:lang w:val="fr-FR"/>
+        </w:rPr>
+        <w:t>openai</w:t>
+      </w:r>
+      <w:proofErr w:type="spellEnd"/>
+      <w:r>
+        <w:rPr>
+          <w:rFonts w:ascii="Roboto Slab" w:eastAsia="Roboto Slab" w:hAnsi="Roboto Slab" w:cs="Roboto Slab"/>
+          <w:highlight w:val="lightGray"/>
+          <w:lang w:val="fr-FR"/>
+        </w:rPr>
+        <w:t>/key_to_encryption.py</w:t>
+      </w:r>
+      <w:r>
+        <w:rPr>
+          <w:rFonts w:ascii="Roboto Slab" w:eastAsia="Roboto Slab" w:hAnsi="Roboto Slab" w:cs="Roboto Slab"/>
+          <w:lang w:val="fr-FR"/>
+        </w:rPr>
+        <w:t>.</w:t>
+      </w:r>
+    </w:p>
+    <w:p>
+      <w:pPr>
+        <w:jc w:val="both"/>
+        <w:rPr>
+          <w:rFonts w:ascii="Roboto Slab" w:eastAsia="Roboto Slab" w:hAnsi="Roboto Slab" w:cs="Roboto Slab"/>
+          <w:lang w:val="fr-FR"/>
+        </w:rPr>
+      </w:pPr>
+    </w:p>
+    <w:p>
+      <w:pPr>
+        <w:pStyle w:val="Paragraphedeliste"/>
+        <w:numPr>
+          <w:ilvl w:val="0"/>
+          <w:numId w:val="3"/>
+        </w:numPr>
+        <w:jc w:val="both"/>
+        <w:rPr>
+          <w:rFonts w:ascii="Roboto Slab" w:eastAsia="Roboto Slab" w:hAnsi="Roboto Slab" w:cs="Roboto Slab"/>
+          <w:lang w:val="fr-FR"/>
+        </w:rPr>
+      </w:pPr>
+      <w:r>
+        <w:rPr>
+          <w:rFonts w:ascii="Roboto Slab" w:eastAsia="Roboto Slab" w:hAnsi="Roboto Slab" w:cs="Roboto Slab"/>
+          <w:lang w:val="fr-FR"/>
+        </w:rPr>
+        <w:t>Lancez le code, rentrez votre clé d'API quand il vous la demande.</w:t>
+      </w:r>
+    </w:p>
+    <w:p>
+      <w:pPr>
+        <w:jc w:val="both"/>
+        <w:rPr>
+          <w:rFonts w:ascii="Roboto Slab" w:eastAsia="Roboto Slab" w:hAnsi="Roboto Slab" w:cs="Roboto Slab"/>
+          <w:lang w:val="fr-FR"/>
+        </w:rPr>
+      </w:pPr>
+    </w:p>
+    <w:p>
+      <w:pPr>
+        <w:pStyle w:val="Paragraphedeliste"/>
+        <w:numPr>
+          <w:ilvl w:val="0"/>
+          <w:numId w:val="3"/>
+        </w:numPr>
+        <w:jc w:val="both"/>
+        <w:rPr>
+          <w:rFonts w:ascii="Roboto Slab" w:eastAsia="Roboto Slab" w:hAnsi="Roboto Slab" w:cs="Roboto Slab"/>
+          <w:lang w:val="fr-FR"/>
+        </w:rPr>
+      </w:pPr>
+      <w:r>
+        <w:rPr>
+          <w:rFonts w:ascii="Roboto Slab" w:eastAsia="Roboto Slab" w:hAnsi="Roboto Slab" w:cs="Roboto Slab"/>
+          <w:lang w:val="fr-FR"/>
+        </w:rPr>
+        <w:t>Copiez la clé d'API chiffrée retournée.</w:t>
+      </w:r>
+    </w:p>
+    <w:p>
+      <w:pPr>
+        <w:jc w:val="both"/>
+        <w:rPr>
+          <w:rFonts w:ascii="Roboto Slab" w:eastAsia="Roboto Slab" w:hAnsi="Roboto Slab" w:cs="Roboto Slab"/>
+          <w:lang w:val="fr-FR"/>
+        </w:rPr>
+      </w:pPr>
+    </w:p>
+    <w:p>
+      <w:pPr>
+        <w:pStyle w:val="Paragraphedeliste"/>
+        <w:numPr>
+          <w:ilvl w:val="0"/>
+          <w:numId w:val="3"/>
+        </w:numPr>
+        <w:jc w:val="both"/>
+        <w:rPr>
+          <w:rFonts w:ascii="Roboto Slab" w:eastAsia="Roboto Slab" w:hAnsi="Roboto Slab" w:cs="Roboto Slab"/>
+          <w:lang w:val="fr-FR"/>
+        </w:rPr>
+      </w:pPr>
+      <w:r>
+        <w:rPr>
+          <w:rFonts w:ascii="Roboto Slab" w:eastAsia="Roboto Slab" w:hAnsi="Roboto Slab" w:cs="Roboto Slab"/>
+          <w:lang w:val="fr-FR"/>
+        </w:rPr>
+        <w:t xml:space="preserve">Ouvrez le fichier </w:t>
+      </w:r>
+      <w:r>
+        <w:rPr>
+          <w:rFonts w:ascii="Roboto Slab" w:eastAsia="Roboto Slab" w:hAnsi="Roboto Slab" w:cs="Roboto Slab"/>
+          <w:highlight w:val="lightGray"/>
+          <w:lang w:val="fr-FR"/>
+        </w:rPr>
+        <w:t>sources/app/</w:t>
+      </w:r>
+      <w:proofErr w:type="spellStart"/>
+      <w:r>
+        <w:rPr>
+          <w:rFonts w:ascii="Roboto Slab" w:eastAsia="Roboto Slab" w:hAnsi="Roboto Slab" w:cs="Roboto Slab"/>
+          <w:highlight w:val="lightGray"/>
+          <w:lang w:val="fr-FR"/>
+        </w:rPr>
+        <w:t>openai</w:t>
+      </w:r>
+      <w:proofErr w:type="spellEnd"/>
+      <w:r>
+        <w:rPr>
+          <w:rFonts w:ascii="Roboto Slab" w:eastAsia="Roboto Slab" w:hAnsi="Roboto Slab" w:cs="Roboto Slab"/>
+          <w:highlight w:val="lightGray"/>
+          <w:lang w:val="fr-FR"/>
+        </w:rPr>
+        <w:t>/key_api.txt</w:t>
+      </w:r>
+      <w:r>
+        <w:rPr>
+          <w:rFonts w:ascii="Roboto Slab" w:eastAsia="Roboto Slab" w:hAnsi="Roboto Slab" w:cs="Roboto Slab"/>
+          <w:lang w:val="fr-FR"/>
+        </w:rPr>
+        <w:t>.</w:t>
+      </w:r>
+    </w:p>
+    <w:p>
+      <w:pPr>
+        <w:jc w:val="both"/>
+        <w:rPr>
+          <w:rFonts w:ascii="Roboto Slab" w:eastAsia="Roboto Slab" w:hAnsi="Roboto Slab" w:cs="Roboto Slab"/>
+          <w:lang w:val="fr-FR"/>
+        </w:rPr>
+      </w:pPr>
+    </w:p>
+    <w:p>
+      <w:pPr>
+        <w:pStyle w:val="Paragraphedeliste"/>
+        <w:numPr>
+          <w:ilvl w:val="0"/>
+          <w:numId w:val="3"/>
+        </w:numPr>
+        <w:jc w:val="both"/>
+        <w:rPr>
+          <w:rFonts w:ascii="Roboto Slab" w:eastAsia="Roboto Slab" w:hAnsi="Roboto Slab" w:cs="Roboto Slab"/>
+          <w:lang w:val="fr-FR"/>
+        </w:rPr>
+      </w:pPr>
+      <w:r>
+        <w:rPr>
+          <w:rFonts w:ascii="Roboto Slab" w:eastAsia="Roboto Slab" w:hAnsi="Roboto Slab" w:cs="Roboto Slab"/>
+          <w:lang w:val="fr-FR"/>
+        </w:rPr>
+        <w:t>Remplacez la valeur déjà présente par la clé d'API chiffrée que vous avez copiée.</w:t>
+      </w:r>
+    </w:p>
+    <w:p>
+      <w:pPr>
+        <w:jc w:val="both"/>
+        <w:rPr>
+          <w:rFonts w:ascii="Roboto Slab" w:eastAsia="Roboto Slab" w:hAnsi="Roboto Slab" w:cs="Roboto Slab"/>
+          <w:lang w:val="fr-FR"/>
+        </w:rPr>
+      </w:pPr>
+    </w:p>
+    <w:p>
+      <w:pPr>
+        <w:jc w:val="both"/>
+        <w:rPr>
+          <w:rFonts w:ascii="Roboto Slab" w:eastAsia="Roboto Slab" w:hAnsi="Roboto Slab" w:cs="Roboto Slab"/>
+          <w:lang w:val="fr-FR"/>
+        </w:rPr>
+      </w:pPr>
+      <w:r>
+        <w:rPr>
+          <w:rFonts w:ascii="Roboto Slab" w:eastAsia="Roboto Slab" w:hAnsi="Roboto Slab" w:cs="Roboto Slab"/>
+          <w:lang w:val="fr-FR"/>
+        </w:rPr>
+        <w:t xml:space="preserve">Maintenant, vous êtes prêt à exécuter Ekoroji en utilisant votre clé d'API </w:t>
+      </w:r>
+      <w:proofErr w:type="spellStart"/>
+      <w:r>
+        <w:rPr>
+          <w:rFonts w:ascii="Roboto Slab" w:eastAsia="Roboto Slab" w:hAnsi="Roboto Slab" w:cs="Roboto Slab"/>
+          <w:lang w:val="fr-FR"/>
+        </w:rPr>
+        <w:t>OpenAI</w:t>
+      </w:r>
+      <w:proofErr w:type="spellEnd"/>
+      <w:r>
+        <w:rPr>
+          <w:rFonts w:ascii="Roboto Slab" w:eastAsia="Roboto Slab" w:hAnsi="Roboto Slab" w:cs="Roboto Slab"/>
+          <w:lang w:val="fr-FR"/>
+        </w:rPr>
+        <w:t xml:space="preserve"> configurée.</w:t>
+      </w:r>
+    </w:p>
+    <w:p>
+      <w:pPr>
+        <w:jc w:val="both"/>
+        <w:rPr>
+          <w:rFonts w:ascii="Roboto Slab" w:eastAsia="Roboto Slab" w:hAnsi="Roboto Slab" w:cs="Roboto Slab"/>
+          <w:lang w:val="fr-FR"/>
+        </w:rPr>
+      </w:pPr>
+    </w:p>
+    <w:p>
+      <w:pPr>
+        <w:jc w:val="both"/>
+        <w:rPr>
+          <w:rFonts w:ascii="Roboto Slab" w:eastAsia="Roboto Slab" w:hAnsi="Roboto Slab" w:cs="Roboto Slab"/>
+          <w:lang w:val="fr-FR"/>
+        </w:rPr>
+      </w:pPr>
+      <w:r>
+        <w:rPr>
+          <w:rFonts w:ascii="Roboto Slab" w:eastAsia="Roboto Slab" w:hAnsi="Roboto Slab" w:cs="Roboto Slab"/>
+          <w:lang w:val="fr-FR"/>
+        </w:rPr>
+        <w:t xml:space="preserve">Pour accéder à votre quota de demande à l'API, nous vous redirigeons vers </w:t>
+      </w:r>
+      <w:hyperlink r:id="rId20" w:history="1">
+        <w:r>
+          <w:rPr>
+            <w:rStyle w:val="Lienhypertexte"/>
+            <w:rFonts w:ascii="Roboto Slab" w:eastAsia="Roboto Slab" w:hAnsi="Roboto Slab" w:cs="Roboto Slab"/>
+            <w:u w:val="none"/>
+            <w:lang w:val="fr-FR"/>
+          </w:rPr>
+          <w:t>cette page</w:t>
+        </w:r>
+      </w:hyperlink>
+      <w:r>
+        <w:rPr>
+          <w:rFonts w:ascii="Roboto Slab" w:eastAsia="Roboto Slab" w:hAnsi="Roboto Slab" w:cs="Roboto Slab"/>
+          <w:lang w:val="fr-FR"/>
+        </w:rPr>
+        <w:t>.</w:t>
+      </w:r>
+    </w:p>
+    <w:p>
+      <w:pPr>
+        <w:jc w:val="both"/>
+        <w:rPr>
+          <w:rFonts w:ascii="Roboto Slab" w:eastAsia="Roboto Slab" w:hAnsi="Roboto Slab" w:cs="Roboto Slab"/>
+          <w:lang w:val="fr-FR"/>
+        </w:rPr>
+      </w:pPr>
+    </w:p>
+    <w:p>
+      <w:pPr>
+        <w:jc w:val="both"/>
+        <w:rPr>
+          <w:rFonts w:ascii="Roboto Slab" w:eastAsia="Roboto Slab" w:hAnsi="Roboto Slab" w:cs="Roboto Slab"/>
+          <w:lang w:val="fr-FR"/>
+        </w:rPr>
+      </w:pPr>
+    </w:p>
+    <w:p>
+      <w:pPr>
+        <w:jc w:val="both"/>
+        <w:rPr>
+          <w:rFonts w:ascii="Roboto Slab" w:eastAsia="Roboto Slab" w:hAnsi="Roboto Slab" w:cs="Roboto Slab"/>
+          <w:lang w:val="fr-FR"/>
+        </w:rPr>
+      </w:pPr>
+      <w:r>
+        <w:rPr>
+          <w:rFonts w:ascii="Roboto Slab" w:eastAsia="Roboto Slab" w:hAnsi="Roboto Slab" w:cs="Roboto Slab"/>
+          <w:b/>
+          <w:color w:val="E94E1B"/>
+          <w:sz w:val="28"/>
+          <w:szCs w:val="28"/>
+        </w:rPr>
+        <w:t>Exécution de l'application</w:t>
+      </w:r>
+    </w:p>
+    <w:p>
+      <w:pPr>
+        <w:jc w:val="both"/>
+        <w:rPr>
+          <w:rFonts w:ascii="Roboto Slab" w:eastAsia="Roboto Slab" w:hAnsi="Roboto Slab" w:cs="Roboto Slab"/>
+          <w:lang w:val="fr-FR"/>
+        </w:rPr>
+      </w:pPr>
+    </w:p>
+    <w:p>
+      <w:pPr>
+        <w:pStyle w:val="Paragraphedeliste"/>
+        <w:numPr>
+          <w:ilvl w:val="0"/>
+          <w:numId w:val="4"/>
+        </w:numPr>
+        <w:jc w:val="both"/>
+        <w:rPr>
+          <w:rFonts w:ascii="Roboto Slab" w:eastAsia="Roboto Slab" w:hAnsi="Roboto Slab" w:cs="Roboto Slab"/>
+          <w:lang w:val="fr-FR"/>
+        </w:rPr>
+      </w:pPr>
+      <w:r>
+        <w:rPr>
+          <w:rFonts w:ascii="Roboto Slab" w:eastAsia="Roboto Slab" w:hAnsi="Roboto Slab" w:cs="Roboto Slab"/>
+          <w:lang w:val="fr-FR"/>
+        </w:rPr>
+        <w:t>Vous pouvez maintenant exécuter l'application avec la commande suivante :</w:t>
+      </w:r>
+    </w:p>
+    <w:p>
+      <w:pPr>
+        <w:ind w:firstLine="720"/>
+        <w:jc w:val="both"/>
+        <w:rPr>
+          <w:rFonts w:ascii="Roboto Slab" w:eastAsia="Roboto Slab" w:hAnsi="Roboto Slab" w:cs="Roboto Slab"/>
+          <w:lang w:val="fr-FR"/>
+        </w:rPr>
+      </w:pPr>
+      <w:proofErr w:type="gramStart"/>
+      <w:r>
+        <w:rPr>
+          <w:rFonts w:ascii="Roboto Slab" w:eastAsia="Roboto Slab" w:hAnsi="Roboto Slab" w:cs="Roboto Slab"/>
+          <w:highlight w:val="lightGray"/>
+          <w:lang w:val="fr-FR"/>
+        </w:rPr>
+        <w:t>python</w:t>
+      </w:r>
+      <w:proofErr w:type="gramEnd"/>
+      <w:r>
+        <w:rPr>
+          <w:rFonts w:ascii="Roboto Slab" w:eastAsia="Roboto Slab" w:hAnsi="Roboto Slab" w:cs="Roboto Slab"/>
+          <w:highlight w:val="lightGray"/>
+          <w:lang w:val="fr-FR"/>
+        </w:rPr>
+        <w:t xml:space="preserve"> sources/run.py</w:t>
+      </w:r>
+    </w:p>
+    <w:p>
+      <w:pPr>
+        <w:ind w:firstLine="720"/>
+        <w:jc w:val="both"/>
         <w:rPr>
           <w:rFonts w:ascii="Roboto Slab" w:eastAsia="Roboto Slab" w:hAnsi="Roboto Slab" w:cs="Roboto Slab"/>
           <w:i/>
-        </w:rPr>
-      </w:pPr>
-    </w:p>
-    <w:p/>
+          <w:iCs/>
+          <w:lang w:val="fr-FR"/>
+        </w:rPr>
+      </w:pPr>
+      <w:r>
+        <w:rPr>
+          <w:rFonts w:ascii="Roboto Slab" w:eastAsia="Roboto Slab" w:hAnsi="Roboto Slab" w:cs="Roboto Slab"/>
+          <w:i/>
+          <w:iCs/>
+          <w:lang w:val="fr-FR"/>
+        </w:rPr>
+        <w:t>Assurez-vous</w:t>
+      </w:r>
+      <w:r>
+        <w:rPr>
+          <w:rFonts w:ascii="Roboto Slab" w:eastAsia="Roboto Slab" w:hAnsi="Roboto Slab" w:cs="Roboto Slab"/>
+          <w:i/>
+          <w:iCs/>
+          <w:lang w:val="fr-FR"/>
+        </w:rPr>
+        <w:t xml:space="preserve"> d'être dans le répertoire du projet avant d'exécuter cette commande.</w:t>
+      </w:r>
+    </w:p>
+    <w:p>
+      <w:pPr>
+        <w:ind w:firstLine="720"/>
+        <w:jc w:val="both"/>
+        <w:rPr>
+          <w:rFonts w:ascii="Roboto Slab" w:eastAsia="Roboto Slab" w:hAnsi="Roboto Slab" w:cs="Roboto Slab"/>
+          <w:i/>
+          <w:iCs/>
+          <w:lang w:val="fr-FR"/>
+        </w:rPr>
+      </w:pPr>
+    </w:p>
+    <w:p>
+      <w:pPr>
+        <w:pStyle w:val="Paragraphedeliste"/>
+        <w:numPr>
+          <w:ilvl w:val="0"/>
+          <w:numId w:val="4"/>
+        </w:numPr>
+        <w:jc w:val="both"/>
+        <w:rPr>
+          <w:rFonts w:ascii="Roboto Slab" w:eastAsia="Roboto Slab" w:hAnsi="Roboto Slab" w:cs="Roboto Slab"/>
+          <w:lang w:val="fr-FR"/>
+        </w:rPr>
+      </w:pPr>
+      <w:r>
+        <w:rPr>
+          <w:rFonts w:ascii="Roboto Slab" w:eastAsia="Roboto Slab" w:hAnsi="Roboto Slab" w:cs="Roboto Slab"/>
+          <w:lang w:val="fr-FR"/>
+        </w:rPr>
+        <w:t xml:space="preserve">Ouvrez votre navigateur et accédez à l'adresse </w:t>
+      </w:r>
+      <w:hyperlink r:id="rId21" w:history="1">
+        <w:r>
+          <w:rPr>
+            <w:rStyle w:val="Lienhypertexte"/>
+            <w:rFonts w:ascii="Roboto Slab" w:eastAsia="Roboto Slab" w:hAnsi="Roboto Slab" w:cs="Roboto Slab"/>
+            <w:u w:val="none"/>
+            <w:lang w:val="fr-FR"/>
+          </w:rPr>
+          <w:t>http://localhost:5000</w:t>
+        </w:r>
+      </w:hyperlink>
+      <w:r>
+        <w:rPr>
+          <w:rFonts w:ascii="Roboto Slab" w:eastAsia="Roboto Slab" w:hAnsi="Roboto Slab" w:cs="Roboto Slab"/>
+          <w:lang w:val="fr-FR"/>
+        </w:rPr>
+        <w:t xml:space="preserve"> pour voir l'application Ekoroji en action.</w:t>
+      </w:r>
+    </w:p>
+    <w:p>
+      <w:pPr>
+        <w:pStyle w:val="Paragraphedeliste"/>
+        <w:jc w:val="both"/>
+        <w:rPr>
+          <w:rFonts w:ascii="Roboto Slab" w:eastAsia="Roboto Slab" w:hAnsi="Roboto Slab" w:cs="Roboto Slab"/>
+          <w:lang w:val="fr-FR"/>
+        </w:rPr>
+      </w:pPr>
+    </w:p>
+    <w:p>
+      <w:pPr>
+        <w:pStyle w:val="Paragraphedeliste"/>
+        <w:numPr>
+          <w:ilvl w:val="0"/>
+          <w:numId w:val="4"/>
+        </w:numPr>
+        <w:jc w:val="both"/>
+        <w:rPr>
+          <w:rFonts w:ascii="Roboto Slab" w:eastAsia="Roboto Slab" w:hAnsi="Roboto Slab" w:cs="Roboto Slab"/>
+          <w:lang w:val="fr-FR"/>
+        </w:rPr>
+      </w:pPr>
+      <w:r>
+        <w:rPr>
+          <w:rFonts w:ascii="Roboto Slab" w:eastAsia="Roboto Slab" w:hAnsi="Roboto Slab" w:cs="Roboto Slab"/>
+          <w:lang w:val="fr-FR"/>
+        </w:rPr>
+        <w:t>Pour profiter de l'</w:t>
+      </w:r>
+      <w:r>
+        <w:rPr>
+          <w:rFonts w:ascii="Roboto Slab" w:eastAsia="Roboto Slab" w:hAnsi="Roboto Slab" w:cs="Roboto Slab"/>
+          <w:lang w:val="fr-FR"/>
+        </w:rPr>
+        <w:t>expérience</w:t>
+      </w:r>
+      <w:r>
+        <w:rPr>
+          <w:rFonts w:ascii="Roboto Slab" w:eastAsia="Roboto Slab" w:hAnsi="Roboto Slab" w:cs="Roboto Slab"/>
+          <w:lang w:val="fr-FR"/>
+        </w:rPr>
+        <w:t xml:space="preserve"> utilisateur sur notre site, vous devrez soit :</w:t>
+      </w:r>
+    </w:p>
+    <w:p>
+      <w:pPr>
+        <w:pStyle w:val="Paragraphedeliste"/>
+        <w:numPr>
+          <w:ilvl w:val="0"/>
+          <w:numId w:val="5"/>
+        </w:numPr>
+        <w:jc w:val="both"/>
+        <w:rPr>
+          <w:rFonts w:ascii="Roboto Slab" w:eastAsia="Roboto Slab" w:hAnsi="Roboto Slab" w:cs="Roboto Slab"/>
+          <w:lang w:val="fr-FR"/>
+        </w:rPr>
+      </w:pPr>
+      <w:r>
+        <w:rPr>
+          <w:rFonts w:ascii="Roboto Slab" w:eastAsia="Roboto Slab" w:hAnsi="Roboto Slab" w:cs="Roboto Slab"/>
+          <w:lang w:val="fr-FR"/>
+        </w:rPr>
+        <w:t>Utiliser un écran vertical pour bénéficier de la version portrait.</w:t>
+      </w:r>
+    </w:p>
+    <w:p>
+      <w:pPr>
+        <w:ind w:left="720" w:firstLine="720"/>
+        <w:jc w:val="both"/>
+        <w:rPr>
+          <w:rFonts w:ascii="Roboto Slab" w:eastAsia="Roboto Slab" w:hAnsi="Roboto Slab" w:cs="Roboto Slab"/>
+          <w:i/>
+          <w:iCs/>
+          <w:lang w:val="fr-FR"/>
+        </w:rPr>
+      </w:pPr>
+      <w:r>
+        <w:rPr>
+          <w:rFonts w:ascii="Roboto Slab" w:eastAsia="Roboto Slab" w:hAnsi="Roboto Slab" w:cs="Roboto Slab"/>
+          <w:i/>
+          <w:iCs/>
+          <w:lang w:val="fr-FR"/>
+        </w:rPr>
+        <w:t>Les fonctionnalités de l'application ne sont pas optimisées pour les écrans horizontaux.</w:t>
+      </w:r>
+    </w:p>
+    <w:p>
+      <w:pPr>
+        <w:pStyle w:val="Paragraphedeliste"/>
+        <w:numPr>
+          <w:ilvl w:val="0"/>
+          <w:numId w:val="5"/>
+        </w:numPr>
+        <w:jc w:val="both"/>
+        <w:rPr>
+          <w:rFonts w:ascii="Roboto Slab" w:eastAsia="Roboto Slab" w:hAnsi="Roboto Slab" w:cs="Roboto Slab"/>
+          <w:lang w:val="fr-FR"/>
+        </w:rPr>
+      </w:pPr>
+      <w:r>
+        <w:rPr>
+          <w:rFonts w:ascii="Roboto Slab" w:eastAsia="Roboto Slab" w:hAnsi="Roboto Slab" w:cs="Roboto Slab"/>
+          <w:lang w:val="fr-FR"/>
+        </w:rPr>
+        <w:t xml:space="preserve">Utiliser le mode développeur </w:t>
+      </w:r>
+      <w:r>
+        <w:rPr>
+          <w:rFonts w:ascii="Roboto Slab" w:eastAsia="Roboto Slab" w:hAnsi="Roboto Slab" w:cs="Roboto Slab"/>
+          <w:highlight w:val="lightGray"/>
+          <w:lang w:val="fr-FR"/>
+        </w:rPr>
+        <w:t>F12</w:t>
+      </w:r>
+      <w:r>
+        <w:rPr>
+          <w:rFonts w:ascii="Roboto Slab" w:eastAsia="Roboto Slab" w:hAnsi="Roboto Slab" w:cs="Roboto Slab"/>
+          <w:lang w:val="fr-FR"/>
+        </w:rPr>
+        <w:t xml:space="preserve"> ou </w:t>
+      </w:r>
+      <w:r>
+        <w:rPr>
+          <w:rFonts w:ascii="Roboto Slab" w:eastAsia="Roboto Slab" w:hAnsi="Roboto Slab" w:cs="Roboto Slab"/>
+          <w:highlight w:val="lightGray"/>
+          <w:lang w:val="fr-FR"/>
+        </w:rPr>
+        <w:t>inspecter</w:t>
+      </w:r>
+      <w:r>
+        <w:rPr>
+          <w:rFonts w:ascii="Roboto Slab" w:eastAsia="Roboto Slab" w:hAnsi="Roboto Slab" w:cs="Roboto Slab"/>
+          <w:lang w:val="fr-FR"/>
+        </w:rPr>
+        <w:t xml:space="preserve"> de votre navigateur en passant en mode téléphone pour bénéficier de la version portrait.</w:t>
+      </w:r>
+    </w:p>
+    <w:p>
+      <w:pPr>
+        <w:ind w:left="720" w:firstLine="720"/>
+        <w:jc w:val="both"/>
+        <w:rPr>
+          <w:rFonts w:ascii="Roboto Slab" w:eastAsia="Roboto Slab" w:hAnsi="Roboto Slab" w:cs="Roboto Slab"/>
+          <w:lang w:val="fr-FR"/>
+        </w:rPr>
+      </w:pPr>
+      <w:r>
+        <w:rPr>
+          <w:rFonts w:ascii="Roboto Slab" w:eastAsia="Roboto Slab" w:hAnsi="Roboto Slab" w:cs="Roboto Slab"/>
+          <w:lang w:val="fr-FR"/>
+        </w:rPr>
+        <w:t>Nous avons conçu le site avec un format 1080x2400 mais il est possible de l'utiliser sur d'autres formats tels que les formats de téléphone proposés par votre navigateur.</w:t>
+      </w:r>
+    </w:p>
+    <w:p>
+      <w:pPr>
+        <w:rPr>
+          <w:rFonts w:ascii="Roboto Slab" w:eastAsia="Roboto Slab" w:hAnsi="Roboto Slab" w:cs="Roboto Slab"/>
+          <w:lang w:val="fr-FR"/>
+        </w:rPr>
+      </w:pPr>
+      <w:r>
+        <w:rPr>
+          <w:rFonts w:ascii="Roboto Slab" w:eastAsia="Roboto Slab" w:hAnsi="Roboto Slab" w:cs="Roboto Slab"/>
+          <w:lang w:val="fr-FR"/>
+        </w:rPr>
+        <w:br w:type="page"/>
+      </w:r>
+    </w:p>
+    <w:p>
+      <w:pPr>
+        <w:jc w:val="both"/>
+        <w:rPr>
+          <w:rFonts w:ascii="Roboto Slab" w:eastAsia="Roboto Slab" w:hAnsi="Roboto Slab" w:cs="Roboto Slab"/>
+          <w:b/>
+          <w:color w:val="E94E1B"/>
+          <w:sz w:val="34"/>
+          <w:szCs w:val="34"/>
+        </w:rPr>
+      </w:pPr>
+      <w:r>
+        <w:rPr>
+          <w:rFonts w:ascii="Roboto Slab" w:eastAsia="Roboto Slab" w:hAnsi="Roboto Slab" w:cs="Roboto Slab"/>
+          <w:b/>
+          <w:color w:val="E94E1B"/>
+          <w:sz w:val="34"/>
+          <w:szCs w:val="34"/>
+        </w:rPr>
+        <w:lastRenderedPageBreak/>
+        <w:t>GALERIE</w:t>
+      </w:r>
+    </w:p>
+    <w:p>
+      <w:pPr>
+        <w:jc w:val="both"/>
+        <w:rPr>
+          <w:rFonts w:ascii="Roboto Slab" w:eastAsia="Roboto Slab" w:hAnsi="Roboto Slab" w:cs="Roboto Slab"/>
+          <w:lang w:val="fr-FR"/>
+        </w:rPr>
+      </w:pPr>
+    </w:p>
+    <w:p>
+      <w:pPr>
+        <w:jc w:val="both"/>
+        <w:rPr>
+          <w:rFonts w:ascii="Roboto Slab" w:eastAsia="Roboto Slab" w:hAnsi="Roboto Slab" w:cs="Roboto Slab"/>
+          <w:b/>
+          <w:color w:val="E94E1B"/>
+          <w:sz w:val="28"/>
+          <w:szCs w:val="28"/>
+        </w:rPr>
+      </w:pPr>
+      <w:r>
+        <w:rPr>
+          <w:rFonts w:ascii="Roboto Slab" w:eastAsia="Roboto Slab" w:hAnsi="Roboto Slab" w:cs="Roboto Slab"/>
+          <w:b/>
+          <w:color w:val="E94E1B"/>
+          <w:sz w:val="28"/>
+          <w:szCs w:val="28"/>
+        </w:rPr>
+        <w:t>Les pages principales</w:t>
+      </w:r>
+    </w:p>
+    <w:p>
+      <w:pPr>
+        <w:jc w:val="both"/>
+        <w:rPr>
+          <w:rFonts w:ascii="Roboto Slab" w:eastAsia="Roboto Slab" w:hAnsi="Roboto Slab" w:cs="Roboto Slab"/>
+          <w:lang w:val="fr-FR"/>
+        </w:rPr>
+      </w:pPr>
+      <w:r>
+        <w:rPr>
+          <w:rFonts w:ascii="Roboto Slab" w:eastAsia="Roboto Slab" w:hAnsi="Roboto Slab" w:cs="Roboto Slab"/>
+          <w:noProof/>
+          <w:lang w:val="fr-FR"/>
+        </w:rPr>
+        <w:drawing>
+          <wp:inline distT="0" distB="0" distL="0" distR="0" wp14:anchorId="41197E4E" wp14:editId="0A0F4FCE">
+            <wp:extent cx="1800000" cy="3196604"/>
+            <wp:effectExtent l="0" t="0" r="0" b="3810"/>
+            <wp:docPr id="4" name="Image 4"/>
+            <wp:cNvGraphicFramePr>
+              <a:graphicFrameLocks xmlns:a="http://schemas.openxmlformats.org/drawingml/2006/main" noChangeAspect="1"/>
+            </wp:cNvGraphicFramePr>
+            <a:graphic xmlns:a="http://schemas.openxmlformats.org/drawingml/2006/main">
+              <a:graphicData uri="http://schemas.openxmlformats.org/drawingml/2006/picture">
+                <pic:pic xmlns:pic="http://schemas.openxmlformats.org/drawingml/2006/picture">
+                  <pic:nvPicPr>
+                    <pic:cNvPr id="0" name="Picture 5"/>
+                    <pic:cNvPicPr>
+                      <a:picLocks noChangeAspect="1" noChangeArrowheads="1"/>
+                    </pic:cNvPicPr>
+                  </pic:nvPicPr>
+                  <pic:blipFill>
+                    <a:blip r:embed="rId22" cstate="print">
+                      <a:extLst>
+                        <a:ext uri="{28A0092B-C50C-407E-A947-70E740481C1C}">
+                          <a14:useLocalDpi xmlns:a14="http://schemas.microsoft.com/office/drawing/2010/main" val="0"/>
+                        </a:ext>
+                      </a:extLst>
+                    </a:blip>
+                    <a:srcRect/>
+                    <a:stretch>
+                      <a:fillRect/>
+                    </a:stretch>
+                  </pic:blipFill>
+                  <pic:spPr bwMode="auto">
+                    <a:xfrm>
+                      <a:off x="0" y="0"/>
+                      <a:ext cx="1800000" cy="3196604"/>
+                    </a:xfrm>
+                    <a:prstGeom prst="rect">
+                      <a:avLst/>
+                    </a:prstGeom>
+                    <a:noFill/>
+                    <a:ln>
+                      <a:noFill/>
+                    </a:ln>
+                  </pic:spPr>
+                </pic:pic>
+              </a:graphicData>
+            </a:graphic>
+          </wp:inline>
+        </w:drawing>
+      </w:r>
+      <w:r>
+        <w:rPr>
+          <w:rFonts w:ascii="Roboto Slab" w:eastAsia="Roboto Slab" w:hAnsi="Roboto Slab" w:cs="Roboto Slab"/>
+          <w:noProof/>
+          <w:lang w:val="fr-FR"/>
+        </w:rPr>
+        <w:drawing>
+          <wp:inline distT="0" distB="0" distL="0" distR="0" wp14:anchorId="70D92427" wp14:editId="554CEF84">
+            <wp:extent cx="1800000" cy="3196606"/>
+            <wp:effectExtent l="0" t="0" r="0" b="3810"/>
+            <wp:docPr id="3" name="Image 3"/>
+            <wp:cNvGraphicFramePr>
+              <a:graphicFrameLocks xmlns:a="http://schemas.openxmlformats.org/drawingml/2006/main" noChangeAspect="1"/>
+            </wp:cNvGraphicFramePr>
+            <a:graphic xmlns:a="http://schemas.openxmlformats.org/drawingml/2006/main">
+              <a:graphicData uri="http://schemas.openxmlformats.org/drawingml/2006/picture">
+                <pic:pic xmlns:pic="http://schemas.openxmlformats.org/drawingml/2006/picture">
+                  <pic:nvPicPr>
+                    <pic:cNvPr id="0" name="Picture 4"/>
+                    <pic:cNvPicPr>
+                      <a:picLocks noChangeAspect="1" noChangeArrowheads="1"/>
+                    </pic:cNvPicPr>
+                  </pic:nvPicPr>
+                  <pic:blipFill>
+                    <a:blip r:embed="rId23" cstate="print">
+                      <a:extLst>
+                        <a:ext uri="{28A0092B-C50C-407E-A947-70E740481C1C}">
+                          <a14:useLocalDpi xmlns:a14="http://schemas.microsoft.com/office/drawing/2010/main" val="0"/>
+                        </a:ext>
+                      </a:extLst>
+                    </a:blip>
+                    <a:srcRect/>
+                    <a:stretch>
+                      <a:fillRect/>
+                    </a:stretch>
+                  </pic:blipFill>
+                  <pic:spPr bwMode="auto">
+                    <a:xfrm>
+                      <a:off x="0" y="0"/>
+                      <a:ext cx="1800000" cy="3196606"/>
+                    </a:xfrm>
+                    <a:prstGeom prst="rect">
+                      <a:avLst/>
+                    </a:prstGeom>
+                    <a:noFill/>
+                    <a:ln>
+                      <a:noFill/>
+                    </a:ln>
+                  </pic:spPr>
+                </pic:pic>
+              </a:graphicData>
+            </a:graphic>
+          </wp:inline>
+        </w:drawing>
+      </w:r>
+      <w:r>
+        <w:rPr>
+          <w:rFonts w:ascii="Roboto Slab" w:eastAsia="Roboto Slab" w:hAnsi="Roboto Slab" w:cs="Roboto Slab"/>
+          <w:noProof/>
+          <w:lang w:val="fr-FR"/>
+        </w:rPr>
+        <w:drawing>
+          <wp:inline distT="0" distB="0" distL="0" distR="0" wp14:anchorId="32A6F75A" wp14:editId="4A6C09BE">
+            <wp:extent cx="1800000" cy="3196604"/>
+            <wp:effectExtent l="0" t="0" r="0" b="3810"/>
+            <wp:docPr id="5" name="Image 5"/>
+            <wp:cNvGraphicFramePr>
+              <a:graphicFrameLocks xmlns:a="http://schemas.openxmlformats.org/drawingml/2006/main" noChangeAspect="1"/>
+            </wp:cNvGraphicFramePr>
+            <a:graphic xmlns:a="http://schemas.openxmlformats.org/drawingml/2006/main">
+              <a:graphicData uri="http://schemas.openxmlformats.org/drawingml/2006/picture">
+                <pic:pic xmlns:pic="http://schemas.openxmlformats.org/drawingml/2006/picture">
+                  <pic:nvPicPr>
+                    <pic:cNvPr id="0" name="Picture 6"/>
+                    <pic:cNvPicPr>
+                      <a:picLocks noChangeAspect="1" noChangeArrowheads="1"/>
+                    </pic:cNvPicPr>
+                  </pic:nvPicPr>
+                  <pic:blipFill>
+                    <a:blip r:embed="rId24" cstate="print">
+                      <a:extLst>
+                        <a:ext uri="{28A0092B-C50C-407E-A947-70E740481C1C}">
+                          <a14:useLocalDpi xmlns:a14="http://schemas.microsoft.com/office/drawing/2010/main" val="0"/>
+                        </a:ext>
+                      </a:extLst>
+                    </a:blip>
+                    <a:srcRect/>
+                    <a:stretch>
+                      <a:fillRect/>
+                    </a:stretch>
+                  </pic:blipFill>
+                  <pic:spPr bwMode="auto">
+                    <a:xfrm>
+                      <a:off x="0" y="0"/>
+                      <a:ext cx="1800000" cy="3196604"/>
+                    </a:xfrm>
+                    <a:prstGeom prst="rect">
+                      <a:avLst/>
+                    </a:prstGeom>
+                    <a:noFill/>
+                    <a:ln>
+                      <a:noFill/>
+                    </a:ln>
+                  </pic:spPr>
+                </pic:pic>
+              </a:graphicData>
+            </a:graphic>
+          </wp:inline>
+        </w:drawing>
+      </w:r>
+    </w:p>
+    <w:p>
+      <w:pPr>
+        <w:jc w:val="both"/>
+        <w:rPr>
+          <w:rFonts w:ascii="Roboto Slab" w:eastAsia="Roboto Slab" w:hAnsi="Roboto Slab" w:cs="Roboto Slab"/>
+          <w:b/>
+          <w:color w:val="E94E1B"/>
+          <w:sz w:val="28"/>
+          <w:szCs w:val="28"/>
+        </w:rPr>
+      </w:pPr>
+      <w:r>
+        <w:rPr>
+          <w:rFonts w:ascii="Roboto Slab" w:eastAsia="Roboto Slab" w:hAnsi="Roboto Slab" w:cs="Roboto Slab"/>
+          <w:b/>
+          <w:color w:val="E94E1B"/>
+          <w:sz w:val="28"/>
+          <w:szCs w:val="28"/>
+        </w:rPr>
+        <w:t>Les déchets</w:t>
+      </w:r>
+    </w:p>
+    <w:p>
+      <w:pPr>
+        <w:jc w:val="both"/>
+        <w:rPr>
+          <w:rFonts w:ascii="Roboto Slab" w:eastAsia="Roboto Slab" w:hAnsi="Roboto Slab" w:cs="Roboto Slab"/>
+          <w:lang w:val="fr-FR"/>
+        </w:rPr>
+      </w:pPr>
+      <w:r>
+        <w:rPr>
+          <w:rFonts w:ascii="Roboto Slab" w:eastAsia="Roboto Slab" w:hAnsi="Roboto Slab" w:cs="Roboto Slab"/>
+          <w:noProof/>
+          <w:lang w:val="fr-FR"/>
+        </w:rPr>
+        <w:drawing>
+          <wp:inline distT="0" distB="0" distL="0" distR="0" wp14:anchorId="6DD8B9D4" wp14:editId="67469667">
+            <wp:extent cx="1113869" cy="1980000"/>
+            <wp:effectExtent l="0" t="0" r="0" b="1270"/>
+            <wp:docPr id="6" name="Image 6"/>
+            <wp:cNvGraphicFramePr>
+              <a:graphicFrameLocks xmlns:a="http://schemas.openxmlformats.org/drawingml/2006/main" noChangeAspect="1"/>
+            </wp:cNvGraphicFramePr>
+            <a:graphic xmlns:a="http://schemas.openxmlformats.org/drawingml/2006/main">
+              <a:graphicData uri="http://schemas.openxmlformats.org/drawingml/2006/picture">
+                <pic:pic xmlns:pic="http://schemas.openxmlformats.org/drawingml/2006/picture">
+                  <pic:nvPicPr>
+                    <pic:cNvPr id="0" name="Picture 7"/>
+                    <pic:cNvPicPr>
+                      <a:picLocks noChangeAspect="1" noChangeArrowheads="1"/>
+                    </pic:cNvPicPr>
+                  </pic:nvPicPr>
+                  <pic:blipFill>
+                    <a:blip r:embed="rId25" cstate="print">
+                      <a:extLst>
+                        <a:ext uri="{28A0092B-C50C-407E-A947-70E740481C1C}">
+                          <a14:useLocalDpi xmlns:a14="http://schemas.microsoft.com/office/drawing/2010/main" val="0"/>
+                        </a:ext>
+                      </a:extLst>
+                    </a:blip>
+                    <a:srcRect/>
+                    <a:stretch>
+                      <a:fillRect/>
+                    </a:stretch>
+                  </pic:blipFill>
+                  <pic:spPr bwMode="auto">
+                    <a:xfrm>
+                      <a:off x="0" y="0"/>
+                      <a:ext cx="1113869" cy="1980000"/>
+                    </a:xfrm>
+                    <a:prstGeom prst="rect">
+                      <a:avLst/>
+                    </a:prstGeom>
+                    <a:noFill/>
+                    <a:ln>
+                      <a:noFill/>
+                    </a:ln>
+                  </pic:spPr>
+                </pic:pic>
+              </a:graphicData>
+            </a:graphic>
+          </wp:inline>
+        </w:drawing>
+      </w:r>
+      <w:r>
+        <w:rPr>
+          <w:rFonts w:ascii="Roboto Slab" w:eastAsia="Roboto Slab" w:hAnsi="Roboto Slab" w:cs="Roboto Slab"/>
+          <w:noProof/>
+          <w:lang w:val="fr-FR"/>
+        </w:rPr>
+        <w:drawing>
+          <wp:inline distT="0" distB="0" distL="0" distR="0" wp14:anchorId="317594B7" wp14:editId="30A59465">
+            <wp:extent cx="1114932" cy="1980000"/>
+            <wp:effectExtent l="0" t="0" r="9525" b="1270"/>
+            <wp:docPr id="7" name="Image 7"/>
+            <wp:cNvGraphicFramePr>
+              <a:graphicFrameLocks xmlns:a="http://schemas.openxmlformats.org/drawingml/2006/main" noChangeAspect="1"/>
+            </wp:cNvGraphicFramePr>
+            <a:graphic xmlns:a="http://schemas.openxmlformats.org/drawingml/2006/main">
+              <a:graphicData uri="http://schemas.openxmlformats.org/drawingml/2006/picture">
+                <pic:pic xmlns:pic="http://schemas.openxmlformats.org/drawingml/2006/picture">
+                  <pic:nvPicPr>
+                    <pic:cNvPr id="0" name="Picture 8"/>
+                    <pic:cNvPicPr>
+                      <a:picLocks noChangeAspect="1" noChangeArrowheads="1"/>
+                    </pic:cNvPicPr>
+                  </pic:nvPicPr>
+                  <pic:blipFill>
+                    <a:blip r:embed="rId26" cstate="print">
+                      <a:extLst>
+                        <a:ext uri="{28A0092B-C50C-407E-A947-70E740481C1C}">
+                          <a14:useLocalDpi xmlns:a14="http://schemas.microsoft.com/office/drawing/2010/main" val="0"/>
+                        </a:ext>
+                      </a:extLst>
+                    </a:blip>
+                    <a:srcRect/>
+                    <a:stretch>
+                      <a:fillRect/>
+                    </a:stretch>
+                  </pic:blipFill>
+                  <pic:spPr bwMode="auto">
+                    <a:xfrm>
+                      <a:off x="0" y="0"/>
+                      <a:ext cx="1114932" cy="1980000"/>
+                    </a:xfrm>
+                    <a:prstGeom prst="rect">
+                      <a:avLst/>
+                    </a:prstGeom>
+                    <a:noFill/>
+                    <a:ln>
+                      <a:noFill/>
+                    </a:ln>
+                  </pic:spPr>
+                </pic:pic>
+              </a:graphicData>
+            </a:graphic>
+          </wp:inline>
+        </w:drawing>
+      </w:r>
+      <w:r>
+        <w:rPr>
+          <w:rFonts w:ascii="Roboto Slab" w:eastAsia="Roboto Slab" w:hAnsi="Roboto Slab" w:cs="Roboto Slab"/>
+          <w:noProof/>
+          <w:lang w:val="fr-FR"/>
+        </w:rPr>
+        <w:drawing>
+          <wp:inline distT="0" distB="0" distL="0" distR="0" wp14:anchorId="77FDCFA5" wp14:editId="7206F008">
+            <wp:extent cx="1114932" cy="1980000"/>
+            <wp:effectExtent l="0" t="0" r="9525" b="1270"/>
+            <wp:docPr id="8" name="Image 8"/>
+            <wp:cNvGraphicFramePr>
+              <a:graphicFrameLocks xmlns:a="http://schemas.openxmlformats.org/drawingml/2006/main" noChangeAspect="1"/>
+            </wp:cNvGraphicFramePr>
+            <a:graphic xmlns:a="http://schemas.openxmlformats.org/drawingml/2006/main">
+              <a:graphicData uri="http://schemas.openxmlformats.org/drawingml/2006/picture">
+                <pic:pic xmlns:pic="http://schemas.openxmlformats.org/drawingml/2006/picture">
+                  <pic:nvPicPr>
+                    <pic:cNvPr id="0" name="Picture 9"/>
+                    <pic:cNvPicPr>
+                      <a:picLocks noChangeAspect="1" noChangeArrowheads="1"/>
+                    </pic:cNvPicPr>
+                  </pic:nvPicPr>
+                  <pic:blipFill>
+                    <a:blip r:embed="rId27" cstate="print">
+                      <a:extLst>
+                        <a:ext uri="{28A0092B-C50C-407E-A947-70E740481C1C}">
+                          <a14:useLocalDpi xmlns:a14="http://schemas.microsoft.com/office/drawing/2010/main" val="0"/>
+                        </a:ext>
+                      </a:extLst>
+                    </a:blip>
+                    <a:srcRect/>
+                    <a:stretch>
+                      <a:fillRect/>
+                    </a:stretch>
+                  </pic:blipFill>
+                  <pic:spPr bwMode="auto">
+                    <a:xfrm>
+                      <a:off x="0" y="0"/>
+                      <a:ext cx="1114932" cy="1980000"/>
+                    </a:xfrm>
+                    <a:prstGeom prst="rect">
+                      <a:avLst/>
+                    </a:prstGeom>
+                    <a:noFill/>
+                    <a:ln>
+                      <a:noFill/>
+                    </a:ln>
+                  </pic:spPr>
+                </pic:pic>
+              </a:graphicData>
+            </a:graphic>
+          </wp:inline>
+        </w:drawing>
+      </w:r>
+      <w:r>
+        <w:rPr>
+          <w:rFonts w:ascii="Roboto Slab" w:eastAsia="Roboto Slab" w:hAnsi="Roboto Slab" w:cs="Roboto Slab"/>
+          <w:noProof/>
+          <w:lang w:val="fr-FR"/>
+        </w:rPr>
+        <w:drawing>
+          <wp:inline distT="0" distB="0" distL="0" distR="0" wp14:anchorId="7C72C49F" wp14:editId="74EE0A66">
+            <wp:extent cx="1114932" cy="1980000"/>
+            <wp:effectExtent l="0" t="0" r="9525" b="1270"/>
+            <wp:docPr id="9" name="Image 9"/>
+            <wp:cNvGraphicFramePr>
+              <a:graphicFrameLocks xmlns:a="http://schemas.openxmlformats.org/drawingml/2006/main" noChangeAspect="1"/>
+            </wp:cNvGraphicFramePr>
+            <a:graphic xmlns:a="http://schemas.openxmlformats.org/drawingml/2006/main">
+              <a:graphicData uri="http://schemas.openxmlformats.org/drawingml/2006/picture">
+                <pic:pic xmlns:pic="http://schemas.openxmlformats.org/drawingml/2006/picture">
+                  <pic:nvPicPr>
+                    <pic:cNvPr id="0" name="Picture 10"/>
+                    <pic:cNvPicPr>
+                      <a:picLocks noChangeAspect="1" noChangeArrowheads="1"/>
+                    </pic:cNvPicPr>
+                  </pic:nvPicPr>
+                  <pic:blipFill>
+                    <a:blip r:embed="rId28" cstate="print">
+                      <a:extLst>
+                        <a:ext uri="{28A0092B-C50C-407E-A947-70E740481C1C}">
+                          <a14:useLocalDpi xmlns:a14="http://schemas.microsoft.com/office/drawing/2010/main" val="0"/>
+                        </a:ext>
+                      </a:extLst>
+                    </a:blip>
+                    <a:srcRect/>
+                    <a:stretch>
+                      <a:fillRect/>
+                    </a:stretch>
+                  </pic:blipFill>
+                  <pic:spPr bwMode="auto">
+                    <a:xfrm>
+                      <a:off x="0" y="0"/>
+                      <a:ext cx="1114932" cy="1980000"/>
+                    </a:xfrm>
+                    <a:prstGeom prst="rect">
+                      <a:avLst/>
+                    </a:prstGeom>
+                    <a:noFill/>
+                    <a:ln>
+                      <a:noFill/>
+                    </a:ln>
+                  </pic:spPr>
+                </pic:pic>
+              </a:graphicData>
+            </a:graphic>
+          </wp:inline>
+        </w:drawing>
+      </w:r>
+      <w:r>
+        <w:rPr>
+          <w:rFonts w:ascii="Roboto Slab" w:eastAsia="Roboto Slab" w:hAnsi="Roboto Slab" w:cs="Roboto Slab"/>
+          <w:noProof/>
+          <w:lang w:val="fr-FR"/>
+        </w:rPr>
+        <w:drawing>
+          <wp:inline distT="0" distB="0" distL="0" distR="0" wp14:anchorId="42E4A14A" wp14:editId="77C9C40B">
+            <wp:extent cx="1113868" cy="1980000"/>
+            <wp:effectExtent l="0" t="0" r="0" b="1270"/>
+            <wp:docPr id="19" name="Image 19"/>
+            <wp:cNvGraphicFramePr>
+              <a:graphicFrameLocks xmlns:a="http://schemas.openxmlformats.org/drawingml/2006/main" noChangeAspect="1"/>
+            </wp:cNvGraphicFramePr>
+            <a:graphic xmlns:a="http://schemas.openxmlformats.org/drawingml/2006/main">
+              <a:graphicData uri="http://schemas.openxmlformats.org/drawingml/2006/picture">
+                <pic:pic xmlns:pic="http://schemas.openxmlformats.org/drawingml/2006/picture">
+                  <pic:nvPicPr>
+                    <pic:cNvPr id="0" name="Picture 16"/>
+                    <pic:cNvPicPr>
+                      <a:picLocks noChangeAspect="1" noChangeArrowheads="1"/>
+                    </pic:cNvPicPr>
+                  </pic:nvPicPr>
+                  <pic:blipFill>
+                    <a:blip r:embed="rId29" cstate="print">
+                      <a:extLst>
+                        <a:ext uri="{28A0092B-C50C-407E-A947-70E740481C1C}">
+                          <a14:useLocalDpi xmlns:a14="http://schemas.microsoft.com/office/drawing/2010/main" val="0"/>
+                        </a:ext>
+                      </a:extLst>
+                    </a:blip>
+                    <a:srcRect/>
+                    <a:stretch>
+                      <a:fillRect/>
+                    </a:stretch>
+                  </pic:blipFill>
+                  <pic:spPr bwMode="auto">
+                    <a:xfrm>
+                      <a:off x="0" y="0"/>
+                      <a:ext cx="1113868" cy="1980000"/>
+                    </a:xfrm>
+                    <a:prstGeom prst="rect">
+                      <a:avLst/>
+                    </a:prstGeom>
+                    <a:noFill/>
+                    <a:ln>
+                      <a:noFill/>
+                    </a:ln>
+                  </pic:spPr>
+                </pic:pic>
+              </a:graphicData>
+            </a:graphic>
+          </wp:inline>
+        </w:drawing>
+      </w:r>
+    </w:p>
+    <w:p>
+      <w:pPr>
+        <w:jc w:val="both"/>
+        <w:rPr>
+          <w:rFonts w:ascii="Roboto Slab" w:eastAsia="Roboto Slab" w:hAnsi="Roboto Slab" w:cs="Roboto Slab"/>
+          <w:b/>
+          <w:color w:val="E94E1B"/>
+          <w:sz w:val="28"/>
+          <w:szCs w:val="28"/>
+        </w:rPr>
+      </w:pPr>
+      <w:r>
+        <w:rPr>
+          <w:rFonts w:ascii="Roboto Slab" w:eastAsia="Roboto Slab" w:hAnsi="Roboto Slab" w:cs="Roboto Slab"/>
+          <w:b/>
+          <w:color w:val="E94E1B"/>
+          <w:sz w:val="28"/>
+          <w:szCs w:val="28"/>
+        </w:rPr>
+        <w:t>Les articles</w:t>
+      </w:r>
+    </w:p>
+    <w:p>
+      <w:pPr>
+        <w:jc w:val="both"/>
+        <w:rPr>
+          <w:rFonts w:ascii="Roboto Slab" w:eastAsia="Roboto Slab" w:hAnsi="Roboto Slab" w:cs="Roboto Slab"/>
+          <w:lang w:val="fr-FR"/>
+        </w:rPr>
+      </w:pPr>
+      <w:r>
+        <w:rPr>
+          <w:rFonts w:ascii="Roboto Slab" w:eastAsia="Roboto Slab" w:hAnsi="Roboto Slab" w:cs="Roboto Slab"/>
+          <w:noProof/>
+          <w:lang w:val="fr-FR"/>
+        </w:rPr>
+        <w:drawing>
+          <wp:inline distT="0" distB="0" distL="0" distR="0" wp14:anchorId="666DB127" wp14:editId="0DBBDB03">
+            <wp:extent cx="1419006" cy="2520000"/>
+            <wp:effectExtent l="0" t="0" r="0" b="0"/>
+            <wp:docPr id="15" name="Image 15"/>
+            <wp:cNvGraphicFramePr>
+              <a:graphicFrameLocks xmlns:a="http://schemas.openxmlformats.org/drawingml/2006/main" noChangeAspect="1"/>
+            </wp:cNvGraphicFramePr>
+            <a:graphic xmlns:a="http://schemas.openxmlformats.org/drawingml/2006/main">
+              <a:graphicData uri="http://schemas.openxmlformats.org/drawingml/2006/picture">
+                <pic:pic xmlns:pic="http://schemas.openxmlformats.org/drawingml/2006/picture">
+                  <pic:nvPicPr>
+                    <pic:cNvPr id="0" name="Picture 12"/>
+                    <pic:cNvPicPr>
+                      <a:picLocks noChangeAspect="1" noChangeArrowheads="1"/>
+                    </pic:cNvPicPr>
+                  </pic:nvPicPr>
+                  <pic:blipFill>
+                    <a:blip r:embed="rId30" cstate="print">
+                      <a:extLst>
+                        <a:ext uri="{28A0092B-C50C-407E-A947-70E740481C1C}">
+                          <a14:useLocalDpi xmlns:a14="http://schemas.microsoft.com/office/drawing/2010/main" val="0"/>
+                        </a:ext>
+                      </a:extLst>
+                    </a:blip>
+                    <a:srcRect/>
+                    <a:stretch>
+                      <a:fillRect/>
+                    </a:stretch>
+                  </pic:blipFill>
+                  <pic:spPr bwMode="auto">
+                    <a:xfrm>
+                      <a:off x="0" y="0"/>
+                      <a:ext cx="1419006" cy="2520000"/>
+                    </a:xfrm>
+                    <a:prstGeom prst="rect">
+                      <a:avLst/>
+                    </a:prstGeom>
+                    <a:noFill/>
+                    <a:ln>
+                      <a:noFill/>
+                    </a:ln>
+                  </pic:spPr>
+                </pic:pic>
+              </a:graphicData>
+            </a:graphic>
+          </wp:inline>
+        </w:drawing>
+      </w:r>
+      <w:r>
+        <w:rPr>
+          <w:rFonts w:ascii="Roboto Slab" w:eastAsia="Roboto Slab" w:hAnsi="Roboto Slab" w:cs="Roboto Slab"/>
+          <w:noProof/>
+          <w:lang w:val="fr-FR"/>
+        </w:rPr>
+        <w:drawing>
+          <wp:inline distT="0" distB="0" distL="0" distR="0" wp14:anchorId="28C98BBC" wp14:editId="5524E67F">
+            <wp:extent cx="1419006" cy="2520000"/>
+            <wp:effectExtent l="0" t="0" r="0" b="0"/>
+            <wp:docPr id="10" name="Image 10"/>
+            <wp:cNvGraphicFramePr>
+              <a:graphicFrameLocks xmlns:a="http://schemas.openxmlformats.org/drawingml/2006/main" noChangeAspect="1"/>
+            </wp:cNvGraphicFramePr>
+            <a:graphic xmlns:a="http://schemas.openxmlformats.org/drawingml/2006/main">
+              <a:graphicData uri="http://schemas.openxmlformats.org/drawingml/2006/picture">
+                <pic:pic xmlns:pic="http://schemas.openxmlformats.org/drawingml/2006/picture">
+                  <pic:nvPicPr>
+                    <pic:cNvPr id="0" name="Picture 11"/>
+                    <pic:cNvPicPr>
+                      <a:picLocks noChangeAspect="1" noChangeArrowheads="1"/>
+                    </pic:cNvPicPr>
+                  </pic:nvPicPr>
+                  <pic:blipFill>
+                    <a:blip r:embed="rId31" cstate="print">
+                      <a:extLst>
+                        <a:ext uri="{28A0092B-C50C-407E-A947-70E740481C1C}">
+                          <a14:useLocalDpi xmlns:a14="http://schemas.microsoft.com/office/drawing/2010/main" val="0"/>
+                        </a:ext>
+                      </a:extLst>
+                    </a:blip>
+                    <a:srcRect/>
+                    <a:stretch>
+                      <a:fillRect/>
+                    </a:stretch>
+                  </pic:blipFill>
+                  <pic:spPr bwMode="auto">
+                    <a:xfrm>
+                      <a:off x="0" y="0"/>
+                      <a:ext cx="1419006" cy="2520000"/>
+                    </a:xfrm>
+                    <a:prstGeom prst="rect">
+                      <a:avLst/>
+                    </a:prstGeom>
+                    <a:noFill/>
+                    <a:ln>
+                      <a:noFill/>
+                    </a:ln>
+                  </pic:spPr>
+                </pic:pic>
+              </a:graphicData>
+            </a:graphic>
+          </wp:inline>
+        </w:drawing>
+      </w:r>
+      <w:r>
+        <w:rPr>
+          <w:rFonts w:ascii="Roboto Slab" w:eastAsia="Roboto Slab" w:hAnsi="Roboto Slab" w:cs="Roboto Slab"/>
+          <w:noProof/>
+          <w:lang w:val="fr-FR"/>
+        </w:rPr>
+        <w:drawing>
+          <wp:inline distT="0" distB="0" distL="0" distR="0" wp14:anchorId="4DB107C9" wp14:editId="1B8483DC">
+            <wp:extent cx="1419006" cy="2520000"/>
+            <wp:effectExtent l="0" t="0" r="0" b="0"/>
+            <wp:docPr id="20" name="Image 20"/>
+            <wp:cNvGraphicFramePr>
+              <a:graphicFrameLocks xmlns:a="http://schemas.openxmlformats.org/drawingml/2006/main" noChangeAspect="1"/>
+            </wp:cNvGraphicFramePr>
+            <a:graphic xmlns:a="http://schemas.openxmlformats.org/drawingml/2006/main">
+              <a:graphicData uri="http://schemas.openxmlformats.org/drawingml/2006/picture">
+                <pic:pic xmlns:pic="http://schemas.openxmlformats.org/drawingml/2006/picture">
+                  <pic:nvPicPr>
+                    <pic:cNvPr id="0" name="Picture 17"/>
+                    <pic:cNvPicPr>
+                      <a:picLocks noChangeAspect="1" noChangeArrowheads="1"/>
+                    </pic:cNvPicPr>
+                  </pic:nvPicPr>
+                  <pic:blipFill>
+                    <a:blip r:embed="rId32" cstate="print">
+                      <a:extLst>
+                        <a:ext uri="{28A0092B-C50C-407E-A947-70E740481C1C}">
+                          <a14:useLocalDpi xmlns:a14="http://schemas.microsoft.com/office/drawing/2010/main" val="0"/>
+                        </a:ext>
+                      </a:extLst>
+                    </a:blip>
+                    <a:srcRect/>
+                    <a:stretch>
+                      <a:fillRect/>
+                    </a:stretch>
+                  </pic:blipFill>
+                  <pic:spPr bwMode="auto">
+                    <a:xfrm>
+                      <a:off x="0" y="0"/>
+                      <a:ext cx="1419006" cy="2520000"/>
+                    </a:xfrm>
+                    <a:prstGeom prst="rect">
+                      <a:avLst/>
+                    </a:prstGeom>
+                    <a:noFill/>
+                    <a:ln>
+                      <a:noFill/>
+                    </a:ln>
+                  </pic:spPr>
+                </pic:pic>
+              </a:graphicData>
+            </a:graphic>
+          </wp:inline>
+        </w:drawing>
+      </w:r>
+      <w:r>
+        <w:rPr>
+          <w:rFonts w:ascii="Roboto Slab" w:eastAsia="Roboto Slab" w:hAnsi="Roboto Slab" w:cs="Roboto Slab"/>
+          <w:noProof/>
+          <w:lang w:val="fr-FR"/>
+        </w:rPr>
+        <w:drawing>
+          <wp:inline distT="0" distB="0" distL="0" distR="0" wp14:anchorId="715D2FB4" wp14:editId="4F8BA686">
+            <wp:extent cx="1419006" cy="2520000"/>
+            <wp:effectExtent l="0" t="0" r="0" b="0"/>
+            <wp:docPr id="18" name="Image 18"/>
+            <wp:cNvGraphicFramePr>
+              <a:graphicFrameLocks xmlns:a="http://schemas.openxmlformats.org/drawingml/2006/main" noChangeAspect="1"/>
+            </wp:cNvGraphicFramePr>
+            <a:graphic xmlns:a="http://schemas.openxmlformats.org/drawingml/2006/main">
+              <a:graphicData uri="http://schemas.openxmlformats.org/drawingml/2006/picture">
+                <pic:pic xmlns:pic="http://schemas.openxmlformats.org/drawingml/2006/picture">
+                  <pic:nvPicPr>
+                    <pic:cNvPr id="0" name="Picture 15"/>
+                    <pic:cNvPicPr>
+                      <a:picLocks noChangeAspect="1" noChangeArrowheads="1"/>
+                    </pic:cNvPicPr>
+                  </pic:nvPicPr>
+                  <pic:blipFill>
+                    <a:blip r:embed="rId33" cstate="print">
+                      <a:extLst>
+                        <a:ext uri="{28A0092B-C50C-407E-A947-70E740481C1C}">
+                          <a14:useLocalDpi xmlns:a14="http://schemas.microsoft.com/office/drawing/2010/main" val="0"/>
+                        </a:ext>
+                      </a:extLst>
+                    </a:blip>
+                    <a:srcRect/>
+                    <a:stretch>
+                      <a:fillRect/>
+                    </a:stretch>
+                  </pic:blipFill>
+                  <pic:spPr bwMode="auto">
+                    <a:xfrm>
+                      <a:off x="0" y="0"/>
+                      <a:ext cx="1419006" cy="2520000"/>
+                    </a:xfrm>
+                    <a:prstGeom prst="rect">
+                      <a:avLst/>
+                    </a:prstGeom>
+                    <a:noFill/>
+                    <a:ln>
+                      <a:noFill/>
+                    </a:ln>
+                  </pic:spPr>
+                </pic:pic>
+              </a:graphicData>
+            </a:graphic>
+          </wp:inline>
+        </w:drawing>
+      </w:r>
+    </w:p>
     <w:sectPr>
-      <w:headerReference w:type="default" r:id="rId14"/>
-      <w:footerReference w:type="default" r:id="rId15"/>
+      <w:headerReference w:type="default" r:id="rId34"/>
+      <w:footerReference w:type="default" r:id="rId35"/>
       <w:pgSz w:w="11909" w:h="16834"/>
       <w:pgMar w:top="0" w:right="1440" w:bottom="1112" w:left="1440" w:header="0" w:footer="566" w:gutter="0"/>
       <w:pgNumType w:start="0"/>
@@ -2688,8 +4424,403 @@
       </w:rPr>
     </w:lvl>
   </w:abstractNum>
+  <w:abstractNum w:abstractNumId="1" w15:restartNumberingAfterBreak="0">
+    <w:nsid w:val="40BE6B96"/>
+    <w:multiLevelType w:val="hybridMultilevel"/>
+    <w:tmpl w:val="BFBAD06A"/>
+    <w:lvl w:ilvl="0" w:tplc="040C0001">
+      <w:start w:val="1"/>
+      <w:numFmt w:val="bullet"/>
+      <w:lvlText w:val=""/>
+      <w:lvlJc w:val="left"/>
+      <w:pPr>
+        <w:ind w:left="1080" w:hanging="360"/>
+      </w:pPr>
+      <w:rPr>
+        <w:rFonts w:ascii="Symbol" w:hAnsi="Symbol" w:hint="default"/>
+      </w:rPr>
+    </w:lvl>
+    <w:lvl w:ilvl="1" w:tplc="040C0003">
+      <w:start w:val="1"/>
+      <w:numFmt w:val="bullet"/>
+      <w:lvlText w:val="o"/>
+      <w:lvlJc w:val="left"/>
+      <w:pPr>
+        <w:ind w:left="1800" w:hanging="360"/>
+      </w:pPr>
+      <w:rPr>
+        <w:rFonts w:ascii="Courier New" w:hAnsi="Courier New" w:cs="Courier New" w:hint="default"/>
+      </w:rPr>
+    </w:lvl>
+    <w:lvl w:ilvl="2" w:tplc="040C0005" w:tentative="1">
+      <w:start w:val="1"/>
+      <w:numFmt w:val="bullet"/>
+      <w:lvlText w:val=""/>
+      <w:lvlJc w:val="left"/>
+      <w:pPr>
+        <w:ind w:left="2520" w:hanging="360"/>
+      </w:pPr>
+      <w:rPr>
+        <w:rFonts w:ascii="Wingdings" w:hAnsi="Wingdings" w:hint="default"/>
+      </w:rPr>
+    </w:lvl>
+    <w:lvl w:ilvl="3" w:tplc="040C0001" w:tentative="1">
+      <w:start w:val="1"/>
+      <w:numFmt w:val="bullet"/>
+      <w:lvlText w:val=""/>
+      <w:lvlJc w:val="left"/>
+      <w:pPr>
+        <w:ind w:left="3240" w:hanging="360"/>
+      </w:pPr>
+      <w:rPr>
+        <w:rFonts w:ascii="Symbol" w:hAnsi="Symbol" w:hint="default"/>
+      </w:rPr>
+    </w:lvl>
+    <w:lvl w:ilvl="4" w:tplc="040C0003" w:tentative="1">
+      <w:start w:val="1"/>
+      <w:numFmt w:val="bullet"/>
+      <w:lvlText w:val="o"/>
+      <w:lvlJc w:val="left"/>
+      <w:pPr>
+        <w:ind w:left="3960" w:hanging="360"/>
+      </w:pPr>
+      <w:rPr>
+        <w:rFonts w:ascii="Courier New" w:hAnsi="Courier New" w:cs="Courier New" w:hint="default"/>
+      </w:rPr>
+    </w:lvl>
+    <w:lvl w:ilvl="5" w:tplc="040C0005" w:tentative="1">
+      <w:start w:val="1"/>
+      <w:numFmt w:val="bullet"/>
+      <w:lvlText w:val=""/>
+      <w:lvlJc w:val="left"/>
+      <w:pPr>
+        <w:ind w:left="4680" w:hanging="360"/>
+      </w:pPr>
+      <w:rPr>
+        <w:rFonts w:ascii="Wingdings" w:hAnsi="Wingdings" w:hint="default"/>
+      </w:rPr>
+    </w:lvl>
+    <w:lvl w:ilvl="6" w:tplc="040C0001" w:tentative="1">
+      <w:start w:val="1"/>
+      <w:numFmt w:val="bullet"/>
+      <w:lvlText w:val=""/>
+      <w:lvlJc w:val="left"/>
+      <w:pPr>
+        <w:ind w:left="5400" w:hanging="360"/>
+      </w:pPr>
+      <w:rPr>
+        <w:rFonts w:ascii="Symbol" w:hAnsi="Symbol" w:hint="default"/>
+      </w:rPr>
+    </w:lvl>
+    <w:lvl w:ilvl="7" w:tplc="040C0003" w:tentative="1">
+      <w:start w:val="1"/>
+      <w:numFmt w:val="bullet"/>
+      <w:lvlText w:val="o"/>
+      <w:lvlJc w:val="left"/>
+      <w:pPr>
+        <w:ind w:left="6120" w:hanging="360"/>
+      </w:pPr>
+      <w:rPr>
+        <w:rFonts w:ascii="Courier New" w:hAnsi="Courier New" w:cs="Courier New" w:hint="default"/>
+      </w:rPr>
+    </w:lvl>
+    <w:lvl w:ilvl="8" w:tplc="040C0005" w:tentative="1">
+      <w:start w:val="1"/>
+      <w:numFmt w:val="bullet"/>
+      <w:lvlText w:val=""/>
+      <w:lvlJc w:val="left"/>
+      <w:pPr>
+        <w:ind w:left="6840" w:hanging="360"/>
+      </w:pPr>
+      <w:rPr>
+        <w:rFonts w:ascii="Wingdings" w:hAnsi="Wingdings" w:hint="default"/>
+      </w:rPr>
+    </w:lvl>
+  </w:abstractNum>
+  <w:abstractNum w:abstractNumId="2" w15:restartNumberingAfterBreak="0">
+    <w:nsid w:val="5E540714"/>
+    <w:multiLevelType w:val="hybridMultilevel"/>
+    <w:tmpl w:val="A112DFFA"/>
+    <w:lvl w:ilvl="0" w:tplc="040C000F">
+      <w:start w:val="1"/>
+      <w:numFmt w:val="decimal"/>
+      <w:lvlText w:val="%1."/>
+      <w:lvlJc w:val="left"/>
+      <w:pPr>
+        <w:ind w:left="720" w:hanging="360"/>
+      </w:pPr>
+      <w:rPr>
+        <w:rFonts w:hint="default"/>
+      </w:rPr>
+    </w:lvl>
+    <w:lvl w:ilvl="1" w:tplc="040C0019">
+      <w:start w:val="1"/>
+      <w:numFmt w:val="lowerLetter"/>
+      <w:lvlText w:val="%2."/>
+      <w:lvlJc w:val="left"/>
+      <w:pPr>
+        <w:ind w:left="1440" w:hanging="360"/>
+      </w:pPr>
+    </w:lvl>
+    <w:lvl w:ilvl="2" w:tplc="040C001B" w:tentative="1">
+      <w:start w:val="1"/>
+      <w:numFmt w:val="lowerRoman"/>
+      <w:lvlText w:val="%3."/>
+      <w:lvlJc w:val="right"/>
+      <w:pPr>
+        <w:ind w:left="2160" w:hanging="180"/>
+      </w:pPr>
+    </w:lvl>
+    <w:lvl w:ilvl="3" w:tplc="040C000F" w:tentative="1">
+      <w:start w:val="1"/>
+      <w:numFmt w:val="decimal"/>
+      <w:lvlText w:val="%4."/>
+      <w:lvlJc w:val="left"/>
+      <w:pPr>
+        <w:ind w:left="2880" w:hanging="360"/>
+      </w:pPr>
+    </w:lvl>
+    <w:lvl w:ilvl="4" w:tplc="040C0019" w:tentative="1">
+      <w:start w:val="1"/>
+      <w:numFmt w:val="lowerLetter"/>
+      <w:lvlText w:val="%5."/>
+      <w:lvlJc w:val="left"/>
+      <w:pPr>
+        <w:ind w:left="3600" w:hanging="360"/>
+      </w:pPr>
+    </w:lvl>
+    <w:lvl w:ilvl="5" w:tplc="040C001B" w:tentative="1">
+      <w:start w:val="1"/>
+      <w:numFmt w:val="lowerRoman"/>
+      <w:lvlText w:val="%6."/>
+      <w:lvlJc w:val="right"/>
+      <w:pPr>
+        <w:ind w:left="4320" w:hanging="180"/>
+      </w:pPr>
+    </w:lvl>
+    <w:lvl w:ilvl="6" w:tplc="040C000F" w:tentative="1">
+      <w:start w:val="1"/>
+      <w:numFmt w:val="decimal"/>
+      <w:lvlText w:val="%7."/>
+      <w:lvlJc w:val="left"/>
+      <w:pPr>
+        <w:ind w:left="5040" w:hanging="360"/>
+      </w:pPr>
+    </w:lvl>
+    <w:lvl w:ilvl="7" w:tplc="040C0019" w:tentative="1">
+      <w:start w:val="1"/>
+      <w:numFmt w:val="lowerLetter"/>
+      <w:lvlText w:val="%8."/>
+      <w:lvlJc w:val="left"/>
+      <w:pPr>
+        <w:ind w:left="5760" w:hanging="360"/>
+      </w:pPr>
+    </w:lvl>
+    <w:lvl w:ilvl="8" w:tplc="040C001B" w:tentative="1">
+      <w:start w:val="1"/>
+      <w:numFmt w:val="lowerRoman"/>
+      <w:lvlText w:val="%9."/>
+      <w:lvlJc w:val="right"/>
+      <w:pPr>
+        <w:ind w:left="6480" w:hanging="180"/>
+      </w:pPr>
+    </w:lvl>
+  </w:abstractNum>
+  <w:abstractNum w:abstractNumId="3" w15:restartNumberingAfterBreak="0">
+    <w:nsid w:val="65523F95"/>
+    <w:multiLevelType w:val="hybridMultilevel"/>
+    <w:tmpl w:val="C03649C4"/>
+    <w:lvl w:ilvl="0" w:tplc="040C000F">
+      <w:start w:val="1"/>
+      <w:numFmt w:val="decimal"/>
+      <w:lvlText w:val="%1."/>
+      <w:lvlJc w:val="left"/>
+      <w:pPr>
+        <w:ind w:left="720" w:hanging="360"/>
+      </w:pPr>
+      <w:rPr>
+        <w:rFonts w:hint="default"/>
+      </w:rPr>
+    </w:lvl>
+    <w:lvl w:ilvl="1" w:tplc="040C0019" w:tentative="1">
+      <w:start w:val="1"/>
+      <w:numFmt w:val="lowerLetter"/>
+      <w:lvlText w:val="%2."/>
+      <w:lvlJc w:val="left"/>
+      <w:pPr>
+        <w:ind w:left="1440" w:hanging="360"/>
+      </w:pPr>
+    </w:lvl>
+    <w:lvl w:ilvl="2" w:tplc="040C001B" w:tentative="1">
+      <w:start w:val="1"/>
+      <w:numFmt w:val="lowerRoman"/>
+      <w:lvlText w:val="%3."/>
+      <w:lvlJc w:val="right"/>
+      <w:pPr>
+        <w:ind w:left="2160" w:hanging="180"/>
+      </w:pPr>
+    </w:lvl>
+    <w:lvl w:ilvl="3" w:tplc="040C000F" w:tentative="1">
+      <w:start w:val="1"/>
+      <w:numFmt w:val="decimal"/>
+      <w:lvlText w:val="%4."/>
+      <w:lvlJc w:val="left"/>
+      <w:pPr>
+        <w:ind w:left="2880" w:hanging="360"/>
+      </w:pPr>
+    </w:lvl>
+    <w:lvl w:ilvl="4" w:tplc="040C0019" w:tentative="1">
+      <w:start w:val="1"/>
+      <w:numFmt w:val="lowerLetter"/>
+      <w:lvlText w:val="%5."/>
+      <w:lvlJc w:val="left"/>
+      <w:pPr>
+        <w:ind w:left="3600" w:hanging="360"/>
+      </w:pPr>
+    </w:lvl>
+    <w:lvl w:ilvl="5" w:tplc="040C001B" w:tentative="1">
+      <w:start w:val="1"/>
+      <w:numFmt w:val="lowerRoman"/>
+      <w:lvlText w:val="%6."/>
+      <w:lvlJc w:val="right"/>
+      <w:pPr>
+        <w:ind w:left="4320" w:hanging="180"/>
+      </w:pPr>
+    </w:lvl>
+    <w:lvl w:ilvl="6" w:tplc="040C000F" w:tentative="1">
+      <w:start w:val="1"/>
+      <w:numFmt w:val="decimal"/>
+      <w:lvlText w:val="%7."/>
+      <w:lvlJc w:val="left"/>
+      <w:pPr>
+        <w:ind w:left="5040" w:hanging="360"/>
+      </w:pPr>
+    </w:lvl>
+    <w:lvl w:ilvl="7" w:tplc="040C0019" w:tentative="1">
+      <w:start w:val="1"/>
+      <w:numFmt w:val="lowerLetter"/>
+      <w:lvlText w:val="%8."/>
+      <w:lvlJc w:val="left"/>
+      <w:pPr>
+        <w:ind w:left="5760" w:hanging="360"/>
+      </w:pPr>
+    </w:lvl>
+    <w:lvl w:ilvl="8" w:tplc="040C001B" w:tentative="1">
+      <w:start w:val="1"/>
+      <w:numFmt w:val="lowerRoman"/>
+      <w:lvlText w:val="%9."/>
+      <w:lvlJc w:val="right"/>
+      <w:pPr>
+        <w:ind w:left="6480" w:hanging="180"/>
+      </w:pPr>
+    </w:lvl>
+  </w:abstractNum>
+  <w:abstractNum w:abstractNumId="4" w15:restartNumberingAfterBreak="0">
+    <w:nsid w:val="67707358"/>
+    <w:multiLevelType w:val="hybridMultilevel"/>
+    <w:tmpl w:val="707C9E66"/>
+    <w:lvl w:ilvl="0" w:tplc="040C000F">
+      <w:start w:val="1"/>
+      <w:numFmt w:val="decimal"/>
+      <w:lvlText w:val="%1."/>
+      <w:lvlJc w:val="left"/>
+      <w:pPr>
+        <w:ind w:left="720" w:hanging="360"/>
+      </w:pPr>
+      <w:rPr>
+        <w:rFonts w:hint="default"/>
+      </w:rPr>
+    </w:lvl>
+    <w:lvl w:ilvl="1" w:tplc="3CCCD388">
+      <w:start w:val="3"/>
+      <w:numFmt w:val="bullet"/>
+      <w:lvlText w:val="-"/>
+      <w:lvlJc w:val="left"/>
+      <w:pPr>
+        <w:ind w:left="1440" w:hanging="360"/>
+      </w:pPr>
+      <w:rPr>
+        <w:rFonts w:ascii="Roboto Slab" w:eastAsia="Roboto Slab" w:hAnsi="Roboto Slab" w:cs="Roboto Slab" w:hint="default"/>
+      </w:rPr>
+    </w:lvl>
+    <w:lvl w:ilvl="2" w:tplc="040C001B" w:tentative="1">
+      <w:start w:val="1"/>
+      <w:numFmt w:val="lowerRoman"/>
+      <w:lvlText w:val="%3."/>
+      <w:lvlJc w:val="right"/>
+      <w:pPr>
+        <w:ind w:left="2160" w:hanging="180"/>
+      </w:pPr>
+    </w:lvl>
+    <w:lvl w:ilvl="3" w:tplc="040C000F" w:tentative="1">
+      <w:start w:val="1"/>
+      <w:numFmt w:val="decimal"/>
+      <w:lvlText w:val="%4."/>
+      <w:lvlJc w:val="left"/>
+      <w:pPr>
+        <w:ind w:left="2880" w:hanging="360"/>
+      </w:pPr>
+    </w:lvl>
+    <w:lvl w:ilvl="4" w:tplc="040C0019" w:tentative="1">
+      <w:start w:val="1"/>
+      <w:numFmt w:val="lowerLetter"/>
+      <w:lvlText w:val="%5."/>
+      <w:lvlJc w:val="left"/>
+      <w:pPr>
+        <w:ind w:left="3600" w:hanging="360"/>
+      </w:pPr>
+    </w:lvl>
+    <w:lvl w:ilvl="5" w:tplc="040C001B" w:tentative="1">
+      <w:start w:val="1"/>
+      <w:numFmt w:val="lowerRoman"/>
+      <w:lvlText w:val="%6."/>
+      <w:lvlJc w:val="right"/>
+      <w:pPr>
+        <w:ind w:left="4320" w:hanging="180"/>
+      </w:pPr>
+    </w:lvl>
+    <w:lvl w:ilvl="6" w:tplc="040C000F" w:tentative="1">
+      <w:start w:val="1"/>
+      <w:numFmt w:val="decimal"/>
+      <w:lvlText w:val="%7."/>
+      <w:lvlJc w:val="left"/>
+      <w:pPr>
+        <w:ind w:left="5040" w:hanging="360"/>
+      </w:pPr>
+    </w:lvl>
+    <w:lvl w:ilvl="7" w:tplc="040C0019" w:tentative="1">
+      <w:start w:val="1"/>
+      <w:numFmt w:val="lowerLetter"/>
+      <w:lvlText w:val="%8."/>
+      <w:lvlJc w:val="left"/>
+      <w:pPr>
+        <w:ind w:left="5760" w:hanging="360"/>
+      </w:pPr>
+    </w:lvl>
+    <w:lvl w:ilvl="8" w:tplc="040C001B" w:tentative="1">
+      <w:start w:val="1"/>
+      <w:numFmt w:val="lowerRoman"/>
+      <w:lvlText w:val="%9."/>
+      <w:lvlJc w:val="right"/>
+      <w:pPr>
+        <w:ind w:left="6480" w:hanging="180"/>
+      </w:pPr>
+    </w:lvl>
+  </w:abstractNum>
   <w:num w:numId="1">
     <w:abstractNumId w:val="0"/>
+  </w:num>
+  <w:num w:numId="2">
+    <w:abstractNumId w:val="2"/>
+  </w:num>
+  <w:num w:numId="3">
+    <w:abstractNumId w:val="3"/>
+  </w:num>
+  <w:num w:numId="4">
+    <w:abstractNumId w:val="4"/>
+  </w:num>
+  <w:num w:numId="5">
+    <w:abstractNumId w:val="1"/>
   </w:num>
 </w:numbering>
 </file>
@@ -3092,6 +5223,7 @@
   <w:style w:type="paragraph" w:default="1" w:styleId="Normal">
     <w:name w:val="Normal"/>
     <w:qFormat/>
+    <w:rsid w:val="00E01C7E"/>
   </w:style>
   <w:style w:type="paragraph" w:styleId="Titre1">
     <w:name w:val="heading 1"/>
@@ -3498,6 +5630,84 @@
       </w:tblCellMar>
     </w:tblPr>
   </w:style>
+  <w:style w:type="character" w:styleId="Marquedecommentaire">
+    <w:name w:val="annotation reference"/>
+    <w:basedOn w:val="Policepardfaut"/>
+    <w:uiPriority w:val="99"/>
+    <w:semiHidden/>
+    <w:unhideWhenUsed/>
+    <w:rsid w:val="00263952"/>
+    <w:rPr>
+      <w:sz w:val="16"/>
+      <w:szCs w:val="16"/>
+    </w:rPr>
+  </w:style>
+  <w:style w:type="paragraph" w:styleId="Commentaire">
+    <w:name w:val="annotation text"/>
+    <w:basedOn w:val="Normal"/>
+    <w:link w:val="CommentaireCar"/>
+    <w:uiPriority w:val="99"/>
+    <w:semiHidden/>
+    <w:unhideWhenUsed/>
+    <w:rsid w:val="00263952"/>
+    <w:pPr>
+      <w:spacing w:line="240" w:lineRule="auto"/>
+    </w:pPr>
+    <w:rPr>
+      <w:sz w:val="20"/>
+      <w:szCs w:val="20"/>
+    </w:rPr>
+  </w:style>
+  <w:style w:type="character" w:customStyle="1" w:styleId="CommentaireCar">
+    <w:name w:val="Commentaire Car"/>
+    <w:basedOn w:val="Policepardfaut"/>
+    <w:link w:val="Commentaire"/>
+    <w:uiPriority w:val="99"/>
+    <w:semiHidden/>
+    <w:rsid w:val="00263952"/>
+    <w:rPr>
+      <w:sz w:val="20"/>
+      <w:szCs w:val="20"/>
+    </w:rPr>
+  </w:style>
+  <w:style w:type="paragraph" w:styleId="Objetducommentaire">
+    <w:name w:val="annotation subject"/>
+    <w:basedOn w:val="Commentaire"/>
+    <w:next w:val="Commentaire"/>
+    <w:link w:val="ObjetducommentaireCar"/>
+    <w:uiPriority w:val="99"/>
+    <w:semiHidden/>
+    <w:unhideWhenUsed/>
+    <w:rsid w:val="00263952"/>
+    <w:rPr>
+      <w:b/>
+      <w:bCs/>
+    </w:rPr>
+  </w:style>
+  <w:style w:type="character" w:customStyle="1" w:styleId="ObjetducommentaireCar">
+    <w:name w:val="Objet du commentaire Car"/>
+    <w:basedOn w:val="CommentaireCar"/>
+    <w:link w:val="Objetducommentaire"/>
+    <w:uiPriority w:val="99"/>
+    <w:semiHidden/>
+    <w:rsid w:val="00263952"/>
+    <w:rPr>
+      <w:b/>
+      <w:bCs/>
+      <w:sz w:val="20"/>
+      <w:szCs w:val="20"/>
+    </w:rPr>
+  </w:style>
+  <w:style w:type="character" w:styleId="Textedelespacerserv">
+    <w:name w:val="Placeholder Text"/>
+    <w:basedOn w:val="Policepardfaut"/>
+    <w:uiPriority w:val="99"/>
+    <w:semiHidden/>
+    <w:rsid w:val="006932BB"/>
+    <w:rPr>
+      <w:color w:val="808080"/>
+    </w:rPr>
+  </w:style>
 </w:styles>
 </file>
 

</xml_diff>